<commit_message>
Adding loops in module
</commit_message>
<xml_diff>
--- a/javaScript-Learning-Module.docx
+++ b/javaScript-Learning-Module.docx
@@ -1,6 +1,6 @@
 
 <file path=word/document.xml><?xml version="1.0" encoding="utf-8"?>
-<w:document xmlns:wpc="http://schemas.microsoft.com/office/word/2010/wordprocessingCanvas" xmlns:cx="http://schemas.microsoft.com/office/drawing/2014/chartex" xmlns:cx1="http://schemas.microsoft.com/office/drawing/2015/9/8/chartex" xmlns:cx2="http://schemas.microsoft.com/office/drawing/2015/10/21/chartex" xmlns:cx3="http://schemas.microsoft.com/office/drawing/2016/5/9/chartex" xmlns:cx4="http://schemas.microsoft.com/office/drawing/2016/5/10/chartex" xmlns:cx5="http://schemas.microsoft.com/office/drawing/2016/5/11/chartex" xmlns:cx6="http://schemas.microsoft.com/office/drawing/2016/5/12/chartex" xmlns:cx7="http://schemas.microsoft.com/office/drawing/2016/5/13/chartex" xmlns:cx8="http://schemas.microsoft.com/office/drawing/2016/5/14/chartex" xmlns:mc="http://schemas.openxmlformats.org/markup-compatibility/2006" xmlns:aink="http://schemas.microsoft.com/office/drawing/2016/ink" xmlns:am3d="http://schemas.microsoft.com/office/drawing/2017/model3d" xmlns:o="urn:schemas-microsoft-com:office:office" xmlns:oel="http://schemas.microsoft.com/office/2019/extlst" xmlns:r="http://schemas.openxmlformats.org/officeDocument/2006/relationships" xmlns:m="http://schemas.openxmlformats.org/officeDocument/2006/math" xmlns:v="urn:schemas-microsoft-com:vml" xmlns:wp14="http://schemas.microsoft.com/office/word/2010/wordprocessingDrawing" xmlns:wp="http://schemas.openxmlformats.org/drawingml/2006/wordprocessingDrawing" xmlns:w10="urn:schemas-microsoft-com:office:word" xmlns:w="http://schemas.openxmlformats.org/wordprocessingml/2006/main" xmlns:w14="http://schemas.microsoft.com/office/word/2010/wordml" xmlns:w15="http://schemas.microsoft.com/office/word/2012/wordml" xmlns:w16cex="http://schemas.microsoft.com/office/word/2018/wordml/cex" xmlns:w16cid="http://schemas.microsoft.com/office/word/2016/wordml/cid" xmlns:w16="http://schemas.microsoft.com/office/word/2018/wordml" xmlns:w16du="http://schemas.microsoft.com/office/word/2023/wordml/word16du" xmlns:w16sdtdh="http://schemas.microsoft.com/office/word/2020/wordml/sdtdatahash" xmlns:w16sdtfl="http://schemas.microsoft.com/office/word/2024/wordml/sdtformatlock" xmlns:w16se="http://schemas.microsoft.com/office/word/2015/wordml/symex" xmlns:wpg="http://schemas.microsoft.com/office/word/2010/wordprocessingGroup" xmlns:wpi="http://schemas.microsoft.com/office/word/2010/wordprocessingInk" xmlns:wne="http://schemas.microsoft.com/office/word/2006/wordml" xmlns:wps="http://schemas.microsoft.com/office/word/2010/wordprocessingShape" mc:Ignorable="w14 w15 w16se w16cid w16 w16cex w16sdtdh w16sdtfl w16du wp14">
+<w:document xmlns:wpc="http://schemas.microsoft.com/office/word/2010/wordprocessingCanvas" xmlns:cx="http://schemas.microsoft.com/office/drawing/2014/chartex" xmlns:cx1="http://schemas.microsoft.com/office/drawing/2015/9/8/chartex" xmlns:cx2="http://schemas.microsoft.com/office/drawing/2015/10/21/chartex" xmlns:cx3="http://schemas.microsoft.com/office/drawing/2016/5/9/chartex" xmlns:cx4="http://schemas.microsoft.com/office/drawing/2016/5/10/chartex" xmlns:cx5="http://schemas.microsoft.com/office/drawing/2016/5/11/chartex" xmlns:cx6="http://schemas.microsoft.com/office/drawing/2016/5/12/chartex" xmlns:cx7="http://schemas.microsoft.com/office/drawing/2016/5/13/chartex" xmlns:cx8="http://schemas.microsoft.com/office/drawing/2016/5/14/chartex" xmlns:mc="http://schemas.openxmlformats.org/markup-compatibility/2006" xmlns:aink="http://schemas.microsoft.com/office/drawing/2016/ink" xmlns:am3d="http://schemas.microsoft.com/office/drawing/2017/model3d" xmlns:o="urn:schemas-microsoft-com:office:office" xmlns:r="http://schemas.openxmlformats.org/officeDocument/2006/relationships" xmlns:m="http://schemas.openxmlformats.org/officeDocument/2006/math" xmlns:v="urn:schemas-microsoft-com:vml" xmlns:wp14="http://schemas.microsoft.com/office/word/2010/wordprocessingDrawing" xmlns:wp="http://schemas.openxmlformats.org/drawingml/2006/wordprocessingDrawing" xmlns:w10="urn:schemas-microsoft-com:office:word" xmlns:w="http://schemas.openxmlformats.org/wordprocessingml/2006/main" xmlns:w14="http://schemas.microsoft.com/office/word/2010/wordml" xmlns:w15="http://schemas.microsoft.com/office/word/2012/wordml" xmlns:w16cex="http://schemas.microsoft.com/office/word/2018/wordml/cex" xmlns:w16cid="http://schemas.microsoft.com/office/word/2016/wordml/cid" xmlns:w16="http://schemas.microsoft.com/office/word/2018/wordml" xmlns:w16se="http://schemas.microsoft.com/office/word/2015/wordml/symex" xmlns:wpg="http://schemas.microsoft.com/office/word/2010/wordprocessingGroup" xmlns:wpi="http://schemas.microsoft.com/office/word/2010/wordprocessingInk" xmlns:wne="http://schemas.microsoft.com/office/word/2006/wordml" xmlns:wps="http://schemas.microsoft.com/office/word/2010/wordprocessingShape" mc:Ignorable="w14 w15 w16se w16cid w16 w16cex wp14">
   <w:body>
     <w:p>
       <w:pPr>
@@ -14,6 +14,7 @@
       <w:r>
         <w:rPr>
           <w:rFonts w:ascii="Arial" w:hAnsi="Arial" w:cs="Arial"/>
+          <w:noProof/>
           <w:sz w:val="22"/>
           <w:szCs w:val="22"/>
         </w:rPr>
@@ -222,6 +223,7 @@
       <w:r>
         <w:rPr>
           <w:rFonts w:ascii="Arial" w:hAnsi="Arial" w:cs="Arial"/>
+          <w:noProof/>
           <w:sz w:val="22"/>
           <w:szCs w:val="22"/>
         </w:rPr>
@@ -328,6 +330,7 @@
       <w:r>
         <w:rPr>
           <w:rFonts w:ascii="Arial" w:hAnsi="Arial" w:cs="Arial"/>
+          <w:noProof/>
           <w:sz w:val="22"/>
           <w:szCs w:val="22"/>
         </w:rPr>
@@ -425,6 +428,7 @@
       <w:r>
         <w:rPr>
           <w:rFonts w:ascii="Arial" w:hAnsi="Arial" w:cs="Arial"/>
+          <w:noProof/>
           <w:sz w:val="22"/>
           <w:szCs w:val="22"/>
         </w:rPr>
@@ -551,6 +555,7 @@
       <w:r>
         <w:rPr>
           <w:rFonts w:ascii="Arial" w:hAnsi="Arial" w:cs="Arial"/>
+          <w:noProof/>
           <w:sz w:val="22"/>
           <w:szCs w:val="22"/>
         </w:rPr>
@@ -644,6 +649,7 @@
       <w:r>
         <w:rPr>
           <w:rFonts w:ascii="Arial" w:hAnsi="Arial" w:cs="Arial"/>
+          <w:noProof/>
           <w:sz w:val="22"/>
           <w:szCs w:val="22"/>
         </w:rPr>
@@ -734,6 +740,7 @@
       <w:r>
         <w:rPr>
           <w:rFonts w:ascii="Arial" w:hAnsi="Arial" w:cs="Arial"/>
+          <w:noProof/>
           <w:sz w:val="22"/>
           <w:szCs w:val="22"/>
         </w:rPr>
@@ -850,6 +857,7 @@
       <w:r>
         <w:rPr>
           <w:rFonts w:ascii="Arial" w:hAnsi="Arial" w:cs="Arial"/>
+          <w:noProof/>
           <w:sz w:val="22"/>
           <w:szCs w:val="22"/>
         </w:rPr>
@@ -979,6 +987,7 @@
       <w:r>
         <w:rPr>
           <w:rFonts w:ascii="Arial" w:hAnsi="Arial" w:cs="Arial"/>
+          <w:noProof/>
           <w:sz w:val="22"/>
           <w:szCs w:val="22"/>
         </w:rPr>
@@ -1033,6 +1042,532 @@
           </wp:anchor>
         </w:drawing>
       </w:r>
+      <w:r>
+        <w:rPr>
+          <w:rFonts w:ascii="Arial" w:hAnsi="Arial" w:cs="Arial"/>
+          <w:sz w:val="22"/>
+          <w:szCs w:val="22"/>
+        </w:rPr>
+        <w:t xml:space="preserve">JavaScript Loop </w:t>
+      </w:r>
+      <w:r>
+        <w:rPr>
+          <w:rFonts w:ascii="Arial" w:hAnsi="Arial" w:cs="Arial"/>
+          <w:sz w:val="22"/>
+          <w:szCs w:val="22"/>
+        </w:rPr>
+        <w:t xml:space="preserve">- </w:t>
+      </w:r>
+      <w:r>
+        <w:rPr>
+          <w:rFonts w:ascii="Arial" w:hAnsi="Arial" w:cs="Arial"/>
+          <w:sz w:val="22"/>
+          <w:szCs w:val="22"/>
+        </w:rPr>
+        <w:t>are used to repeatedly execute a block of code as long as a condition is true. There are several types of loops, and the most common ones are</w:t>
+      </w:r>
+      <w:r>
+        <w:rPr>
+          <w:rFonts w:ascii="Arial" w:hAnsi="Arial" w:cs="Arial"/>
+          <w:sz w:val="22"/>
+          <w:szCs w:val="22"/>
+        </w:rPr>
+        <w:t>:</w:t>
+      </w:r>
+    </w:p>
+    <w:p>
+      <w:pPr>
+        <w:spacing w:after="0" w:line="276" w:lineRule="auto"/>
+        <w:rPr>
+          <w:rFonts w:ascii="Arial" w:hAnsi="Arial" w:cs="Arial"/>
+          <w:sz w:val="22"/>
+          <w:szCs w:val="22"/>
+        </w:rPr>
+      </w:pPr>
+      <w:r>
+        <w:rPr>
+          <w:rFonts w:ascii="Arial" w:hAnsi="Arial" w:cs="Arial"/>
+          <w:sz w:val="22"/>
+          <w:szCs w:val="22"/>
+        </w:rPr>
+        <w:t>for Loop</w:t>
+      </w:r>
+      <w:r>
+        <w:rPr>
+          <w:rFonts w:ascii="Arial" w:hAnsi="Arial" w:cs="Arial"/>
+          <w:sz w:val="22"/>
+          <w:szCs w:val="22"/>
+        </w:rPr>
+        <w:t xml:space="preserve"> - </w:t>
+      </w:r>
+      <w:r>
+        <w:rPr>
+          <w:rFonts w:ascii="Arial" w:hAnsi="Arial" w:cs="Arial"/>
+          <w:sz w:val="22"/>
+          <w:szCs w:val="22"/>
+        </w:rPr>
+        <w:t>Used when you know how many times you want to loop.</w:t>
+      </w:r>
+    </w:p>
+    <w:p>
+      <w:pPr>
+        <w:spacing w:after="0" w:line="276" w:lineRule="auto"/>
+        <w:rPr>
+          <w:rFonts w:ascii="Arial" w:hAnsi="Arial" w:cs="Arial"/>
+          <w:sz w:val="22"/>
+          <w:szCs w:val="22"/>
+        </w:rPr>
+      </w:pPr>
+      <w:r>
+        <w:rPr>
+          <w:rFonts w:ascii="Arial" w:hAnsi="Arial" w:cs="Arial"/>
+          <w:sz w:val="22"/>
+          <w:szCs w:val="22"/>
+        </w:rPr>
+        <w:t>while Loop</w:t>
+      </w:r>
+      <w:r>
+        <w:rPr>
+          <w:rFonts w:ascii="Arial" w:hAnsi="Arial" w:cs="Arial"/>
+          <w:sz w:val="22"/>
+          <w:szCs w:val="22"/>
+        </w:rPr>
+        <w:drawing>
+          <wp:anchor distT="0" distB="0" distL="114300" distR="114300" simplePos="0" relativeHeight="251667456" behindDoc="0" locked="0" layoutInCell="1" allowOverlap="1" wp14:anchorId="7619AD72" wp14:editId="191B511B">
+            <wp:simplePos x="0" y="0"/>
+            <wp:positionH relativeFrom="column">
+              <wp:posOffset>0</wp:posOffset>
+            </wp:positionH>
+            <wp:positionV relativeFrom="page">
+              <wp:posOffset>4070555</wp:posOffset>
+            </wp:positionV>
+            <wp:extent cx="3094355" cy="758825"/>
+            <wp:effectExtent l="0" t="0" r="0" b="3175"/>
+            <wp:wrapSquare wrapText="bothSides"/>
+            <wp:docPr id="1" name="Picture 1"/>
+            <wp:cNvGraphicFramePr>
+              <a:graphicFrameLocks xmlns:a="http://schemas.openxmlformats.org/drawingml/2006/main" noChangeAspect="1"/>
+            </wp:cNvGraphicFramePr>
+            <a:graphic xmlns:a="http://schemas.openxmlformats.org/drawingml/2006/main">
+              <a:graphicData uri="http://schemas.openxmlformats.org/drawingml/2006/picture">
+                <pic:pic xmlns:pic="http://schemas.openxmlformats.org/drawingml/2006/picture">
+                  <pic:nvPicPr>
+                    <pic:cNvPr id="1" name=""/>
+                    <pic:cNvPicPr/>
+                  </pic:nvPicPr>
+                  <pic:blipFill>
+                    <a:blip r:embed="rId14">
+                      <a:extLst>
+                        <a:ext uri="{28A0092B-C50C-407E-A947-70E740481C1C}">
+                          <a14:useLocalDpi xmlns:a14="http://schemas.microsoft.com/office/drawing/2010/main" val="0"/>
+                        </a:ext>
+                      </a:extLst>
+                    </a:blip>
+                    <a:stretch>
+                      <a:fillRect/>
+                    </a:stretch>
+                  </pic:blipFill>
+                  <pic:spPr>
+                    <a:xfrm>
+                      <a:off x="0" y="0"/>
+                      <a:ext cx="3094355" cy="758825"/>
+                    </a:xfrm>
+                    <a:prstGeom prst="rect">
+                      <a:avLst/>
+                    </a:prstGeom>
+                  </pic:spPr>
+                </pic:pic>
+              </a:graphicData>
+            </a:graphic>
+          </wp:anchor>
+        </w:drawing>
+      </w:r>
+      <w:r>
+        <w:rPr>
+          <w:rFonts w:ascii="Arial" w:hAnsi="Arial" w:cs="Arial"/>
+          <w:sz w:val="22"/>
+          <w:szCs w:val="22"/>
+        </w:rPr>
+        <w:t xml:space="preserve"> - </w:t>
+      </w:r>
+      <w:r>
+        <w:rPr>
+          <w:rFonts w:ascii="Arial" w:hAnsi="Arial" w:cs="Arial"/>
+          <w:sz w:val="22"/>
+          <w:szCs w:val="22"/>
+        </w:rPr>
+        <w:t>Used when you don't know in advance how many times you want to loop, but you know the condition.</w:t>
+      </w:r>
+    </w:p>
+    <w:p>
+      <w:pPr>
+        <w:spacing w:after="0" w:line="276" w:lineRule="auto"/>
+        <w:rPr>
+          <w:rFonts w:ascii="Arial" w:hAnsi="Arial" w:cs="Arial"/>
+          <w:sz w:val="22"/>
+          <w:szCs w:val="22"/>
+        </w:rPr>
+      </w:pPr>
+    </w:p>
+    <w:p>
+      <w:pPr>
+        <w:spacing w:after="0" w:line="276" w:lineRule="auto"/>
+        <w:rPr>
+          <w:rFonts w:ascii="Arial" w:hAnsi="Arial" w:cs="Arial"/>
+          <w:sz w:val="22"/>
+          <w:szCs w:val="22"/>
+        </w:rPr>
+      </w:pPr>
+    </w:p>
+    <w:p>
+      <w:pPr>
+        <w:spacing w:after="0" w:line="276" w:lineRule="auto"/>
+        <w:rPr>
+          <w:rFonts w:ascii="Arial" w:hAnsi="Arial" w:cs="Arial"/>
+          <w:sz w:val="22"/>
+          <w:szCs w:val="22"/>
+        </w:rPr>
+      </w:pPr>
+    </w:p>
+    <w:p>
+      <w:pPr>
+        <w:spacing w:after="0" w:line="276" w:lineRule="auto"/>
+        <w:rPr>
+          <w:rFonts w:ascii="Arial" w:hAnsi="Arial" w:cs="Arial"/>
+          <w:sz w:val="22"/>
+          <w:szCs w:val="22"/>
+        </w:rPr>
+      </w:pPr>
+    </w:p>
+    <w:p>
+      <w:pPr>
+        <w:spacing w:after="0" w:line="276" w:lineRule="auto"/>
+        <w:rPr>
+          <w:rFonts w:ascii="Arial" w:hAnsi="Arial" w:cs="Arial"/>
+          <w:sz w:val="22"/>
+          <w:szCs w:val="22"/>
+        </w:rPr>
+      </w:pPr>
+    </w:p>
+    <w:p>
+      <w:pPr>
+        <w:spacing w:after="0" w:line="276" w:lineRule="auto"/>
+        <w:rPr>
+          <w:rFonts w:ascii="Arial" w:hAnsi="Arial" w:cs="Arial"/>
+          <w:sz w:val="22"/>
+          <w:szCs w:val="22"/>
+        </w:rPr>
+      </w:pPr>
+    </w:p>
+    <w:p>
+      <w:pPr>
+        <w:spacing w:after="0" w:line="276" w:lineRule="auto"/>
+        <w:rPr>
+          <w:rFonts w:ascii="Arial" w:hAnsi="Arial" w:cs="Arial"/>
+          <w:sz w:val="22"/>
+          <w:szCs w:val="22"/>
+        </w:rPr>
+      </w:pPr>
+      <w:r>
+        <w:rPr>
+          <w:rFonts w:ascii="Arial" w:hAnsi="Arial" w:cs="Arial"/>
+          <w:sz w:val="22"/>
+          <w:szCs w:val="22"/>
+        </w:rPr>
+        <w:t>do...while Loop</w:t>
+      </w:r>
+      <w:r>
+        <w:rPr>
+          <w:rFonts w:ascii="Arial" w:hAnsi="Arial" w:cs="Arial"/>
+          <w:sz w:val="22"/>
+          <w:szCs w:val="22"/>
+        </w:rPr>
+        <w:drawing>
+          <wp:anchor distT="0" distB="0" distL="114300" distR="114300" simplePos="0" relativeHeight="251668480" behindDoc="0" locked="0" layoutInCell="1" allowOverlap="1" wp14:anchorId="5BBA0CC5" wp14:editId="35953319">
+            <wp:simplePos x="0" y="0"/>
+            <wp:positionH relativeFrom="column">
+              <wp:posOffset>0</wp:posOffset>
+            </wp:positionH>
+            <wp:positionV relativeFrom="page">
+              <wp:posOffset>5383161</wp:posOffset>
+            </wp:positionV>
+            <wp:extent cx="2428875" cy="1057275"/>
+            <wp:effectExtent l="0" t="0" r="9525" b="9525"/>
+            <wp:wrapSquare wrapText="bothSides"/>
+            <wp:docPr id="2" name="Picture 2"/>
+            <wp:cNvGraphicFramePr>
+              <a:graphicFrameLocks xmlns:a="http://schemas.openxmlformats.org/drawingml/2006/main" noChangeAspect="1"/>
+            </wp:cNvGraphicFramePr>
+            <a:graphic xmlns:a="http://schemas.openxmlformats.org/drawingml/2006/main">
+              <a:graphicData uri="http://schemas.openxmlformats.org/drawingml/2006/picture">
+                <pic:pic xmlns:pic="http://schemas.openxmlformats.org/drawingml/2006/picture">
+                  <pic:nvPicPr>
+                    <pic:cNvPr id="1" name=""/>
+                    <pic:cNvPicPr/>
+                  </pic:nvPicPr>
+                  <pic:blipFill>
+                    <a:blip r:embed="rId15">
+                      <a:extLst>
+                        <a:ext uri="{28A0092B-C50C-407E-A947-70E740481C1C}">
+                          <a14:useLocalDpi xmlns:a14="http://schemas.microsoft.com/office/drawing/2010/main" val="0"/>
+                        </a:ext>
+                      </a:extLst>
+                    </a:blip>
+                    <a:stretch>
+                      <a:fillRect/>
+                    </a:stretch>
+                  </pic:blipFill>
+                  <pic:spPr>
+                    <a:xfrm>
+                      <a:off x="0" y="0"/>
+                      <a:ext cx="2428875" cy="1057275"/>
+                    </a:xfrm>
+                    <a:prstGeom prst="rect">
+                      <a:avLst/>
+                    </a:prstGeom>
+                  </pic:spPr>
+                </pic:pic>
+              </a:graphicData>
+            </a:graphic>
+          </wp:anchor>
+        </w:drawing>
+      </w:r>
+      <w:r>
+        <w:rPr>
+          <w:rFonts w:ascii="Arial" w:hAnsi="Arial" w:cs="Arial"/>
+          <w:sz w:val="22"/>
+          <w:szCs w:val="22"/>
+        </w:rPr>
+        <w:t xml:space="preserve"> - </w:t>
+      </w:r>
+      <w:r>
+        <w:rPr>
+          <w:rFonts w:ascii="Arial" w:hAnsi="Arial" w:cs="Arial"/>
+          <w:sz w:val="22"/>
+          <w:szCs w:val="22"/>
+        </w:rPr>
+        <w:t xml:space="preserve">Similar to </w:t>
+      </w:r>
+      <w:proofErr w:type="spellStart"/>
+      <w:r>
+        <w:rPr>
+          <w:rFonts w:ascii="Arial" w:hAnsi="Arial" w:cs="Arial"/>
+          <w:sz w:val="22"/>
+          <w:szCs w:val="22"/>
+        </w:rPr>
+        <w:t>while</w:t>
+      </w:r>
+      <w:proofErr w:type="spellEnd"/>
+      <w:r>
+        <w:rPr>
+          <w:rFonts w:ascii="Arial" w:hAnsi="Arial" w:cs="Arial"/>
+          <w:sz w:val="22"/>
+          <w:szCs w:val="22"/>
+        </w:rPr>
+        <w:t>, but guarantees the code runs at least once, even if the condition is false initially.</w:t>
+      </w:r>
+    </w:p>
+    <w:p>
+      <w:pPr>
+        <w:spacing w:after="0" w:line="276" w:lineRule="auto"/>
+        <w:rPr>
+          <w:rFonts w:ascii="Arial" w:hAnsi="Arial" w:cs="Arial"/>
+          <w:sz w:val="22"/>
+          <w:szCs w:val="22"/>
+        </w:rPr>
+      </w:pPr>
+    </w:p>
+    <w:p>
+      <w:pPr>
+        <w:spacing w:after="0" w:line="276" w:lineRule="auto"/>
+        <w:rPr>
+          <w:rFonts w:ascii="Arial" w:hAnsi="Arial" w:cs="Arial"/>
+          <w:sz w:val="22"/>
+          <w:szCs w:val="22"/>
+        </w:rPr>
+      </w:pPr>
+    </w:p>
+    <w:p>
+      <w:pPr>
+        <w:spacing w:after="0" w:line="276" w:lineRule="auto"/>
+        <w:rPr>
+          <w:rFonts w:ascii="Arial" w:hAnsi="Arial" w:cs="Arial"/>
+          <w:sz w:val="22"/>
+          <w:szCs w:val="22"/>
+        </w:rPr>
+      </w:pPr>
+    </w:p>
+    <w:p>
+      <w:pPr>
+        <w:spacing w:after="0" w:line="276" w:lineRule="auto"/>
+        <w:rPr>
+          <w:rFonts w:ascii="Arial" w:hAnsi="Arial" w:cs="Arial"/>
+          <w:sz w:val="22"/>
+          <w:szCs w:val="22"/>
+        </w:rPr>
+      </w:pPr>
+    </w:p>
+    <w:p>
+      <w:pPr>
+        <w:spacing w:after="0" w:line="276" w:lineRule="auto"/>
+        <w:rPr>
+          <w:rFonts w:ascii="Arial" w:hAnsi="Arial" w:cs="Arial"/>
+          <w:sz w:val="22"/>
+          <w:szCs w:val="22"/>
+        </w:rPr>
+      </w:pPr>
+    </w:p>
+    <w:p>
+      <w:pPr>
+        <w:spacing w:after="0" w:line="276" w:lineRule="auto"/>
+        <w:rPr>
+          <w:rFonts w:ascii="Arial" w:hAnsi="Arial" w:cs="Arial"/>
+          <w:sz w:val="22"/>
+          <w:szCs w:val="22"/>
+        </w:rPr>
+      </w:pPr>
+    </w:p>
+    <w:p>
+      <w:pPr>
+        <w:spacing w:after="0" w:line="276" w:lineRule="auto"/>
+        <w:rPr>
+          <w:rFonts w:ascii="Arial" w:hAnsi="Arial" w:cs="Arial"/>
+          <w:sz w:val="22"/>
+          <w:szCs w:val="22"/>
+        </w:rPr>
+      </w:pPr>
+      <w:r>
+        <w:rPr>
+          <w:rFonts w:ascii="Arial" w:hAnsi="Arial" w:cs="Arial"/>
+          <w:sz w:val="22"/>
+          <w:szCs w:val="22"/>
+        </w:rPr>
+        <w:drawing>
+          <wp:anchor distT="0" distB="0" distL="114300" distR="114300" simplePos="0" relativeHeight="251669504" behindDoc="0" locked="0" layoutInCell="1" allowOverlap="1" wp14:anchorId="51F70705" wp14:editId="5835FD54">
+            <wp:simplePos x="0" y="0"/>
+            <wp:positionH relativeFrom="column">
+              <wp:posOffset>0</wp:posOffset>
+            </wp:positionH>
+            <wp:positionV relativeFrom="page">
+              <wp:posOffset>7049729</wp:posOffset>
+            </wp:positionV>
+            <wp:extent cx="2600325" cy="1047750"/>
+            <wp:effectExtent l="0" t="0" r="9525" b="0"/>
+            <wp:wrapSquare wrapText="bothSides"/>
+            <wp:docPr id="3" name="Picture 3"/>
+            <wp:cNvGraphicFramePr>
+              <a:graphicFrameLocks xmlns:a="http://schemas.openxmlformats.org/drawingml/2006/main" noChangeAspect="1"/>
+            </wp:cNvGraphicFramePr>
+            <a:graphic xmlns:a="http://schemas.openxmlformats.org/drawingml/2006/main">
+              <a:graphicData uri="http://schemas.openxmlformats.org/drawingml/2006/picture">
+                <pic:pic xmlns:pic="http://schemas.openxmlformats.org/drawingml/2006/picture">
+                  <pic:nvPicPr>
+                    <pic:cNvPr id="1" name=""/>
+                    <pic:cNvPicPr/>
+                  </pic:nvPicPr>
+                  <pic:blipFill>
+                    <a:blip r:embed="rId16">
+                      <a:extLst>
+                        <a:ext uri="{28A0092B-C50C-407E-A947-70E740481C1C}">
+                          <a14:useLocalDpi xmlns:a14="http://schemas.microsoft.com/office/drawing/2010/main" val="0"/>
+                        </a:ext>
+                      </a:extLst>
+                    </a:blip>
+                    <a:stretch>
+                      <a:fillRect/>
+                    </a:stretch>
+                  </pic:blipFill>
+                  <pic:spPr>
+                    <a:xfrm>
+                      <a:off x="0" y="0"/>
+                      <a:ext cx="2600325" cy="1047750"/>
+                    </a:xfrm>
+                    <a:prstGeom prst="rect">
+                      <a:avLst/>
+                    </a:prstGeom>
+                  </pic:spPr>
+                </pic:pic>
+              </a:graphicData>
+            </a:graphic>
+          </wp:anchor>
+        </w:drawing>
+      </w:r>
+      <w:r>
+        <w:rPr>
+          <w:rFonts w:ascii="Arial" w:hAnsi="Arial" w:cs="Arial"/>
+          <w:sz w:val="22"/>
+          <w:szCs w:val="22"/>
+        </w:rPr>
+        <w:t>Loops Summary:</w:t>
+      </w:r>
+    </w:p>
+    <w:p>
+      <w:pPr>
+        <w:spacing w:after="0" w:line="276" w:lineRule="auto"/>
+        <w:rPr>
+          <w:rFonts w:ascii="Arial" w:hAnsi="Arial" w:cs="Arial"/>
+          <w:sz w:val="22"/>
+          <w:szCs w:val="22"/>
+        </w:rPr>
+      </w:pPr>
+      <w:bookmarkStart w:id="0" w:name="_GoBack"/>
+      <w:bookmarkEnd w:id="0"/>
+      <w:r>
+        <w:rPr>
+          <w:rFonts w:ascii="Arial" w:hAnsi="Arial" w:cs="Arial"/>
+          <w:sz w:val="22"/>
+          <w:szCs w:val="22"/>
+        </w:rPr>
+        <w:drawing>
+          <wp:anchor distT="0" distB="0" distL="114300" distR="114300" simplePos="0" relativeHeight="251670528" behindDoc="0" locked="0" layoutInCell="1" allowOverlap="1" wp14:anchorId="3932CA17" wp14:editId="308ECB2A">
+            <wp:simplePos x="0" y="0"/>
+            <wp:positionH relativeFrom="column">
+              <wp:posOffset>0</wp:posOffset>
+            </wp:positionH>
+            <wp:positionV relativeFrom="page">
+              <wp:posOffset>8340811</wp:posOffset>
+            </wp:positionV>
+            <wp:extent cx="3094355" cy="728980"/>
+            <wp:effectExtent l="0" t="0" r="0" b="0"/>
+            <wp:wrapSquare wrapText="bothSides"/>
+            <wp:docPr id="4" name="Picture 4"/>
+            <wp:cNvGraphicFramePr>
+              <a:graphicFrameLocks xmlns:a="http://schemas.openxmlformats.org/drawingml/2006/main" noChangeAspect="1"/>
+            </wp:cNvGraphicFramePr>
+            <a:graphic xmlns:a="http://schemas.openxmlformats.org/drawingml/2006/main">
+              <a:graphicData uri="http://schemas.openxmlformats.org/drawingml/2006/picture">
+                <pic:pic xmlns:pic="http://schemas.openxmlformats.org/drawingml/2006/picture">
+                  <pic:nvPicPr>
+                    <pic:cNvPr id="1" name=""/>
+                    <pic:cNvPicPr/>
+                  </pic:nvPicPr>
+                  <pic:blipFill>
+                    <a:blip r:embed="rId17" cstate="print">
+                      <a:extLst>
+                        <a:ext uri="{28A0092B-C50C-407E-A947-70E740481C1C}">
+                          <a14:useLocalDpi xmlns:a14="http://schemas.microsoft.com/office/drawing/2010/main" val="0"/>
+                        </a:ext>
+                      </a:extLst>
+                    </a:blip>
+                    <a:stretch>
+                      <a:fillRect/>
+                    </a:stretch>
+                  </pic:blipFill>
+                  <pic:spPr>
+                    <a:xfrm>
+                      <a:off x="0" y="0"/>
+                      <a:ext cx="3094355" cy="728980"/>
+                    </a:xfrm>
+                    <a:prstGeom prst="rect">
+                      <a:avLst/>
+                    </a:prstGeom>
+                  </pic:spPr>
+                </pic:pic>
+              </a:graphicData>
+            </a:graphic>
+          </wp:anchor>
+        </w:drawing>
+      </w:r>
     </w:p>
     <w:sectPr>
       <w:pgSz w:w="11906" w:h="16838" w:code="9"/>
@@ -1045,7 +1580,7 @@
 </file>
 
 <file path=word/numbering.xml><?xml version="1.0" encoding="utf-8"?>
-<w:numbering xmlns:wpc="http://schemas.microsoft.com/office/word/2010/wordprocessingCanvas" xmlns:cx="http://schemas.microsoft.com/office/drawing/2014/chartex" xmlns:cx1="http://schemas.microsoft.com/office/drawing/2015/9/8/chartex" xmlns:cx2="http://schemas.microsoft.com/office/drawing/2015/10/21/chartex" xmlns:cx3="http://schemas.microsoft.com/office/drawing/2016/5/9/chartex" xmlns:cx4="http://schemas.microsoft.com/office/drawing/2016/5/10/chartex" xmlns:cx5="http://schemas.microsoft.com/office/drawing/2016/5/11/chartex" xmlns:cx6="http://schemas.microsoft.com/office/drawing/2016/5/12/chartex" xmlns:cx7="http://schemas.microsoft.com/office/drawing/2016/5/13/chartex" xmlns:cx8="http://schemas.microsoft.com/office/drawing/2016/5/14/chartex" xmlns:mc="http://schemas.openxmlformats.org/markup-compatibility/2006" xmlns:aink="http://schemas.microsoft.com/office/drawing/2016/ink" xmlns:am3d="http://schemas.microsoft.com/office/drawing/2017/model3d" xmlns:o="urn:schemas-microsoft-com:office:office" xmlns:oel="http://schemas.microsoft.com/office/2019/extlst" xmlns:r="http://schemas.openxmlformats.org/officeDocument/2006/relationships" xmlns:m="http://schemas.openxmlformats.org/officeDocument/2006/math" xmlns:v="urn:schemas-microsoft-com:vml" xmlns:wp14="http://schemas.microsoft.com/office/word/2010/wordprocessingDrawing" xmlns:wp="http://schemas.openxmlformats.org/drawingml/2006/wordprocessingDrawing" xmlns:w10="urn:schemas-microsoft-com:office:word" xmlns:w="http://schemas.openxmlformats.org/wordprocessingml/2006/main" xmlns:w14="http://schemas.microsoft.com/office/word/2010/wordml" xmlns:w15="http://schemas.microsoft.com/office/word/2012/wordml" xmlns:w16cex="http://schemas.microsoft.com/office/word/2018/wordml/cex" xmlns:w16cid="http://schemas.microsoft.com/office/word/2016/wordml/cid" xmlns:w16="http://schemas.microsoft.com/office/word/2018/wordml" xmlns:w16du="http://schemas.microsoft.com/office/word/2023/wordml/word16du" xmlns:w16sdtdh="http://schemas.microsoft.com/office/word/2020/wordml/sdtdatahash" xmlns:w16sdtfl="http://schemas.microsoft.com/office/word/2024/wordml/sdtformatlock" xmlns:w16se="http://schemas.microsoft.com/office/word/2015/wordml/symex" xmlns:wpg="http://schemas.microsoft.com/office/word/2010/wordprocessingGroup" xmlns:wpi="http://schemas.microsoft.com/office/word/2010/wordprocessingInk" xmlns:wne="http://schemas.microsoft.com/office/word/2006/wordml" xmlns:wps="http://schemas.microsoft.com/office/word/2010/wordprocessingShape" mc:Ignorable="w14 w15 w16se w16cid w16 w16cex w16sdtdh w16sdtfl w16du wp14">
+<w:numbering xmlns:wpc="http://schemas.microsoft.com/office/word/2010/wordprocessingCanvas" xmlns:cx="http://schemas.microsoft.com/office/drawing/2014/chartex" xmlns:cx1="http://schemas.microsoft.com/office/drawing/2015/9/8/chartex" xmlns:cx2="http://schemas.microsoft.com/office/drawing/2015/10/21/chartex" xmlns:cx3="http://schemas.microsoft.com/office/drawing/2016/5/9/chartex" xmlns:cx4="http://schemas.microsoft.com/office/drawing/2016/5/10/chartex" xmlns:cx5="http://schemas.microsoft.com/office/drawing/2016/5/11/chartex" xmlns:cx6="http://schemas.microsoft.com/office/drawing/2016/5/12/chartex" xmlns:cx7="http://schemas.microsoft.com/office/drawing/2016/5/13/chartex" xmlns:cx8="http://schemas.microsoft.com/office/drawing/2016/5/14/chartex" xmlns:mc="http://schemas.openxmlformats.org/markup-compatibility/2006" xmlns:aink="http://schemas.microsoft.com/office/drawing/2016/ink" xmlns:am3d="http://schemas.microsoft.com/office/drawing/2017/model3d" xmlns:o="urn:schemas-microsoft-com:office:office" xmlns:r="http://schemas.openxmlformats.org/officeDocument/2006/relationships" xmlns:m="http://schemas.openxmlformats.org/officeDocument/2006/math" xmlns:v="urn:schemas-microsoft-com:vml" xmlns:wp14="http://schemas.microsoft.com/office/word/2010/wordprocessingDrawing" xmlns:wp="http://schemas.openxmlformats.org/drawingml/2006/wordprocessingDrawing" xmlns:w10="urn:schemas-microsoft-com:office:word" xmlns:w="http://schemas.openxmlformats.org/wordprocessingml/2006/main" xmlns:w14="http://schemas.microsoft.com/office/word/2010/wordml" xmlns:w15="http://schemas.microsoft.com/office/word/2012/wordml" xmlns:w16cex="http://schemas.microsoft.com/office/word/2018/wordml/cex" xmlns:w16cid="http://schemas.microsoft.com/office/word/2016/wordml/cid" xmlns:w16="http://schemas.microsoft.com/office/word/2018/wordml" xmlns:w16se="http://schemas.microsoft.com/office/word/2015/wordml/symex" xmlns:wpg="http://schemas.microsoft.com/office/word/2010/wordprocessingGroup" xmlns:wpi="http://schemas.microsoft.com/office/word/2010/wordprocessingInk" xmlns:wne="http://schemas.microsoft.com/office/word/2006/wordml" xmlns:wps="http://schemas.microsoft.com/office/word/2010/wordprocessingShape" mc:Ignorable="w14 w15 w16se w16cid w16 w16cex wp14">
   <w:abstractNum w:abstractNumId="0" w15:restartNumberingAfterBreak="0">
     <w:nsid w:val="3D83146B"/>
     <w:multiLevelType w:val="hybridMultilevel"/>
@@ -1361,20 +1896,20 @@
       </w:pPr>
     </w:lvl>
   </w:abstractNum>
-  <w:num w:numId="1" w16cid:durableId="1874534228">
+  <w:num w:numId="1">
     <w:abstractNumId w:val="2"/>
   </w:num>
-  <w:num w:numId="2" w16cid:durableId="614948647">
+  <w:num w:numId="2">
     <w:abstractNumId w:val="1"/>
   </w:num>
-  <w:num w:numId="3" w16cid:durableId="1472090341">
+  <w:num w:numId="3">
     <w:abstractNumId w:val="0"/>
   </w:num>
 </w:numbering>
 </file>
 
 <file path=word/styles.xml><?xml version="1.0" encoding="utf-8"?>
-<w:styles xmlns:mc="http://schemas.openxmlformats.org/markup-compatibility/2006" xmlns:r="http://schemas.openxmlformats.org/officeDocument/2006/relationships" xmlns:w="http://schemas.openxmlformats.org/wordprocessingml/2006/main" xmlns:w14="http://schemas.microsoft.com/office/word/2010/wordml" xmlns:w15="http://schemas.microsoft.com/office/word/2012/wordml" xmlns:w16cex="http://schemas.microsoft.com/office/word/2018/wordml/cex" xmlns:w16cid="http://schemas.microsoft.com/office/word/2016/wordml/cid" xmlns:w16="http://schemas.microsoft.com/office/word/2018/wordml" xmlns:w16du="http://schemas.microsoft.com/office/word/2023/wordml/word16du" xmlns:w16sdtdh="http://schemas.microsoft.com/office/word/2020/wordml/sdtdatahash" xmlns:w16sdtfl="http://schemas.microsoft.com/office/word/2024/wordml/sdtformatlock" xmlns:w16se="http://schemas.microsoft.com/office/word/2015/wordml/symex" mc:Ignorable="w14 w15 w16se w16cid w16 w16cex w16sdtdh w16sdtfl w16du">
+<w:styles xmlns:mc="http://schemas.openxmlformats.org/markup-compatibility/2006" xmlns:r="http://schemas.openxmlformats.org/officeDocument/2006/relationships" xmlns:w="http://schemas.openxmlformats.org/wordprocessingml/2006/main" xmlns:w14="http://schemas.microsoft.com/office/word/2010/wordml" xmlns:w15="http://schemas.microsoft.com/office/word/2012/wordml" xmlns:w16cex="http://schemas.microsoft.com/office/word/2018/wordml/cex" xmlns:w16cid="http://schemas.microsoft.com/office/word/2016/wordml/cid" xmlns:w16="http://schemas.microsoft.com/office/word/2018/wordml" xmlns:w16se="http://schemas.microsoft.com/office/word/2015/wordml/symex" mc:Ignorable="w14 w15 w16se w16cid w16 w16cex">
   <w:docDefaults>
     <w:rPrDefault>
       <w:rPr>
@@ -1976,6 +2511,7 @@
   <w:style w:type="character" w:default="1" w:styleId="DefaultParagraphFont">
     <w:name w:val="Default Paragraph Font"/>
     <w:uiPriority w:val="1"/>
+    <w:semiHidden/>
     <w:unhideWhenUsed/>
   </w:style>
   <w:style w:type="table" w:default="1" w:styleId="TableNormal">

</xml_diff>

<commit_message>
Adding the other learn in module
</commit_message>
<xml_diff>
--- a/javaScript-Learning-Module.docx
+++ b/javaScript-Learning-Module.docx
@@ -1,6 +1,6 @@
 
 <file path=word/document.xml><?xml version="1.0" encoding="utf-8"?>
-<w:document xmlns:wpc="http://schemas.microsoft.com/office/word/2010/wordprocessingCanvas" xmlns:cx="http://schemas.microsoft.com/office/drawing/2014/chartex" xmlns:cx1="http://schemas.microsoft.com/office/drawing/2015/9/8/chartex" xmlns:cx2="http://schemas.microsoft.com/office/drawing/2015/10/21/chartex" xmlns:cx3="http://schemas.microsoft.com/office/drawing/2016/5/9/chartex" xmlns:cx4="http://schemas.microsoft.com/office/drawing/2016/5/10/chartex" xmlns:cx5="http://schemas.microsoft.com/office/drawing/2016/5/11/chartex" xmlns:cx6="http://schemas.microsoft.com/office/drawing/2016/5/12/chartex" xmlns:cx7="http://schemas.microsoft.com/office/drawing/2016/5/13/chartex" xmlns:cx8="http://schemas.microsoft.com/office/drawing/2016/5/14/chartex" xmlns:mc="http://schemas.openxmlformats.org/markup-compatibility/2006" xmlns:aink="http://schemas.microsoft.com/office/drawing/2016/ink" xmlns:am3d="http://schemas.microsoft.com/office/drawing/2017/model3d" xmlns:o="urn:schemas-microsoft-com:office:office" xmlns:r="http://schemas.openxmlformats.org/officeDocument/2006/relationships" xmlns:m="http://schemas.openxmlformats.org/officeDocument/2006/math" xmlns:v="urn:schemas-microsoft-com:vml" xmlns:wp14="http://schemas.microsoft.com/office/word/2010/wordprocessingDrawing" xmlns:wp="http://schemas.openxmlformats.org/drawingml/2006/wordprocessingDrawing" xmlns:w10="urn:schemas-microsoft-com:office:word" xmlns:w="http://schemas.openxmlformats.org/wordprocessingml/2006/main" xmlns:w14="http://schemas.microsoft.com/office/word/2010/wordml" xmlns:w15="http://schemas.microsoft.com/office/word/2012/wordml" xmlns:w16cex="http://schemas.microsoft.com/office/word/2018/wordml/cex" xmlns:w16cid="http://schemas.microsoft.com/office/word/2016/wordml/cid" xmlns:w16="http://schemas.microsoft.com/office/word/2018/wordml" xmlns:w16se="http://schemas.microsoft.com/office/word/2015/wordml/symex" xmlns:wpg="http://schemas.microsoft.com/office/word/2010/wordprocessingGroup" xmlns:wpi="http://schemas.microsoft.com/office/word/2010/wordprocessingInk" xmlns:wne="http://schemas.microsoft.com/office/word/2006/wordml" xmlns:wps="http://schemas.microsoft.com/office/word/2010/wordprocessingShape" mc:Ignorable="w14 w15 w16se w16cid w16 w16cex wp14">
+<w:document xmlns:wpc="http://schemas.microsoft.com/office/word/2010/wordprocessingCanvas" xmlns:cx="http://schemas.microsoft.com/office/drawing/2014/chartex" xmlns:cx1="http://schemas.microsoft.com/office/drawing/2015/9/8/chartex" xmlns:cx2="http://schemas.microsoft.com/office/drawing/2015/10/21/chartex" xmlns:cx3="http://schemas.microsoft.com/office/drawing/2016/5/9/chartex" xmlns:cx4="http://schemas.microsoft.com/office/drawing/2016/5/10/chartex" xmlns:cx5="http://schemas.microsoft.com/office/drawing/2016/5/11/chartex" xmlns:cx6="http://schemas.microsoft.com/office/drawing/2016/5/12/chartex" xmlns:cx7="http://schemas.microsoft.com/office/drawing/2016/5/13/chartex" xmlns:cx8="http://schemas.microsoft.com/office/drawing/2016/5/14/chartex" xmlns:mc="http://schemas.openxmlformats.org/markup-compatibility/2006" xmlns:aink="http://schemas.microsoft.com/office/drawing/2016/ink" xmlns:am3d="http://schemas.microsoft.com/office/drawing/2017/model3d" xmlns:o="urn:schemas-microsoft-com:office:office" xmlns:oel="http://schemas.microsoft.com/office/2019/extlst" xmlns:r="http://schemas.openxmlformats.org/officeDocument/2006/relationships" xmlns:m="http://schemas.openxmlformats.org/officeDocument/2006/math" xmlns:v="urn:schemas-microsoft-com:vml" xmlns:wp14="http://schemas.microsoft.com/office/word/2010/wordprocessingDrawing" xmlns:wp="http://schemas.openxmlformats.org/drawingml/2006/wordprocessingDrawing" xmlns:w10="urn:schemas-microsoft-com:office:word" xmlns:w="http://schemas.openxmlformats.org/wordprocessingml/2006/main" xmlns:w14="http://schemas.microsoft.com/office/word/2010/wordml" xmlns:w15="http://schemas.microsoft.com/office/word/2012/wordml" xmlns:w16cex="http://schemas.microsoft.com/office/word/2018/wordml/cex" xmlns:w16cid="http://schemas.microsoft.com/office/word/2016/wordml/cid" xmlns:w16="http://schemas.microsoft.com/office/word/2018/wordml" xmlns:w16du="http://schemas.microsoft.com/office/word/2023/wordml/word16du" xmlns:w16sdtdh="http://schemas.microsoft.com/office/word/2020/wordml/sdtdatahash" xmlns:w16sdtfl="http://schemas.microsoft.com/office/word/2024/wordml/sdtformatlock" xmlns:w16se="http://schemas.microsoft.com/office/word/2015/wordml/symex" xmlns:wpg="http://schemas.microsoft.com/office/word/2010/wordprocessingGroup" xmlns:wpi="http://schemas.microsoft.com/office/word/2010/wordprocessingInk" xmlns:wne="http://schemas.microsoft.com/office/word/2006/wordml" xmlns:wps="http://schemas.microsoft.com/office/word/2010/wordprocessingShape" mc:Ignorable="w14 w15 w16se w16cid w16 w16cex w16sdtdh w16sdtfl w16du wp14">
   <w:body>
     <w:p>
       <w:pPr>
@@ -228,7 +228,7 @@
           <w:szCs w:val="22"/>
         </w:rPr>
         <w:drawing>
-          <wp:anchor distT="0" distB="0" distL="114300" distR="114300" simplePos="0" relativeHeight="251658240" behindDoc="0" locked="0" layoutInCell="1" allowOverlap="1" wp14:anchorId="6A366C85" wp14:editId="1D090DC2">
+          <wp:anchor distT="0" distB="0" distL="114300" distR="114300" simplePos="0" relativeHeight="251658240" behindDoc="0" locked="0" layoutInCell="1" allowOverlap="1" wp14:anchorId="6A366C85" wp14:editId="52AF2D0D">
             <wp:simplePos x="0" y="0"/>
             <wp:positionH relativeFrom="column">
               <wp:posOffset>0</wp:posOffset>
@@ -1056,23 +1056,7 @@
           <w:sz w:val="22"/>
           <w:szCs w:val="22"/>
         </w:rPr>
-        <w:t xml:space="preserve">- </w:t>
-      </w:r>
-      <w:r>
-        <w:rPr>
-          <w:rFonts w:ascii="Arial" w:hAnsi="Arial" w:cs="Arial"/>
-          <w:sz w:val="22"/>
-          <w:szCs w:val="22"/>
-        </w:rPr>
-        <w:t>are used to repeatedly execute a block of code as long as a condition is true. There are several types of loops, and the most common ones are</w:t>
-      </w:r>
-      <w:r>
-        <w:rPr>
-          <w:rFonts w:ascii="Arial" w:hAnsi="Arial" w:cs="Arial"/>
-          <w:sz w:val="22"/>
-          <w:szCs w:val="22"/>
-        </w:rPr>
-        <w:t>:</w:t>
+        <w:t>- are used to repeatedly execute a block of code as long as a condition is true. There are several types of loops, and the most common ones are:</w:t>
       </w:r>
     </w:p>
     <w:p>
@@ -1129,6 +1113,7 @@
       <w:r>
         <w:rPr>
           <w:rFonts w:ascii="Arial" w:hAnsi="Arial" w:cs="Arial"/>
+          <w:noProof/>
           <w:sz w:val="22"/>
           <w:szCs w:val="22"/>
         </w:rPr>
@@ -1279,6 +1264,7 @@
       <w:r>
         <w:rPr>
           <w:rFonts w:ascii="Arial" w:hAnsi="Arial" w:cs="Arial"/>
+          <w:noProof/>
           <w:sz w:val="22"/>
           <w:szCs w:val="22"/>
         </w:rPr>
@@ -1346,99 +1332,82 @@
           <w:sz w:val="22"/>
           <w:szCs w:val="22"/>
         </w:rPr>
-        <w:t xml:space="preserve">Similar to </w:t>
-      </w:r>
-      <w:proofErr w:type="spellStart"/>
-      <w:r>
-        <w:rPr>
-          <w:rFonts w:ascii="Arial" w:hAnsi="Arial" w:cs="Arial"/>
-          <w:sz w:val="22"/>
-          <w:szCs w:val="22"/>
-        </w:rPr>
-        <w:t>while</w:t>
-      </w:r>
-      <w:proofErr w:type="spellEnd"/>
-      <w:r>
-        <w:rPr>
-          <w:rFonts w:ascii="Arial" w:hAnsi="Arial" w:cs="Arial"/>
-          <w:sz w:val="22"/>
-          <w:szCs w:val="22"/>
-        </w:rPr>
-        <w:t>, but guarantees the code runs at least once, even if the condition is false initially.</w:t>
-      </w:r>
-    </w:p>
-    <w:p>
-      <w:pPr>
-        <w:spacing w:after="0" w:line="276" w:lineRule="auto"/>
-        <w:rPr>
-          <w:rFonts w:ascii="Arial" w:hAnsi="Arial" w:cs="Arial"/>
-          <w:sz w:val="22"/>
-          <w:szCs w:val="22"/>
-        </w:rPr>
-      </w:pPr>
-    </w:p>
-    <w:p>
-      <w:pPr>
-        <w:spacing w:after="0" w:line="276" w:lineRule="auto"/>
-        <w:rPr>
-          <w:rFonts w:ascii="Arial" w:hAnsi="Arial" w:cs="Arial"/>
-          <w:sz w:val="22"/>
-          <w:szCs w:val="22"/>
-        </w:rPr>
-      </w:pPr>
-    </w:p>
-    <w:p>
-      <w:pPr>
-        <w:spacing w:after="0" w:line="276" w:lineRule="auto"/>
-        <w:rPr>
-          <w:rFonts w:ascii="Arial" w:hAnsi="Arial" w:cs="Arial"/>
-          <w:sz w:val="22"/>
-          <w:szCs w:val="22"/>
-        </w:rPr>
-      </w:pPr>
-    </w:p>
-    <w:p>
-      <w:pPr>
-        <w:spacing w:after="0" w:line="276" w:lineRule="auto"/>
-        <w:rPr>
-          <w:rFonts w:ascii="Arial" w:hAnsi="Arial" w:cs="Arial"/>
-          <w:sz w:val="22"/>
-          <w:szCs w:val="22"/>
-        </w:rPr>
-      </w:pPr>
-    </w:p>
-    <w:p>
-      <w:pPr>
-        <w:spacing w:after="0" w:line="276" w:lineRule="auto"/>
-        <w:rPr>
-          <w:rFonts w:ascii="Arial" w:hAnsi="Arial" w:cs="Arial"/>
-          <w:sz w:val="22"/>
-          <w:szCs w:val="22"/>
-        </w:rPr>
-      </w:pPr>
-    </w:p>
-    <w:p>
-      <w:pPr>
-        <w:spacing w:after="0" w:line="276" w:lineRule="auto"/>
-        <w:rPr>
-          <w:rFonts w:ascii="Arial" w:hAnsi="Arial" w:cs="Arial"/>
-          <w:sz w:val="22"/>
-          <w:szCs w:val="22"/>
-        </w:rPr>
-      </w:pPr>
-    </w:p>
-    <w:p>
-      <w:pPr>
-        <w:spacing w:after="0" w:line="276" w:lineRule="auto"/>
-        <w:rPr>
-          <w:rFonts w:ascii="Arial" w:hAnsi="Arial" w:cs="Arial"/>
-          <w:sz w:val="22"/>
-          <w:szCs w:val="22"/>
-        </w:rPr>
-      </w:pPr>
-      <w:r>
-        <w:rPr>
-          <w:rFonts w:ascii="Arial" w:hAnsi="Arial" w:cs="Arial"/>
+        <w:t>Similar to while, but guarantees the code runs at least once, even if the condition is false initially.</w:t>
+      </w:r>
+    </w:p>
+    <w:p>
+      <w:pPr>
+        <w:spacing w:after="0" w:line="276" w:lineRule="auto"/>
+        <w:rPr>
+          <w:rFonts w:ascii="Arial" w:hAnsi="Arial" w:cs="Arial"/>
+          <w:sz w:val="22"/>
+          <w:szCs w:val="22"/>
+        </w:rPr>
+      </w:pPr>
+    </w:p>
+    <w:p>
+      <w:pPr>
+        <w:spacing w:after="0" w:line="276" w:lineRule="auto"/>
+        <w:rPr>
+          <w:rFonts w:ascii="Arial" w:hAnsi="Arial" w:cs="Arial"/>
+          <w:sz w:val="22"/>
+          <w:szCs w:val="22"/>
+        </w:rPr>
+      </w:pPr>
+    </w:p>
+    <w:p>
+      <w:pPr>
+        <w:spacing w:after="0" w:line="276" w:lineRule="auto"/>
+        <w:rPr>
+          <w:rFonts w:ascii="Arial" w:hAnsi="Arial" w:cs="Arial"/>
+          <w:sz w:val="22"/>
+          <w:szCs w:val="22"/>
+        </w:rPr>
+      </w:pPr>
+    </w:p>
+    <w:p>
+      <w:pPr>
+        <w:spacing w:after="0" w:line="276" w:lineRule="auto"/>
+        <w:rPr>
+          <w:rFonts w:ascii="Arial" w:hAnsi="Arial" w:cs="Arial"/>
+          <w:sz w:val="22"/>
+          <w:szCs w:val="22"/>
+        </w:rPr>
+      </w:pPr>
+    </w:p>
+    <w:p>
+      <w:pPr>
+        <w:spacing w:after="0" w:line="276" w:lineRule="auto"/>
+        <w:rPr>
+          <w:rFonts w:ascii="Arial" w:hAnsi="Arial" w:cs="Arial"/>
+          <w:sz w:val="22"/>
+          <w:szCs w:val="22"/>
+        </w:rPr>
+      </w:pPr>
+    </w:p>
+    <w:p>
+      <w:pPr>
+        <w:spacing w:after="0" w:line="276" w:lineRule="auto"/>
+        <w:rPr>
+          <w:rFonts w:ascii="Arial" w:hAnsi="Arial" w:cs="Arial"/>
+          <w:sz w:val="22"/>
+          <w:szCs w:val="22"/>
+        </w:rPr>
+      </w:pPr>
+    </w:p>
+    <w:p>
+      <w:pPr>
+        <w:spacing w:after="0" w:line="276" w:lineRule="auto"/>
+        <w:rPr>
+          <w:rFonts w:ascii="Arial" w:hAnsi="Arial" w:cs="Arial"/>
+          <w:sz w:val="22"/>
+          <w:szCs w:val="22"/>
+        </w:rPr>
+      </w:pPr>
+      <w:r>
+        <w:rPr>
+          <w:rFonts w:ascii="Arial" w:hAnsi="Arial" w:cs="Arial"/>
+          <w:noProof/>
           <w:sz w:val="22"/>
           <w:szCs w:val="22"/>
         </w:rPr>
@@ -1510,16 +1479,15 @@
           <w:szCs w:val="22"/>
         </w:rPr>
       </w:pPr>
-      <w:bookmarkStart w:id="0" w:name="_GoBack"/>
-      <w:bookmarkEnd w:id="0"/>
-      <w:r>
-        <w:rPr>
-          <w:rFonts w:ascii="Arial" w:hAnsi="Arial" w:cs="Arial"/>
+      <w:r>
+        <w:rPr>
+          <w:rFonts w:ascii="Arial" w:hAnsi="Arial" w:cs="Arial"/>
+          <w:noProof/>
           <w:sz w:val="22"/>
           <w:szCs w:val="22"/>
         </w:rPr>
         <w:drawing>
-          <wp:anchor distT="0" distB="0" distL="114300" distR="114300" simplePos="0" relativeHeight="251670528" behindDoc="0" locked="0" layoutInCell="1" allowOverlap="1" wp14:anchorId="3932CA17" wp14:editId="308ECB2A">
+          <wp:anchor distT="0" distB="0" distL="114300" distR="114300" simplePos="0" relativeHeight="251670528" behindDoc="0" locked="0" layoutInCell="1" allowOverlap="1" wp14:anchorId="3932CA17" wp14:editId="19865D1F">
             <wp:simplePos x="0" y="0"/>
             <wp:positionH relativeFrom="column">
               <wp:posOffset>0</wp:posOffset>
@@ -1568,6 +1536,14 @@
           </wp:anchor>
         </w:drawing>
       </w:r>
+      <w:r>
+        <w:rPr>
+          <w:rFonts w:ascii="Arial" w:hAnsi="Arial" w:cs="Arial"/>
+          <w:sz w:val="22"/>
+          <w:szCs w:val="22"/>
+        </w:rPr>
+        <w:t>JavaScript - Function</w:t>
+      </w:r>
     </w:p>
     <w:sectPr>
       <w:pgSz w:w="11906" w:h="16838" w:code="9"/>
@@ -1580,7 +1556,7 @@
 </file>
 
 <file path=word/numbering.xml><?xml version="1.0" encoding="utf-8"?>
-<w:numbering xmlns:wpc="http://schemas.microsoft.com/office/word/2010/wordprocessingCanvas" xmlns:cx="http://schemas.microsoft.com/office/drawing/2014/chartex" xmlns:cx1="http://schemas.microsoft.com/office/drawing/2015/9/8/chartex" xmlns:cx2="http://schemas.microsoft.com/office/drawing/2015/10/21/chartex" xmlns:cx3="http://schemas.microsoft.com/office/drawing/2016/5/9/chartex" xmlns:cx4="http://schemas.microsoft.com/office/drawing/2016/5/10/chartex" xmlns:cx5="http://schemas.microsoft.com/office/drawing/2016/5/11/chartex" xmlns:cx6="http://schemas.microsoft.com/office/drawing/2016/5/12/chartex" xmlns:cx7="http://schemas.microsoft.com/office/drawing/2016/5/13/chartex" xmlns:cx8="http://schemas.microsoft.com/office/drawing/2016/5/14/chartex" xmlns:mc="http://schemas.openxmlformats.org/markup-compatibility/2006" xmlns:aink="http://schemas.microsoft.com/office/drawing/2016/ink" xmlns:am3d="http://schemas.microsoft.com/office/drawing/2017/model3d" xmlns:o="urn:schemas-microsoft-com:office:office" xmlns:r="http://schemas.openxmlformats.org/officeDocument/2006/relationships" xmlns:m="http://schemas.openxmlformats.org/officeDocument/2006/math" xmlns:v="urn:schemas-microsoft-com:vml" xmlns:wp14="http://schemas.microsoft.com/office/word/2010/wordprocessingDrawing" xmlns:wp="http://schemas.openxmlformats.org/drawingml/2006/wordprocessingDrawing" xmlns:w10="urn:schemas-microsoft-com:office:word" xmlns:w="http://schemas.openxmlformats.org/wordprocessingml/2006/main" xmlns:w14="http://schemas.microsoft.com/office/word/2010/wordml" xmlns:w15="http://schemas.microsoft.com/office/word/2012/wordml" xmlns:w16cex="http://schemas.microsoft.com/office/word/2018/wordml/cex" xmlns:w16cid="http://schemas.microsoft.com/office/word/2016/wordml/cid" xmlns:w16="http://schemas.microsoft.com/office/word/2018/wordml" xmlns:w16se="http://schemas.microsoft.com/office/word/2015/wordml/symex" xmlns:wpg="http://schemas.microsoft.com/office/word/2010/wordprocessingGroup" xmlns:wpi="http://schemas.microsoft.com/office/word/2010/wordprocessingInk" xmlns:wne="http://schemas.microsoft.com/office/word/2006/wordml" xmlns:wps="http://schemas.microsoft.com/office/word/2010/wordprocessingShape" mc:Ignorable="w14 w15 w16se w16cid w16 w16cex wp14">
+<w:numbering xmlns:wpc="http://schemas.microsoft.com/office/word/2010/wordprocessingCanvas" xmlns:cx="http://schemas.microsoft.com/office/drawing/2014/chartex" xmlns:cx1="http://schemas.microsoft.com/office/drawing/2015/9/8/chartex" xmlns:cx2="http://schemas.microsoft.com/office/drawing/2015/10/21/chartex" xmlns:cx3="http://schemas.microsoft.com/office/drawing/2016/5/9/chartex" xmlns:cx4="http://schemas.microsoft.com/office/drawing/2016/5/10/chartex" xmlns:cx5="http://schemas.microsoft.com/office/drawing/2016/5/11/chartex" xmlns:cx6="http://schemas.microsoft.com/office/drawing/2016/5/12/chartex" xmlns:cx7="http://schemas.microsoft.com/office/drawing/2016/5/13/chartex" xmlns:cx8="http://schemas.microsoft.com/office/drawing/2016/5/14/chartex" xmlns:mc="http://schemas.openxmlformats.org/markup-compatibility/2006" xmlns:aink="http://schemas.microsoft.com/office/drawing/2016/ink" xmlns:am3d="http://schemas.microsoft.com/office/drawing/2017/model3d" xmlns:o="urn:schemas-microsoft-com:office:office" xmlns:oel="http://schemas.microsoft.com/office/2019/extlst" xmlns:r="http://schemas.openxmlformats.org/officeDocument/2006/relationships" xmlns:m="http://schemas.openxmlformats.org/officeDocument/2006/math" xmlns:v="urn:schemas-microsoft-com:vml" xmlns:wp14="http://schemas.microsoft.com/office/word/2010/wordprocessingDrawing" xmlns:wp="http://schemas.openxmlformats.org/drawingml/2006/wordprocessingDrawing" xmlns:w10="urn:schemas-microsoft-com:office:word" xmlns:w="http://schemas.openxmlformats.org/wordprocessingml/2006/main" xmlns:w14="http://schemas.microsoft.com/office/word/2010/wordml" xmlns:w15="http://schemas.microsoft.com/office/word/2012/wordml" xmlns:w16cex="http://schemas.microsoft.com/office/word/2018/wordml/cex" xmlns:w16cid="http://schemas.microsoft.com/office/word/2016/wordml/cid" xmlns:w16="http://schemas.microsoft.com/office/word/2018/wordml" xmlns:w16du="http://schemas.microsoft.com/office/word/2023/wordml/word16du" xmlns:w16sdtdh="http://schemas.microsoft.com/office/word/2020/wordml/sdtdatahash" xmlns:w16sdtfl="http://schemas.microsoft.com/office/word/2024/wordml/sdtformatlock" xmlns:w16se="http://schemas.microsoft.com/office/word/2015/wordml/symex" xmlns:wpg="http://schemas.microsoft.com/office/word/2010/wordprocessingGroup" xmlns:wpi="http://schemas.microsoft.com/office/word/2010/wordprocessingInk" xmlns:wne="http://schemas.microsoft.com/office/word/2006/wordml" xmlns:wps="http://schemas.microsoft.com/office/word/2010/wordprocessingShape" mc:Ignorable="w14 w15 w16se w16cid w16 w16cex w16sdtdh w16sdtfl w16du wp14">
   <w:abstractNum w:abstractNumId="0" w15:restartNumberingAfterBreak="0">
     <w:nsid w:val="3D83146B"/>
     <w:multiLevelType w:val="hybridMultilevel"/>
@@ -1896,20 +1872,20 @@
       </w:pPr>
     </w:lvl>
   </w:abstractNum>
-  <w:num w:numId="1">
+  <w:num w:numId="1" w16cid:durableId="704135096">
     <w:abstractNumId w:val="2"/>
   </w:num>
-  <w:num w:numId="2">
+  <w:num w:numId="2" w16cid:durableId="1018193209">
     <w:abstractNumId w:val="1"/>
   </w:num>
-  <w:num w:numId="3">
+  <w:num w:numId="3" w16cid:durableId="1088305899">
     <w:abstractNumId w:val="0"/>
   </w:num>
 </w:numbering>
 </file>
 
 <file path=word/styles.xml><?xml version="1.0" encoding="utf-8"?>
-<w:styles xmlns:mc="http://schemas.openxmlformats.org/markup-compatibility/2006" xmlns:r="http://schemas.openxmlformats.org/officeDocument/2006/relationships" xmlns:w="http://schemas.openxmlformats.org/wordprocessingml/2006/main" xmlns:w14="http://schemas.microsoft.com/office/word/2010/wordml" xmlns:w15="http://schemas.microsoft.com/office/word/2012/wordml" xmlns:w16cex="http://schemas.microsoft.com/office/word/2018/wordml/cex" xmlns:w16cid="http://schemas.microsoft.com/office/word/2016/wordml/cid" xmlns:w16="http://schemas.microsoft.com/office/word/2018/wordml" xmlns:w16se="http://schemas.microsoft.com/office/word/2015/wordml/symex" mc:Ignorable="w14 w15 w16se w16cid w16 w16cex">
+<w:styles xmlns:mc="http://schemas.openxmlformats.org/markup-compatibility/2006" xmlns:r="http://schemas.openxmlformats.org/officeDocument/2006/relationships" xmlns:w="http://schemas.openxmlformats.org/wordprocessingml/2006/main" xmlns:w14="http://schemas.microsoft.com/office/word/2010/wordml" xmlns:w15="http://schemas.microsoft.com/office/word/2012/wordml" xmlns:w16cex="http://schemas.microsoft.com/office/word/2018/wordml/cex" xmlns:w16cid="http://schemas.microsoft.com/office/word/2016/wordml/cid" xmlns:w16="http://schemas.microsoft.com/office/word/2018/wordml" xmlns:w16du="http://schemas.microsoft.com/office/word/2023/wordml/word16du" xmlns:w16sdtdh="http://schemas.microsoft.com/office/word/2020/wordml/sdtdatahash" xmlns:w16sdtfl="http://schemas.microsoft.com/office/word/2024/wordml/sdtformatlock" xmlns:w16se="http://schemas.microsoft.com/office/word/2015/wordml/symex" mc:Ignorable="w14 w15 w16se w16cid w16 w16cex w16sdtdh w16sdtfl w16du">
   <w:docDefaults>
     <w:rPrDefault>
       <w:rPr>

</xml_diff>

<commit_message>
Adding some learn topic module
</commit_message>
<xml_diff>
--- a/javaScript-Learning-Module.docx
+++ b/javaScript-Learning-Module.docx
@@ -228,13 +228,13 @@
           <w:szCs w:val="22"/>
         </w:rPr>
         <w:drawing>
-          <wp:anchor distT="0" distB="0" distL="114300" distR="114300" simplePos="0" relativeHeight="251658240" behindDoc="0" locked="0" layoutInCell="1" allowOverlap="1" wp14:anchorId="6A366C85" wp14:editId="52AF2D0D">
+          <wp:anchor distT="0" distB="0" distL="114300" distR="114300" simplePos="0" relativeHeight="251658240" behindDoc="0" locked="0" layoutInCell="1" allowOverlap="1" wp14:anchorId="6A366C85" wp14:editId="3DA34607">
             <wp:simplePos x="0" y="0"/>
             <wp:positionH relativeFrom="column">
               <wp:posOffset>0</wp:posOffset>
             </wp:positionH>
-            <wp:positionV relativeFrom="page">
-              <wp:posOffset>2504049</wp:posOffset>
+            <wp:positionV relativeFrom="paragraph">
+              <wp:posOffset>-172325</wp:posOffset>
             </wp:positionV>
             <wp:extent cx="3094355" cy="1682115"/>
             <wp:effectExtent l="0" t="0" r="0" b="0"/>
@@ -335,13 +335,13 @@
           <w:szCs w:val="22"/>
         </w:rPr>
         <w:drawing>
-          <wp:anchor distT="0" distB="0" distL="114300" distR="114300" simplePos="0" relativeHeight="251659264" behindDoc="0" locked="0" layoutInCell="1" allowOverlap="1" wp14:anchorId="3D5D63B5" wp14:editId="7CB15AC1">
+          <wp:anchor distT="0" distB="0" distL="114300" distR="114300" simplePos="0" relativeHeight="251659264" behindDoc="0" locked="0" layoutInCell="1" allowOverlap="1" wp14:anchorId="3D5D63B5" wp14:editId="6BCBD90C">
             <wp:simplePos x="0" y="0"/>
             <wp:positionH relativeFrom="column">
               <wp:posOffset>0</wp:posOffset>
             </wp:positionH>
-            <wp:positionV relativeFrom="page">
-              <wp:posOffset>5486400</wp:posOffset>
+            <wp:positionV relativeFrom="paragraph">
+              <wp:posOffset>8890</wp:posOffset>
             </wp:positionV>
             <wp:extent cx="3094355" cy="1386840"/>
             <wp:effectExtent l="0" t="0" r="0" b="3810"/>
@@ -433,13 +433,13 @@
           <w:szCs w:val="22"/>
         </w:rPr>
         <w:drawing>
-          <wp:anchor distT="0" distB="0" distL="114300" distR="114300" simplePos="0" relativeHeight="251660288" behindDoc="0" locked="0" layoutInCell="1" allowOverlap="1" wp14:anchorId="774101FB" wp14:editId="2B3546A8">
+          <wp:anchor distT="0" distB="0" distL="114300" distR="114300" simplePos="0" relativeHeight="251660288" behindDoc="0" locked="0" layoutInCell="1" allowOverlap="1" wp14:anchorId="774101FB" wp14:editId="77EA685A">
             <wp:simplePos x="0" y="0"/>
             <wp:positionH relativeFrom="column">
               <wp:posOffset>0</wp:posOffset>
             </wp:positionH>
-            <wp:positionV relativeFrom="page">
-              <wp:posOffset>7990449</wp:posOffset>
+            <wp:positionV relativeFrom="paragraph">
+              <wp:posOffset>2935</wp:posOffset>
             </wp:positionV>
             <wp:extent cx="3094355" cy="742315"/>
             <wp:effectExtent l="0" t="0" r="0" b="635"/>
@@ -560,13 +560,13 @@
           <w:szCs w:val="22"/>
         </w:rPr>
         <w:drawing>
-          <wp:anchor distT="0" distB="0" distL="114300" distR="114300" simplePos="0" relativeHeight="251662336" behindDoc="0" locked="0" layoutInCell="1" allowOverlap="1" wp14:anchorId="66955865" wp14:editId="0696F27B">
+          <wp:anchor distT="0" distB="0" distL="114300" distR="114300" simplePos="0" relativeHeight="251662336" behindDoc="0" locked="0" layoutInCell="1" allowOverlap="1" wp14:anchorId="66955865" wp14:editId="5539AE2F">
             <wp:simplePos x="0" y="0"/>
             <wp:positionH relativeFrom="column">
-              <wp:posOffset>-2540</wp:posOffset>
+              <wp:posOffset>-6098</wp:posOffset>
             </wp:positionH>
-            <wp:positionV relativeFrom="page">
-              <wp:posOffset>2626360</wp:posOffset>
+            <wp:positionV relativeFrom="paragraph">
+              <wp:posOffset>2165230</wp:posOffset>
             </wp:positionV>
             <wp:extent cx="3094355" cy="1259205"/>
             <wp:effectExtent l="0" t="0" r="0" b="0"/>
@@ -654,13 +654,13 @@
           <w:szCs w:val="22"/>
         </w:rPr>
         <w:drawing>
-          <wp:anchor distT="0" distB="0" distL="114300" distR="114300" simplePos="0" relativeHeight="251663360" behindDoc="0" locked="0" layoutInCell="1" allowOverlap="1" wp14:anchorId="382D2F69" wp14:editId="79344B08">
+          <wp:anchor distT="0" distB="0" distL="114300" distR="114300" simplePos="0" relativeHeight="251663360" behindDoc="0" locked="0" layoutInCell="1" allowOverlap="1" wp14:anchorId="382D2F69" wp14:editId="667B994E">
             <wp:simplePos x="0" y="0"/>
             <wp:positionH relativeFrom="column">
-              <wp:posOffset>-1905</wp:posOffset>
+              <wp:posOffset>-6098</wp:posOffset>
             </wp:positionH>
-            <wp:positionV relativeFrom="page">
-              <wp:posOffset>4114165</wp:posOffset>
+            <wp:positionV relativeFrom="paragraph">
+              <wp:posOffset>1369060</wp:posOffset>
             </wp:positionV>
             <wp:extent cx="3094355" cy="1830705"/>
             <wp:effectExtent l="0" t="0" r="0" b="0"/>
@@ -993,13 +993,13 @@
         </w:rPr>
         <w:lastRenderedPageBreak/>
         <w:drawing>
-          <wp:anchor distT="0" distB="0" distL="114300" distR="114300" simplePos="0" relativeHeight="251666432" behindDoc="1" locked="0" layoutInCell="1" allowOverlap="1" wp14:anchorId="43B03DF2" wp14:editId="61A04A2A">
+          <wp:anchor distT="0" distB="0" distL="114300" distR="114300" simplePos="0" relativeHeight="251666432" behindDoc="1" locked="0" layoutInCell="1" allowOverlap="1" wp14:anchorId="43B03DF2" wp14:editId="1150C79F">
             <wp:simplePos x="0" y="0"/>
             <wp:positionH relativeFrom="column">
-              <wp:posOffset>2643</wp:posOffset>
+              <wp:posOffset>0</wp:posOffset>
             </wp:positionH>
-            <wp:positionV relativeFrom="page">
-              <wp:posOffset>459843</wp:posOffset>
+            <wp:positionV relativeFrom="paragraph">
+              <wp:posOffset>0</wp:posOffset>
             </wp:positionV>
             <wp:extent cx="3094355" cy="2502535"/>
             <wp:effectExtent l="0" t="0" r="0" b="0"/>
@@ -1071,60 +1071,18 @@
       <w:r>
         <w:rPr>
           <w:rFonts w:ascii="Arial" w:hAnsi="Arial" w:cs="Arial"/>
-          <w:sz w:val="22"/>
-          <w:szCs w:val="22"/>
-        </w:rPr>
-        <w:t>for Loop</w:t>
-      </w:r>
-      <w:r>
-        <w:rPr>
-          <w:rFonts w:ascii="Arial" w:hAnsi="Arial" w:cs="Arial"/>
-          <w:sz w:val="22"/>
-          <w:szCs w:val="22"/>
-        </w:rPr>
-        <w:t xml:space="preserve"> - </w:t>
-      </w:r>
-      <w:r>
-        <w:rPr>
-          <w:rFonts w:ascii="Arial" w:hAnsi="Arial" w:cs="Arial"/>
-          <w:sz w:val="22"/>
-          <w:szCs w:val="22"/>
-        </w:rPr>
-        <w:t>Used when you know how many times you want to loop.</w:t>
-      </w:r>
-    </w:p>
-    <w:p>
-      <w:pPr>
-        <w:spacing w:after="0" w:line="276" w:lineRule="auto"/>
-        <w:rPr>
-          <w:rFonts w:ascii="Arial" w:hAnsi="Arial" w:cs="Arial"/>
-          <w:sz w:val="22"/>
-          <w:szCs w:val="22"/>
-        </w:rPr>
-      </w:pPr>
-      <w:r>
-        <w:rPr>
-          <w:rFonts w:ascii="Arial" w:hAnsi="Arial" w:cs="Arial"/>
-          <w:sz w:val="22"/>
-          <w:szCs w:val="22"/>
-        </w:rPr>
-        <w:t>while Loop</w:t>
-      </w:r>
-      <w:r>
-        <w:rPr>
-          <w:rFonts w:ascii="Arial" w:hAnsi="Arial" w:cs="Arial"/>
           <w:noProof/>
           <w:sz w:val="22"/>
           <w:szCs w:val="22"/>
         </w:rPr>
         <w:drawing>
-          <wp:anchor distT="0" distB="0" distL="114300" distR="114300" simplePos="0" relativeHeight="251667456" behindDoc="0" locked="0" layoutInCell="1" allowOverlap="1" wp14:anchorId="7619AD72" wp14:editId="191B511B">
+          <wp:anchor distT="0" distB="0" distL="114300" distR="114300" simplePos="0" relativeHeight="251667456" behindDoc="0" locked="0" layoutInCell="1" allowOverlap="1" wp14:anchorId="7619AD72" wp14:editId="570E5E37">
             <wp:simplePos x="0" y="0"/>
             <wp:positionH relativeFrom="column">
               <wp:posOffset>0</wp:posOffset>
             </wp:positionH>
-            <wp:positionV relativeFrom="page">
-              <wp:posOffset>4070555</wp:posOffset>
+            <wp:positionV relativeFrom="paragraph">
+              <wp:posOffset>416608</wp:posOffset>
             </wp:positionV>
             <wp:extent cx="3094355" cy="758825"/>
             <wp:effectExtent l="0" t="0" r="0" b="3175"/>
@@ -1173,6 +1131,14 @@
           <w:sz w:val="22"/>
           <w:szCs w:val="22"/>
         </w:rPr>
+        <w:t>for Loop</w:t>
+      </w:r>
+      <w:r>
+        <w:rPr>
+          <w:rFonts w:ascii="Arial" w:hAnsi="Arial" w:cs="Arial"/>
+          <w:sz w:val="22"/>
+          <w:szCs w:val="22"/>
+        </w:rPr>
         <w:t xml:space="preserve"> - </w:t>
       </w:r>
       <w:r>
@@ -1181,101 +1147,716 @@
           <w:sz w:val="22"/>
           <w:szCs w:val="22"/>
         </w:rPr>
-        <w:t>Used when you don't know in advance how many times you want to loop, but you know the condition.</w:t>
-      </w:r>
-    </w:p>
-    <w:p>
-      <w:pPr>
-        <w:spacing w:after="0" w:line="276" w:lineRule="auto"/>
-        <w:rPr>
-          <w:rFonts w:ascii="Arial" w:hAnsi="Arial" w:cs="Arial"/>
-          <w:sz w:val="22"/>
-          <w:szCs w:val="22"/>
-        </w:rPr>
-      </w:pPr>
-    </w:p>
-    <w:p>
-      <w:pPr>
-        <w:spacing w:after="0" w:line="276" w:lineRule="auto"/>
-        <w:rPr>
-          <w:rFonts w:ascii="Arial" w:hAnsi="Arial" w:cs="Arial"/>
-          <w:sz w:val="22"/>
-          <w:szCs w:val="22"/>
-        </w:rPr>
-      </w:pPr>
-    </w:p>
-    <w:p>
-      <w:pPr>
-        <w:spacing w:after="0" w:line="276" w:lineRule="auto"/>
-        <w:rPr>
-          <w:rFonts w:ascii="Arial" w:hAnsi="Arial" w:cs="Arial"/>
-          <w:sz w:val="22"/>
-          <w:szCs w:val="22"/>
-        </w:rPr>
-      </w:pPr>
-    </w:p>
-    <w:p>
-      <w:pPr>
-        <w:spacing w:after="0" w:line="276" w:lineRule="auto"/>
-        <w:rPr>
-          <w:rFonts w:ascii="Arial" w:hAnsi="Arial" w:cs="Arial"/>
-          <w:sz w:val="22"/>
-          <w:szCs w:val="22"/>
-        </w:rPr>
-      </w:pPr>
-    </w:p>
-    <w:p>
-      <w:pPr>
-        <w:spacing w:after="0" w:line="276" w:lineRule="auto"/>
-        <w:rPr>
-          <w:rFonts w:ascii="Arial" w:hAnsi="Arial" w:cs="Arial"/>
-          <w:sz w:val="22"/>
-          <w:szCs w:val="22"/>
-        </w:rPr>
-      </w:pPr>
-    </w:p>
-    <w:p>
-      <w:pPr>
-        <w:spacing w:after="0" w:line="276" w:lineRule="auto"/>
-        <w:rPr>
-          <w:rFonts w:ascii="Arial" w:hAnsi="Arial" w:cs="Arial"/>
-          <w:sz w:val="22"/>
-          <w:szCs w:val="22"/>
-        </w:rPr>
-      </w:pPr>
-    </w:p>
-    <w:p>
-      <w:pPr>
-        <w:spacing w:after="0" w:line="276" w:lineRule="auto"/>
-        <w:rPr>
-          <w:rFonts w:ascii="Arial" w:hAnsi="Arial" w:cs="Arial"/>
-          <w:sz w:val="22"/>
-          <w:szCs w:val="22"/>
-        </w:rPr>
-      </w:pPr>
-      <w:r>
-        <w:rPr>
-          <w:rFonts w:ascii="Arial" w:hAnsi="Arial" w:cs="Arial"/>
-          <w:sz w:val="22"/>
-          <w:szCs w:val="22"/>
-        </w:rPr>
-        <w:t>do...while Loop</w:t>
-      </w:r>
-      <w:r>
-        <w:rPr>
-          <w:rFonts w:ascii="Arial" w:hAnsi="Arial" w:cs="Arial"/>
-          <w:noProof/>
+        <w:t>Used when you know how many times you want to loop.</w:t>
+      </w:r>
+    </w:p>
+    <w:p>
+      <w:pPr>
+        <w:spacing w:after="0" w:line="276" w:lineRule="auto"/>
+        <w:rPr>
+          <w:rFonts w:ascii="Arial" w:hAnsi="Arial" w:cs="Arial"/>
+          <w:sz w:val="22"/>
+          <w:szCs w:val="22"/>
+        </w:rPr>
+      </w:pPr>
+      <w:proofErr w:type="spellStart"/>
+      <w:proofErr w:type="gramStart"/>
+      <w:r>
+        <w:rPr>
+          <w:rFonts w:ascii="Arial" w:hAnsi="Arial" w:cs="Arial"/>
+          <w:sz w:val="22"/>
+          <w:szCs w:val="22"/>
+        </w:rPr>
+        <w:t>forEach</w:t>
+      </w:r>
+      <w:proofErr w:type="spellEnd"/>
+      <w:r>
+        <w:rPr>
+          <w:rFonts w:ascii="Arial" w:hAnsi="Arial" w:cs="Arial"/>
+          <w:sz w:val="22"/>
+          <w:szCs w:val="22"/>
+        </w:rPr>
+        <w:t>(</w:t>
+      </w:r>
+      <w:proofErr w:type="gramEnd"/>
+      <w:r>
+        <w:rPr>
+          <w:rFonts w:ascii="Arial" w:hAnsi="Arial" w:cs="Arial"/>
+          <w:sz w:val="22"/>
+          <w:szCs w:val="22"/>
+        </w:rPr>
+        <w:t>)</w:t>
+      </w:r>
+      <w:r>
+        <w:rPr>
+          <w:rFonts w:ascii="Arial" w:hAnsi="Arial" w:cs="Arial"/>
+          <w:sz w:val="22"/>
+          <w:szCs w:val="22"/>
+        </w:rPr>
+        <w:t xml:space="preserve"> - </w:t>
+      </w:r>
+      <w:r>
+        <w:rPr>
+          <w:rFonts w:ascii="Arial" w:hAnsi="Arial" w:cs="Arial"/>
+          <w:sz w:val="22"/>
+          <w:szCs w:val="22"/>
+        </w:rPr>
+        <w:t>A method used on arrays to run a function once for each element.</w:t>
+      </w:r>
+    </w:p>
+    <w:p>
+      <w:pPr>
+        <w:spacing w:after="0" w:line="276" w:lineRule="auto"/>
+        <w:rPr>
+          <w:rFonts w:ascii="Arial" w:hAnsi="Arial" w:cs="Arial"/>
+          <w:sz w:val="22"/>
+          <w:szCs w:val="22"/>
+        </w:rPr>
+      </w:pPr>
+      <w:r>
+        <w:rPr>
+          <w:rFonts w:ascii="Arial" w:hAnsi="Arial" w:cs="Arial"/>
+          <w:sz w:val="22"/>
+          <w:szCs w:val="22"/>
+        </w:rPr>
+        <w:t>for...in</w:t>
+      </w:r>
+      <w:r>
+        <w:rPr>
+          <w:rFonts w:ascii="Arial" w:hAnsi="Arial" w:cs="Arial"/>
           <w:sz w:val="22"/>
           <w:szCs w:val="22"/>
         </w:rPr>
         <w:drawing>
-          <wp:anchor distT="0" distB="0" distL="114300" distR="114300" simplePos="0" relativeHeight="251668480" behindDoc="0" locked="0" layoutInCell="1" allowOverlap="1" wp14:anchorId="5BBA0CC5" wp14:editId="35953319">
+          <wp:anchor distT="0" distB="0" distL="114300" distR="114300" simplePos="0" relativeHeight="251677696" behindDoc="0" locked="0" layoutInCell="1" allowOverlap="1" wp14:anchorId="78891928" wp14:editId="39B495C9">
             <wp:simplePos x="0" y="0"/>
             <wp:positionH relativeFrom="column">
               <wp:posOffset>0</wp:posOffset>
             </wp:positionH>
-            <wp:positionV relativeFrom="page">
-              <wp:posOffset>5383161</wp:posOffset>
+            <wp:positionV relativeFrom="paragraph">
+              <wp:posOffset>-2145</wp:posOffset>
+            </wp:positionV>
+            <wp:extent cx="3094355" cy="4514850"/>
+            <wp:effectExtent l="0" t="0" r="0" b="0"/>
+            <wp:wrapSquare wrapText="bothSides"/>
+            <wp:docPr id="1135777038" name="Picture 1"/>
+            <wp:cNvGraphicFramePr>
+              <a:graphicFrameLocks xmlns:a="http://schemas.openxmlformats.org/drawingml/2006/main" noChangeAspect="1"/>
+            </wp:cNvGraphicFramePr>
+            <a:graphic xmlns:a="http://schemas.openxmlformats.org/drawingml/2006/main">
+              <a:graphicData uri="http://schemas.openxmlformats.org/drawingml/2006/picture">
+                <pic:pic xmlns:pic="http://schemas.openxmlformats.org/drawingml/2006/picture">
+                  <pic:nvPicPr>
+                    <pic:cNvPr id="1135777038" name=""/>
+                    <pic:cNvPicPr/>
+                  </pic:nvPicPr>
+                  <pic:blipFill>
+                    <a:blip r:embed="rId15">
+                      <a:extLst>
+                        <a:ext uri="{28A0092B-C50C-407E-A947-70E740481C1C}">
+                          <a14:useLocalDpi xmlns:a14="http://schemas.microsoft.com/office/drawing/2010/main" val="0"/>
+                        </a:ext>
+                      </a:extLst>
+                    </a:blip>
+                    <a:stretch>
+                      <a:fillRect/>
+                    </a:stretch>
+                  </pic:blipFill>
+                  <pic:spPr>
+                    <a:xfrm>
+                      <a:off x="0" y="0"/>
+                      <a:ext cx="3094355" cy="4514850"/>
+                    </a:xfrm>
+                    <a:prstGeom prst="rect">
+                      <a:avLst/>
+                    </a:prstGeom>
+                  </pic:spPr>
+                </pic:pic>
+              </a:graphicData>
+            </a:graphic>
+          </wp:anchor>
+        </w:drawing>
+      </w:r>
+      <w:r>
+        <w:rPr>
+          <w:rFonts w:ascii="Arial" w:hAnsi="Arial" w:cs="Arial"/>
+          <w:sz w:val="22"/>
+          <w:szCs w:val="22"/>
+        </w:rPr>
+        <w:t xml:space="preserve"> - </w:t>
+      </w:r>
+      <w:r>
+        <w:rPr>
+          <w:rFonts w:ascii="Arial" w:hAnsi="Arial" w:cs="Arial"/>
+          <w:sz w:val="22"/>
+          <w:szCs w:val="22"/>
+        </w:rPr>
+        <w:t>A loop used to go through object keys (property names).</w:t>
+      </w:r>
+    </w:p>
+    <w:p>
+      <w:pPr>
+        <w:spacing w:after="0" w:line="276" w:lineRule="auto"/>
+        <w:rPr>
+          <w:rFonts w:ascii="Arial" w:hAnsi="Arial" w:cs="Arial"/>
+          <w:sz w:val="22"/>
+          <w:szCs w:val="22"/>
+        </w:rPr>
+      </w:pPr>
+      <w:r>
+        <w:rPr>
+          <w:rFonts w:ascii="Arial" w:hAnsi="Arial" w:cs="Arial"/>
+          <w:sz w:val="22"/>
+          <w:szCs w:val="22"/>
+        </w:rPr>
+        <w:drawing>
+          <wp:inline distT="0" distB="0" distL="0" distR="0" wp14:anchorId="01480F84" wp14:editId="0B858ABE">
+            <wp:extent cx="3094355" cy="4279265"/>
+            <wp:effectExtent l="0" t="0" r="0" b="6985"/>
+            <wp:docPr id="1749461038" name="Picture 1"/>
+            <wp:cNvGraphicFramePr>
+              <a:graphicFrameLocks xmlns:a="http://schemas.openxmlformats.org/drawingml/2006/main" noChangeAspect="1"/>
+            </wp:cNvGraphicFramePr>
+            <a:graphic xmlns:a="http://schemas.openxmlformats.org/drawingml/2006/main">
+              <a:graphicData uri="http://schemas.openxmlformats.org/drawingml/2006/picture">
+                <pic:pic xmlns:pic="http://schemas.openxmlformats.org/drawingml/2006/picture">
+                  <pic:nvPicPr>
+                    <pic:cNvPr id="1749461038" name=""/>
+                    <pic:cNvPicPr/>
+                  </pic:nvPicPr>
+                  <pic:blipFill>
+                    <a:blip r:embed="rId16"/>
+                    <a:stretch>
+                      <a:fillRect/>
+                    </a:stretch>
+                  </pic:blipFill>
+                  <pic:spPr>
+                    <a:xfrm>
+                      <a:off x="0" y="0"/>
+                      <a:ext cx="3094355" cy="4279265"/>
+                    </a:xfrm>
+                    <a:prstGeom prst="rect">
+                      <a:avLst/>
+                    </a:prstGeom>
+                  </pic:spPr>
+                </pic:pic>
+              </a:graphicData>
+            </a:graphic>
+          </wp:inline>
+        </w:drawing>
+      </w:r>
+    </w:p>
+    <w:p>
+      <w:pPr>
+        <w:spacing w:after="0" w:line="276" w:lineRule="auto"/>
+        <w:rPr>
+          <w:rFonts w:ascii="Arial" w:hAnsi="Arial" w:cs="Arial"/>
+          <w:sz w:val="22"/>
+          <w:szCs w:val="22"/>
+        </w:rPr>
+      </w:pPr>
+      <w:r>
+        <w:rPr>
+          <w:rFonts w:ascii="Arial" w:hAnsi="Arial" w:cs="Arial"/>
+          <w:sz w:val="22"/>
+          <w:szCs w:val="22"/>
+        </w:rPr>
+        <w:t>for...of</w:t>
+      </w:r>
+      <w:r>
+        <w:rPr>
+          <w:rFonts w:ascii="Arial" w:hAnsi="Arial" w:cs="Arial"/>
+          <w:sz w:val="22"/>
+          <w:szCs w:val="22"/>
+        </w:rPr>
+        <w:t xml:space="preserve"> - </w:t>
+      </w:r>
+      <w:r>
+        <w:rPr>
+          <w:rFonts w:ascii="Arial" w:hAnsi="Arial" w:cs="Arial"/>
+          <w:sz w:val="22"/>
+          <w:szCs w:val="22"/>
+        </w:rPr>
+        <w:t xml:space="preserve">A loop used to go through values of </w:t>
+      </w:r>
+      <w:proofErr w:type="spellStart"/>
+      <w:r>
+        <w:rPr>
+          <w:rFonts w:ascii="Arial" w:hAnsi="Arial" w:cs="Arial"/>
+          <w:sz w:val="22"/>
+          <w:szCs w:val="22"/>
+        </w:rPr>
+        <w:t>iterable</w:t>
+      </w:r>
+      <w:proofErr w:type="spellEnd"/>
+      <w:r>
+        <w:rPr>
+          <w:rFonts w:ascii="Arial" w:hAnsi="Arial" w:cs="Arial"/>
+          <w:sz w:val="22"/>
+          <w:szCs w:val="22"/>
+        </w:rPr>
+        <w:t xml:space="preserve"> objects like arrays, strings, sets, etc.</w:t>
+      </w:r>
+    </w:p>
+    <w:p>
+      <w:pPr>
+        <w:spacing w:after="0" w:line="276" w:lineRule="auto"/>
+        <w:rPr>
+          <w:rFonts w:ascii="Arial" w:hAnsi="Arial" w:cs="Arial"/>
+          <w:sz w:val="22"/>
+          <w:szCs w:val="22"/>
+        </w:rPr>
+      </w:pPr>
+      <w:r>
+        <w:rPr>
+          <w:rFonts w:ascii="Arial" w:hAnsi="Arial" w:cs="Arial"/>
+          <w:sz w:val="22"/>
+          <w:szCs w:val="22"/>
+        </w:rPr>
+        <w:drawing>
+          <wp:anchor distT="0" distB="0" distL="114300" distR="114300" simplePos="0" relativeHeight="251679744" behindDoc="0" locked="0" layoutInCell="1" allowOverlap="1" wp14:anchorId="1796E184" wp14:editId="714E4751">
+            <wp:simplePos x="0" y="0"/>
+            <wp:positionH relativeFrom="column">
+              <wp:posOffset>-6350</wp:posOffset>
+            </wp:positionH>
+            <wp:positionV relativeFrom="paragraph">
+              <wp:posOffset>3810</wp:posOffset>
+            </wp:positionV>
+            <wp:extent cx="2626360" cy="4464685"/>
+            <wp:effectExtent l="0" t="0" r="2540" b="0"/>
+            <wp:wrapSquare wrapText="bothSides"/>
+            <wp:docPr id="1912682280" name="Picture 1"/>
+            <wp:cNvGraphicFramePr>
+              <a:graphicFrameLocks xmlns:a="http://schemas.openxmlformats.org/drawingml/2006/main" noChangeAspect="1"/>
+            </wp:cNvGraphicFramePr>
+            <a:graphic xmlns:a="http://schemas.openxmlformats.org/drawingml/2006/main">
+              <a:graphicData uri="http://schemas.openxmlformats.org/drawingml/2006/picture">
+                <pic:pic xmlns:pic="http://schemas.openxmlformats.org/drawingml/2006/picture">
+                  <pic:nvPicPr>
+                    <pic:cNvPr id="1912682280" name=""/>
+                    <pic:cNvPicPr/>
+                  </pic:nvPicPr>
+                  <pic:blipFill>
+                    <a:blip r:embed="rId17">
+                      <a:extLst>
+                        <a:ext uri="{28A0092B-C50C-407E-A947-70E740481C1C}">
+                          <a14:useLocalDpi xmlns:a14="http://schemas.microsoft.com/office/drawing/2010/main" val="0"/>
+                        </a:ext>
+                      </a:extLst>
+                    </a:blip>
+                    <a:stretch>
+                      <a:fillRect/>
+                    </a:stretch>
+                  </pic:blipFill>
+                  <pic:spPr>
+                    <a:xfrm>
+                      <a:off x="0" y="0"/>
+                      <a:ext cx="2626360" cy="4464685"/>
+                    </a:xfrm>
+                    <a:prstGeom prst="rect">
+                      <a:avLst/>
+                    </a:prstGeom>
+                  </pic:spPr>
+                </pic:pic>
+              </a:graphicData>
+            </a:graphic>
+            <wp14:sizeRelH relativeFrom="margin">
+              <wp14:pctWidth>0</wp14:pctWidth>
+            </wp14:sizeRelH>
+            <wp14:sizeRelV relativeFrom="margin">
+              <wp14:pctHeight>0</wp14:pctHeight>
+            </wp14:sizeRelV>
+          </wp:anchor>
+        </w:drawing>
+      </w:r>
+    </w:p>
+    <w:p>
+      <w:pPr>
+        <w:spacing w:after="0" w:line="276" w:lineRule="auto"/>
+        <w:rPr>
+          <w:rFonts w:ascii="Arial" w:hAnsi="Arial" w:cs="Arial"/>
+          <w:sz w:val="22"/>
+          <w:szCs w:val="22"/>
+        </w:rPr>
+      </w:pPr>
+    </w:p>
+    <w:p>
+      <w:pPr>
+        <w:spacing w:after="0" w:line="276" w:lineRule="auto"/>
+        <w:rPr>
+          <w:rFonts w:ascii="Arial" w:hAnsi="Arial" w:cs="Arial"/>
+          <w:sz w:val="22"/>
+          <w:szCs w:val="22"/>
+        </w:rPr>
+      </w:pPr>
+    </w:p>
+    <w:p>
+      <w:pPr>
+        <w:spacing w:after="0" w:line="276" w:lineRule="auto"/>
+        <w:rPr>
+          <w:rFonts w:ascii="Arial" w:hAnsi="Arial" w:cs="Arial"/>
+          <w:sz w:val="22"/>
+          <w:szCs w:val="22"/>
+        </w:rPr>
+      </w:pPr>
+    </w:p>
+    <w:p>
+      <w:pPr>
+        <w:spacing w:after="0" w:line="276" w:lineRule="auto"/>
+        <w:rPr>
+          <w:rFonts w:ascii="Arial" w:hAnsi="Arial" w:cs="Arial"/>
+          <w:sz w:val="22"/>
+          <w:szCs w:val="22"/>
+        </w:rPr>
+      </w:pPr>
+    </w:p>
+    <w:p>
+      <w:pPr>
+        <w:spacing w:after="0" w:line="276" w:lineRule="auto"/>
+        <w:rPr>
+          <w:rFonts w:ascii="Arial" w:hAnsi="Arial" w:cs="Arial"/>
+          <w:sz w:val="22"/>
+          <w:szCs w:val="22"/>
+        </w:rPr>
+      </w:pPr>
+    </w:p>
+    <w:p>
+      <w:pPr>
+        <w:spacing w:after="0" w:line="276" w:lineRule="auto"/>
+        <w:rPr>
+          <w:rFonts w:ascii="Arial" w:hAnsi="Arial" w:cs="Arial"/>
+          <w:sz w:val="22"/>
+          <w:szCs w:val="22"/>
+        </w:rPr>
+      </w:pPr>
+    </w:p>
+    <w:p>
+      <w:pPr>
+        <w:spacing w:after="0" w:line="276" w:lineRule="auto"/>
+        <w:rPr>
+          <w:rFonts w:ascii="Arial" w:hAnsi="Arial" w:cs="Arial"/>
+          <w:sz w:val="22"/>
+          <w:szCs w:val="22"/>
+        </w:rPr>
+      </w:pPr>
+    </w:p>
+    <w:p>
+      <w:pPr>
+        <w:spacing w:after="0" w:line="276" w:lineRule="auto"/>
+        <w:rPr>
+          <w:rFonts w:ascii="Arial" w:hAnsi="Arial" w:cs="Arial"/>
+          <w:sz w:val="22"/>
+          <w:szCs w:val="22"/>
+        </w:rPr>
+      </w:pPr>
+    </w:p>
+    <w:p>
+      <w:pPr>
+        <w:spacing w:after="0" w:line="276" w:lineRule="auto"/>
+        <w:rPr>
+          <w:rFonts w:ascii="Arial" w:hAnsi="Arial" w:cs="Arial"/>
+          <w:sz w:val="22"/>
+          <w:szCs w:val="22"/>
+        </w:rPr>
+      </w:pPr>
+    </w:p>
+    <w:p>
+      <w:pPr>
+        <w:spacing w:after="0" w:line="276" w:lineRule="auto"/>
+        <w:rPr>
+          <w:rFonts w:ascii="Arial" w:hAnsi="Arial" w:cs="Arial"/>
+          <w:sz w:val="22"/>
+          <w:szCs w:val="22"/>
+        </w:rPr>
+      </w:pPr>
+    </w:p>
+    <w:p>
+      <w:pPr>
+        <w:spacing w:after="0" w:line="276" w:lineRule="auto"/>
+        <w:rPr>
+          <w:rFonts w:ascii="Arial" w:hAnsi="Arial" w:cs="Arial"/>
+          <w:sz w:val="22"/>
+          <w:szCs w:val="22"/>
+        </w:rPr>
+      </w:pPr>
+    </w:p>
+    <w:p>
+      <w:pPr>
+        <w:spacing w:after="0" w:line="276" w:lineRule="auto"/>
+        <w:rPr>
+          <w:rFonts w:ascii="Arial" w:hAnsi="Arial" w:cs="Arial"/>
+          <w:sz w:val="22"/>
+          <w:szCs w:val="22"/>
+        </w:rPr>
+      </w:pPr>
+    </w:p>
+    <w:p>
+      <w:pPr>
+        <w:spacing w:after="0" w:line="276" w:lineRule="auto"/>
+        <w:rPr>
+          <w:rFonts w:ascii="Arial" w:hAnsi="Arial" w:cs="Arial"/>
+          <w:sz w:val="22"/>
+          <w:szCs w:val="22"/>
+        </w:rPr>
+      </w:pPr>
+    </w:p>
+    <w:p>
+      <w:pPr>
+        <w:spacing w:after="0" w:line="276" w:lineRule="auto"/>
+        <w:rPr>
+          <w:rFonts w:ascii="Arial" w:hAnsi="Arial" w:cs="Arial"/>
+          <w:sz w:val="22"/>
+          <w:szCs w:val="22"/>
+        </w:rPr>
+      </w:pPr>
+    </w:p>
+    <w:p>
+      <w:pPr>
+        <w:spacing w:after="0" w:line="276" w:lineRule="auto"/>
+        <w:rPr>
+          <w:rFonts w:ascii="Arial" w:hAnsi="Arial" w:cs="Arial"/>
+          <w:sz w:val="22"/>
+          <w:szCs w:val="22"/>
+        </w:rPr>
+      </w:pPr>
+    </w:p>
+    <w:p>
+      <w:pPr>
+        <w:spacing w:after="0" w:line="276" w:lineRule="auto"/>
+        <w:rPr>
+          <w:rFonts w:ascii="Arial" w:hAnsi="Arial" w:cs="Arial"/>
+          <w:sz w:val="22"/>
+          <w:szCs w:val="22"/>
+        </w:rPr>
+      </w:pPr>
+    </w:p>
+    <w:p>
+      <w:pPr>
+        <w:spacing w:after="0" w:line="276" w:lineRule="auto"/>
+        <w:rPr>
+          <w:rFonts w:ascii="Arial" w:hAnsi="Arial" w:cs="Arial"/>
+          <w:sz w:val="22"/>
+          <w:szCs w:val="22"/>
+        </w:rPr>
+      </w:pPr>
+    </w:p>
+    <w:p>
+      <w:pPr>
+        <w:spacing w:after="0" w:line="276" w:lineRule="auto"/>
+        <w:rPr>
+          <w:rFonts w:ascii="Arial" w:hAnsi="Arial" w:cs="Arial"/>
+          <w:sz w:val="22"/>
+          <w:szCs w:val="22"/>
+        </w:rPr>
+      </w:pPr>
+    </w:p>
+    <w:p>
+      <w:pPr>
+        <w:spacing w:after="0" w:line="276" w:lineRule="auto"/>
+        <w:rPr>
+          <w:rFonts w:ascii="Arial" w:hAnsi="Arial" w:cs="Arial"/>
+          <w:sz w:val="22"/>
+          <w:szCs w:val="22"/>
+        </w:rPr>
+      </w:pPr>
+    </w:p>
+    <w:p>
+      <w:pPr>
+        <w:spacing w:after="0" w:line="276" w:lineRule="auto"/>
+        <w:rPr>
+          <w:rFonts w:ascii="Arial" w:hAnsi="Arial" w:cs="Arial"/>
+          <w:sz w:val="22"/>
+          <w:szCs w:val="22"/>
+        </w:rPr>
+      </w:pPr>
+    </w:p>
+    <w:p>
+      <w:pPr>
+        <w:spacing w:after="0" w:line="276" w:lineRule="auto"/>
+        <w:rPr>
+          <w:rFonts w:ascii="Arial" w:hAnsi="Arial" w:cs="Arial"/>
+          <w:sz w:val="22"/>
+          <w:szCs w:val="22"/>
+        </w:rPr>
+      </w:pPr>
+    </w:p>
+    <w:p>
+      <w:pPr>
+        <w:spacing w:after="0" w:line="276" w:lineRule="auto"/>
+        <w:rPr>
+          <w:rFonts w:ascii="Arial" w:hAnsi="Arial" w:cs="Arial"/>
+          <w:sz w:val="22"/>
+          <w:szCs w:val="22"/>
+        </w:rPr>
+      </w:pPr>
+    </w:p>
+    <w:p>
+      <w:pPr>
+        <w:spacing w:after="0" w:line="276" w:lineRule="auto"/>
+        <w:rPr>
+          <w:rFonts w:ascii="Arial" w:hAnsi="Arial" w:cs="Arial"/>
+          <w:sz w:val="22"/>
+          <w:szCs w:val="22"/>
+        </w:rPr>
+      </w:pPr>
+    </w:p>
+    <w:p>
+      <w:pPr>
+        <w:spacing w:after="0" w:line="276" w:lineRule="auto"/>
+        <w:rPr>
+          <w:rFonts w:ascii="Arial" w:hAnsi="Arial" w:cs="Arial"/>
+          <w:sz w:val="22"/>
+          <w:szCs w:val="22"/>
+        </w:rPr>
+      </w:pPr>
+    </w:p>
+    <w:p>
+      <w:pPr>
+        <w:spacing w:after="0" w:line="276" w:lineRule="auto"/>
+        <w:rPr>
+          <w:rFonts w:ascii="Arial" w:hAnsi="Arial" w:cs="Arial"/>
+          <w:sz w:val="22"/>
+          <w:szCs w:val="22"/>
+        </w:rPr>
+      </w:pPr>
+    </w:p>
+    <w:p>
+      <w:pPr>
+        <w:spacing w:after="0" w:line="276" w:lineRule="auto"/>
+        <w:rPr>
+          <w:rFonts w:ascii="Arial" w:hAnsi="Arial" w:cs="Arial"/>
+          <w:sz w:val="22"/>
+          <w:szCs w:val="22"/>
+        </w:rPr>
+      </w:pPr>
+    </w:p>
+    <w:p>
+      <w:pPr>
+        <w:spacing w:after="0" w:line="276" w:lineRule="auto"/>
+        <w:rPr>
+          <w:rFonts w:ascii="Arial" w:hAnsi="Arial" w:cs="Arial"/>
+          <w:sz w:val="22"/>
+          <w:szCs w:val="22"/>
+        </w:rPr>
+      </w:pPr>
+      <w:r>
+        <w:rPr>
+          <w:rFonts w:ascii="Arial" w:hAnsi="Arial" w:cs="Arial"/>
+          <w:sz w:val="22"/>
+          <w:szCs w:val="22"/>
+        </w:rPr>
+        <w:lastRenderedPageBreak/>
+        <w:t>while Loop</w:t>
+      </w:r>
+      <w:r>
+        <w:rPr>
+          <w:rFonts w:ascii="Arial" w:hAnsi="Arial" w:cs="Arial"/>
+          <w:sz w:val="22"/>
+          <w:szCs w:val="22"/>
+        </w:rPr>
+        <w:t xml:space="preserve"> - </w:t>
+      </w:r>
+      <w:r>
+        <w:rPr>
+          <w:rFonts w:ascii="Arial" w:hAnsi="Arial" w:cs="Arial"/>
+          <w:sz w:val="22"/>
+          <w:szCs w:val="22"/>
+        </w:rPr>
+        <w:t>Used when you don't know in advance how many times you want to loop, but you know the condition.</w:t>
+      </w:r>
+    </w:p>
+    <w:p>
+      <w:pPr>
+        <w:spacing w:after="0" w:line="276" w:lineRule="auto"/>
+        <w:rPr>
+          <w:rFonts w:ascii="Arial" w:hAnsi="Arial" w:cs="Arial"/>
+          <w:sz w:val="22"/>
+          <w:szCs w:val="22"/>
+        </w:rPr>
+      </w:pPr>
+    </w:p>
+    <w:p>
+      <w:pPr>
+        <w:spacing w:after="0" w:line="276" w:lineRule="auto"/>
+        <w:rPr>
+          <w:rFonts w:ascii="Arial" w:hAnsi="Arial" w:cs="Arial"/>
+          <w:sz w:val="22"/>
+          <w:szCs w:val="22"/>
+        </w:rPr>
+      </w:pPr>
+    </w:p>
+    <w:p>
+      <w:pPr>
+        <w:spacing w:after="0" w:line="276" w:lineRule="auto"/>
+        <w:rPr>
+          <w:rFonts w:ascii="Arial" w:hAnsi="Arial" w:cs="Arial"/>
+          <w:sz w:val="22"/>
+          <w:szCs w:val="22"/>
+        </w:rPr>
+      </w:pPr>
+    </w:p>
+    <w:p>
+      <w:pPr>
+        <w:spacing w:after="0" w:line="276" w:lineRule="auto"/>
+        <w:rPr>
+          <w:rFonts w:ascii="Arial" w:hAnsi="Arial" w:cs="Arial"/>
+          <w:sz w:val="22"/>
+          <w:szCs w:val="22"/>
+        </w:rPr>
+      </w:pPr>
+    </w:p>
+    <w:p>
+      <w:pPr>
+        <w:spacing w:after="0" w:line="276" w:lineRule="auto"/>
+        <w:rPr>
+          <w:rFonts w:ascii="Arial" w:hAnsi="Arial" w:cs="Arial"/>
+          <w:sz w:val="22"/>
+          <w:szCs w:val="22"/>
+        </w:rPr>
+      </w:pPr>
+    </w:p>
+    <w:p>
+      <w:pPr>
+        <w:spacing w:after="0" w:line="276" w:lineRule="auto"/>
+        <w:rPr>
+          <w:rFonts w:ascii="Arial" w:hAnsi="Arial" w:cs="Arial"/>
+          <w:sz w:val="22"/>
+          <w:szCs w:val="22"/>
+        </w:rPr>
+      </w:pPr>
+    </w:p>
+    <w:p>
+      <w:pPr>
+        <w:spacing w:after="0" w:line="276" w:lineRule="auto"/>
+        <w:rPr>
+          <w:rFonts w:ascii="Arial" w:hAnsi="Arial" w:cs="Arial"/>
+          <w:sz w:val="22"/>
+          <w:szCs w:val="22"/>
+        </w:rPr>
+      </w:pPr>
+      <w:r>
+        <w:rPr>
+          <w:rFonts w:ascii="Arial" w:hAnsi="Arial" w:cs="Arial"/>
+          <w:sz w:val="22"/>
+          <w:szCs w:val="22"/>
+        </w:rPr>
+        <w:t>do...while Loop</w:t>
+      </w:r>
+      <w:r>
+        <w:rPr>
+          <w:rFonts w:ascii="Arial" w:hAnsi="Arial" w:cs="Arial"/>
+          <w:noProof/>
+          <w:sz w:val="22"/>
+          <w:szCs w:val="22"/>
+        </w:rPr>
+        <w:drawing>
+          <wp:anchor distT="0" distB="0" distL="114300" distR="114300" simplePos="0" relativeHeight="251668480" behindDoc="0" locked="0" layoutInCell="1" allowOverlap="1" wp14:anchorId="5BBA0CC5" wp14:editId="05A5D84C">
+            <wp:simplePos x="0" y="0"/>
+            <wp:positionH relativeFrom="column">
+              <wp:posOffset>0</wp:posOffset>
+            </wp:positionH>
+            <wp:positionV relativeFrom="paragraph">
+              <wp:posOffset>-1110627</wp:posOffset>
             </wp:positionV>
             <wp:extent cx="2428875" cy="1057275"/>
             <wp:effectExtent l="0" t="0" r="9525" b="9525"/>
@@ -1292,7 +1873,7 @@
                     <pic:cNvPicPr/>
                   </pic:nvPicPr>
                   <pic:blipFill>
-                    <a:blip r:embed="rId15">
+                    <a:blip r:embed="rId18">
                       <a:extLst>
                         <a:ext uri="{28A0092B-C50C-407E-A947-70E740481C1C}">
                           <a14:useLocalDpi xmlns:a14="http://schemas.microsoft.com/office/drawing/2010/main" val="0"/>
@@ -1332,7 +1913,25 @@
           <w:sz w:val="22"/>
           <w:szCs w:val="22"/>
         </w:rPr>
-        <w:t>Similar to while, but guarantees the code runs at least once, even if the condition is false initially.</w:t>
+        <w:t xml:space="preserve">Similar to </w:t>
+      </w:r>
+      <w:proofErr w:type="spellStart"/>
+      <w:r>
+        <w:rPr>
+          <w:rFonts w:ascii="Arial" w:hAnsi="Arial" w:cs="Arial"/>
+          <w:sz w:val="22"/>
+          <w:szCs w:val="22"/>
+        </w:rPr>
+        <w:t>while</w:t>
+      </w:r>
+      <w:proofErr w:type="spellEnd"/>
+      <w:r>
+        <w:rPr>
+          <w:rFonts w:ascii="Arial" w:hAnsi="Arial" w:cs="Arial"/>
+          <w:sz w:val="22"/>
+          <w:szCs w:val="22"/>
+        </w:rPr>
+        <w:t>, but guarantees the code runs at least once, even if the condition is false initially.</w:t>
       </w:r>
     </w:p>
     <w:p>
@@ -1412,13 +2011,13 @@
           <w:szCs w:val="22"/>
         </w:rPr>
         <w:drawing>
-          <wp:anchor distT="0" distB="0" distL="114300" distR="114300" simplePos="0" relativeHeight="251669504" behindDoc="0" locked="0" layoutInCell="1" allowOverlap="1" wp14:anchorId="51F70705" wp14:editId="5835FD54">
+          <wp:anchor distT="0" distB="0" distL="114300" distR="114300" simplePos="0" relativeHeight="251669504" behindDoc="0" locked="0" layoutInCell="1" allowOverlap="1" wp14:anchorId="51F70705" wp14:editId="6446F80B">
             <wp:simplePos x="0" y="0"/>
             <wp:positionH relativeFrom="column">
               <wp:posOffset>0</wp:posOffset>
             </wp:positionH>
-            <wp:positionV relativeFrom="page">
-              <wp:posOffset>7049729</wp:posOffset>
+            <wp:positionV relativeFrom="paragraph">
+              <wp:posOffset>-1108159</wp:posOffset>
             </wp:positionV>
             <wp:extent cx="2600325" cy="1047750"/>
             <wp:effectExtent l="0" t="0" r="9525" b="0"/>
@@ -1435,7 +2034,7 @@
                     <pic:cNvPicPr/>
                   </pic:nvPicPr>
                   <pic:blipFill>
-                    <a:blip r:embed="rId16">
+                    <a:blip r:embed="rId19">
                       <a:extLst>
                         <a:ext uri="{28A0092B-C50C-407E-A947-70E740481C1C}">
                           <a14:useLocalDpi xmlns:a14="http://schemas.microsoft.com/office/drawing/2010/main" val="0"/>
@@ -1487,13 +2086,13 @@
           <w:szCs w:val="22"/>
         </w:rPr>
         <w:drawing>
-          <wp:anchor distT="0" distB="0" distL="114300" distR="114300" simplePos="0" relativeHeight="251670528" behindDoc="0" locked="0" layoutInCell="1" allowOverlap="1" wp14:anchorId="3932CA17" wp14:editId="19865D1F">
+          <wp:anchor distT="0" distB="0" distL="114300" distR="114300" simplePos="0" relativeHeight="251670528" behindDoc="0" locked="0" layoutInCell="1" allowOverlap="1" wp14:anchorId="3932CA17" wp14:editId="660735AE">
             <wp:simplePos x="0" y="0"/>
             <wp:positionH relativeFrom="column">
               <wp:posOffset>0</wp:posOffset>
             </wp:positionH>
-            <wp:positionV relativeFrom="page">
-              <wp:posOffset>8340811</wp:posOffset>
+            <wp:positionV relativeFrom="paragraph">
+              <wp:posOffset>1018</wp:posOffset>
             </wp:positionV>
             <wp:extent cx="3094355" cy="728980"/>
             <wp:effectExtent l="0" t="0" r="0" b="0"/>
@@ -1510,7 +2109,7 @@
                     <pic:cNvPicPr/>
                   </pic:nvPicPr>
                   <pic:blipFill>
-                    <a:blip r:embed="rId17" cstate="print">
+                    <a:blip r:embed="rId20" cstate="print">
                       <a:extLst>
                         <a:ext uri="{28A0092B-C50C-407E-A947-70E740481C1C}">
                           <a14:useLocalDpi xmlns:a14="http://schemas.microsoft.com/office/drawing/2010/main" val="0"/>
@@ -1542,8 +2141,796 @@
           <w:sz w:val="22"/>
           <w:szCs w:val="22"/>
         </w:rPr>
-        <w:t>JavaScript - Function</w:t>
-      </w:r>
+        <w:t xml:space="preserve">JavaScript </w:t>
+      </w:r>
+      <w:r>
+        <w:rPr>
+          <w:rFonts w:ascii="Arial" w:hAnsi="Arial" w:cs="Arial"/>
+          <w:sz w:val="22"/>
+          <w:szCs w:val="22"/>
+        </w:rPr>
+        <w:t>–</w:t>
+      </w:r>
+      <w:r>
+        <w:rPr>
+          <w:rFonts w:ascii="Arial" w:hAnsi="Arial" w:cs="Arial"/>
+          <w:sz w:val="22"/>
+          <w:szCs w:val="22"/>
+        </w:rPr>
+        <w:t xml:space="preserve"> Function</w:t>
+      </w:r>
+    </w:p>
+    <w:p>
+      <w:pPr>
+        <w:spacing w:after="0" w:line="276" w:lineRule="auto"/>
+        <w:rPr>
+          <w:rFonts w:ascii="Arial" w:hAnsi="Arial" w:cs="Arial"/>
+          <w:sz w:val="22"/>
+          <w:szCs w:val="22"/>
+        </w:rPr>
+      </w:pPr>
+      <w:r>
+        <w:rPr>
+          <w:rFonts w:ascii="Arial" w:hAnsi="Arial" w:cs="Arial"/>
+          <w:sz w:val="22"/>
+          <w:szCs w:val="22"/>
+        </w:rPr>
+        <w:t>are blocks of reusable code that perform a specific task. They are fundamental to structuring programs and are used for:</w:t>
+      </w:r>
+    </w:p>
+    <w:p>
+      <w:pPr>
+        <w:pStyle w:val="ListParagraph"/>
+        <w:numPr>
+          <w:ilvl w:val="0"/>
+          <w:numId w:val="3"/>
+        </w:numPr>
+        <w:spacing w:after="0" w:line="276" w:lineRule="auto"/>
+        <w:rPr>
+          <w:rFonts w:ascii="Arial" w:hAnsi="Arial" w:cs="Arial"/>
+          <w:sz w:val="22"/>
+          <w:szCs w:val="22"/>
+        </w:rPr>
+      </w:pPr>
+      <w:r>
+        <w:rPr>
+          <w:rFonts w:ascii="Arial" w:hAnsi="Arial" w:cs="Arial"/>
+          <w:sz w:val="22"/>
+          <w:szCs w:val="22"/>
+        </w:rPr>
+        <w:t>Code reuse (you write once, use many times)</w:t>
+      </w:r>
+    </w:p>
+    <w:p>
+      <w:pPr>
+        <w:pStyle w:val="ListParagraph"/>
+        <w:numPr>
+          <w:ilvl w:val="0"/>
+          <w:numId w:val="3"/>
+        </w:numPr>
+        <w:spacing w:after="0" w:line="276" w:lineRule="auto"/>
+        <w:rPr>
+          <w:rFonts w:ascii="Arial" w:hAnsi="Arial" w:cs="Arial"/>
+          <w:sz w:val="22"/>
+          <w:szCs w:val="22"/>
+        </w:rPr>
+      </w:pPr>
+      <w:r>
+        <w:rPr>
+          <w:rFonts w:ascii="Arial" w:hAnsi="Arial" w:cs="Arial"/>
+          <w:sz w:val="22"/>
+          <w:szCs w:val="22"/>
+        </w:rPr>
+        <w:t>Modular programming (breaking code into smaller parts)</w:t>
+      </w:r>
+    </w:p>
+    <w:p>
+      <w:pPr>
+        <w:pStyle w:val="ListParagraph"/>
+        <w:numPr>
+          <w:ilvl w:val="0"/>
+          <w:numId w:val="3"/>
+        </w:numPr>
+        <w:spacing w:after="0" w:line="276" w:lineRule="auto"/>
+        <w:rPr>
+          <w:rFonts w:ascii="Arial" w:hAnsi="Arial" w:cs="Arial"/>
+          <w:sz w:val="22"/>
+          <w:szCs w:val="22"/>
+        </w:rPr>
+      </w:pPr>
+      <w:r>
+        <w:rPr>
+          <w:rFonts w:ascii="Arial" w:hAnsi="Arial" w:cs="Arial"/>
+          <w:sz w:val="22"/>
+          <w:szCs w:val="22"/>
+        </w:rPr>
+        <w:t>Abstraction (hiding implementation details)</w:t>
+      </w:r>
+    </w:p>
+    <w:p>
+      <w:pPr>
+        <w:spacing w:after="0" w:line="276" w:lineRule="auto"/>
+        <w:rPr>
+          <w:rFonts w:ascii="Arial" w:hAnsi="Arial" w:cs="Arial"/>
+          <w:sz w:val="22"/>
+          <w:szCs w:val="22"/>
+        </w:rPr>
+      </w:pPr>
+    </w:p>
+    <w:p>
+      <w:pPr>
+        <w:pStyle w:val="ListParagraph"/>
+        <w:numPr>
+          <w:ilvl w:val="0"/>
+          <w:numId w:val="4"/>
+        </w:numPr>
+        <w:spacing w:after="0" w:line="276" w:lineRule="auto"/>
+        <w:rPr>
+          <w:rFonts w:ascii="Arial" w:hAnsi="Arial" w:cs="Arial"/>
+          <w:sz w:val="22"/>
+          <w:szCs w:val="22"/>
+        </w:rPr>
+      </w:pPr>
+      <w:r>
+        <w:rPr>
+          <w:rFonts w:ascii="Arial" w:hAnsi="Arial" w:cs="Arial"/>
+          <w:noProof/>
+          <w:sz w:val="22"/>
+          <w:szCs w:val="22"/>
+        </w:rPr>
+        <w:drawing>
+          <wp:anchor distT="0" distB="0" distL="114300" distR="114300" simplePos="0" relativeHeight="251671552" behindDoc="0" locked="0" layoutInCell="1" allowOverlap="1" wp14:anchorId="485BA64F" wp14:editId="76CE5E5E">
+            <wp:simplePos x="0" y="0"/>
+            <wp:positionH relativeFrom="column">
+              <wp:posOffset>2528</wp:posOffset>
+            </wp:positionH>
+            <wp:positionV relativeFrom="paragraph">
+              <wp:posOffset>175260</wp:posOffset>
+            </wp:positionV>
+            <wp:extent cx="3082925" cy="1137920"/>
+            <wp:effectExtent l="0" t="0" r="3175" b="5080"/>
+            <wp:wrapSquare wrapText="bothSides"/>
+            <wp:docPr id="665519419" name="Picture 1"/>
+            <wp:cNvGraphicFramePr>
+              <a:graphicFrameLocks xmlns:a="http://schemas.openxmlformats.org/drawingml/2006/main" noChangeAspect="1"/>
+            </wp:cNvGraphicFramePr>
+            <a:graphic xmlns:a="http://schemas.openxmlformats.org/drawingml/2006/main">
+              <a:graphicData uri="http://schemas.openxmlformats.org/drawingml/2006/picture">
+                <pic:pic xmlns:pic="http://schemas.openxmlformats.org/drawingml/2006/picture">
+                  <pic:nvPicPr>
+                    <pic:cNvPr id="665519419" name=""/>
+                    <pic:cNvPicPr/>
+                  </pic:nvPicPr>
+                  <pic:blipFill>
+                    <a:blip r:embed="rId21" cstate="print">
+                      <a:extLst>
+                        <a:ext uri="{28A0092B-C50C-407E-A947-70E740481C1C}">
+                          <a14:useLocalDpi xmlns:a14="http://schemas.microsoft.com/office/drawing/2010/main" val="0"/>
+                        </a:ext>
+                      </a:extLst>
+                    </a:blip>
+                    <a:stretch>
+                      <a:fillRect/>
+                    </a:stretch>
+                  </pic:blipFill>
+                  <pic:spPr>
+                    <a:xfrm>
+                      <a:off x="0" y="0"/>
+                      <a:ext cx="3082925" cy="1137920"/>
+                    </a:xfrm>
+                    <a:prstGeom prst="rect">
+                      <a:avLst/>
+                    </a:prstGeom>
+                  </pic:spPr>
+                </pic:pic>
+              </a:graphicData>
+            </a:graphic>
+            <wp14:sizeRelH relativeFrom="margin">
+              <wp14:pctWidth>0</wp14:pctWidth>
+            </wp14:sizeRelH>
+          </wp:anchor>
+        </w:drawing>
+      </w:r>
+      <w:r>
+        <w:rPr>
+          <w:rFonts w:ascii="Arial" w:hAnsi="Arial" w:cs="Arial"/>
+          <w:sz w:val="22"/>
+          <w:szCs w:val="22"/>
+        </w:rPr>
+        <w:t>Normal (Traditional) Function</w:t>
+      </w:r>
+    </w:p>
+    <w:p>
+      <w:pPr>
+        <w:pStyle w:val="ListParagraph"/>
+        <w:numPr>
+          <w:ilvl w:val="0"/>
+          <w:numId w:val="4"/>
+        </w:numPr>
+        <w:spacing w:after="0" w:line="276" w:lineRule="auto"/>
+        <w:rPr>
+          <w:rFonts w:ascii="Arial" w:hAnsi="Arial" w:cs="Arial"/>
+          <w:sz w:val="22"/>
+          <w:szCs w:val="22"/>
+        </w:rPr>
+      </w:pPr>
+      <w:r>
+        <w:rPr>
+          <w:rFonts w:ascii="Arial" w:hAnsi="Arial" w:cs="Arial"/>
+          <w:sz w:val="22"/>
+          <w:szCs w:val="22"/>
+        </w:rPr>
+        <w:t>Arrow Function (ES6)</w:t>
+      </w:r>
+    </w:p>
+    <w:p>
+      <w:pPr>
+        <w:rPr>
+          <w:rFonts w:ascii="Arial" w:hAnsi="Arial" w:cs="Arial"/>
+          <w:sz w:val="22"/>
+          <w:szCs w:val="22"/>
+        </w:rPr>
+      </w:pPr>
+      <w:r>
+        <w:rPr>
+          <w:rFonts w:ascii="Arial" w:hAnsi="Arial" w:cs="Arial"/>
+          <w:noProof/>
+          <w:sz w:val="22"/>
+          <w:szCs w:val="22"/>
+        </w:rPr>
+        <w:drawing>
+          <wp:anchor distT="0" distB="0" distL="114300" distR="114300" simplePos="0" relativeHeight="251676672" behindDoc="0" locked="0" layoutInCell="1" allowOverlap="1" wp14:anchorId="11C75391" wp14:editId="7E0FA06E">
+            <wp:simplePos x="0" y="0"/>
+            <wp:positionH relativeFrom="column">
+              <wp:posOffset>3541144</wp:posOffset>
+            </wp:positionH>
+            <wp:positionV relativeFrom="paragraph">
+              <wp:posOffset>407706</wp:posOffset>
+            </wp:positionV>
+            <wp:extent cx="2762238" cy="1461328"/>
+            <wp:effectExtent l="0" t="0" r="635" b="5715"/>
+            <wp:wrapSquare wrapText="bothSides"/>
+            <wp:docPr id="451099524" name="Picture 1"/>
+            <wp:cNvGraphicFramePr>
+              <a:graphicFrameLocks xmlns:a="http://schemas.openxmlformats.org/drawingml/2006/main" noChangeAspect="1"/>
+            </wp:cNvGraphicFramePr>
+            <a:graphic xmlns:a="http://schemas.openxmlformats.org/drawingml/2006/main">
+              <a:graphicData uri="http://schemas.openxmlformats.org/drawingml/2006/picture">
+                <pic:pic xmlns:pic="http://schemas.openxmlformats.org/drawingml/2006/picture">
+                  <pic:nvPicPr>
+                    <pic:cNvPr id="451099524" name=""/>
+                    <pic:cNvPicPr/>
+                  </pic:nvPicPr>
+                  <pic:blipFill>
+                    <a:blip r:embed="rId22">
+                      <a:extLst>
+                        <a:ext uri="{28A0092B-C50C-407E-A947-70E740481C1C}">
+                          <a14:useLocalDpi xmlns:a14="http://schemas.microsoft.com/office/drawing/2010/main" val="0"/>
+                        </a:ext>
+                      </a:extLst>
+                    </a:blip>
+                    <a:stretch>
+                      <a:fillRect/>
+                    </a:stretch>
+                  </pic:blipFill>
+                  <pic:spPr>
+                    <a:xfrm>
+                      <a:off x="0" y="0"/>
+                      <a:ext cx="2762238" cy="1461328"/>
+                    </a:xfrm>
+                    <a:prstGeom prst="rect">
+                      <a:avLst/>
+                    </a:prstGeom>
+                  </pic:spPr>
+                </pic:pic>
+              </a:graphicData>
+            </a:graphic>
+            <wp14:sizeRelH relativeFrom="margin">
+              <wp14:pctWidth>0</wp14:pctWidth>
+            </wp14:sizeRelH>
+            <wp14:sizeRelV relativeFrom="margin">
+              <wp14:pctHeight>0</wp14:pctHeight>
+            </wp14:sizeRelV>
+          </wp:anchor>
+        </w:drawing>
+      </w:r>
+      <w:r>
+        <w:rPr>
+          <w:rFonts w:ascii="Arial" w:hAnsi="Arial" w:cs="Arial"/>
+          <w:sz w:val="22"/>
+          <w:szCs w:val="22"/>
+        </w:rPr>
+        <w:t>JavaScript, Arrays and Objects are data structures used to store and organize values. They are essential building blocks for managing and manipulating data in your code.</w:t>
+      </w:r>
+    </w:p>
+    <w:p>
+      <w:pPr>
+        <w:rPr>
+          <w:rFonts w:ascii="Arial" w:hAnsi="Arial" w:cs="Arial"/>
+          <w:sz w:val="22"/>
+          <w:szCs w:val="22"/>
+        </w:rPr>
+      </w:pPr>
+      <w:r>
+        <w:rPr>
+          <w:rFonts w:ascii="Arial" w:hAnsi="Arial" w:cs="Arial"/>
+          <w:sz w:val="22"/>
+          <w:szCs w:val="22"/>
+        </w:rPr>
+        <w:t>1. Arrays</w:t>
+      </w:r>
+      <w:r>
+        <w:rPr>
+          <w:rFonts w:ascii="Arial" w:hAnsi="Arial" w:cs="Arial"/>
+          <w:sz w:val="22"/>
+          <w:szCs w:val="22"/>
+        </w:rPr>
+        <w:t xml:space="preserve"> - </w:t>
+      </w:r>
+      <w:r>
+        <w:rPr>
+          <w:rFonts w:ascii="Arial" w:hAnsi="Arial" w:cs="Arial"/>
+          <w:sz w:val="22"/>
+          <w:szCs w:val="22"/>
+        </w:rPr>
+        <w:t>is an ordered list of values (called elements), indexed by numbers starting from 0.</w:t>
+      </w:r>
+    </w:p>
+    <w:p>
+      <w:pPr>
+        <w:rPr>
+          <w:rFonts w:ascii="Arial" w:hAnsi="Arial" w:cs="Arial"/>
+          <w:sz w:val="22"/>
+          <w:szCs w:val="22"/>
+        </w:rPr>
+      </w:pPr>
+      <w:r>
+        <w:rPr>
+          <w:rFonts w:ascii="Arial" w:hAnsi="Arial" w:cs="Arial"/>
+          <w:noProof/>
+          <w:sz w:val="22"/>
+          <w:szCs w:val="22"/>
+        </w:rPr>
+        <w:drawing>
+          <wp:anchor distT="0" distB="0" distL="114300" distR="114300" simplePos="0" relativeHeight="251675648" behindDoc="0" locked="0" layoutInCell="1" allowOverlap="1" wp14:anchorId="7CE54DA8" wp14:editId="6A934C04">
+            <wp:simplePos x="0" y="0"/>
+            <wp:positionH relativeFrom="column">
+              <wp:posOffset>-6350</wp:posOffset>
+            </wp:positionH>
+            <wp:positionV relativeFrom="paragraph">
+              <wp:posOffset>4045585</wp:posOffset>
+            </wp:positionV>
+            <wp:extent cx="2740660" cy="3951605"/>
+            <wp:effectExtent l="0" t="0" r="2540" b="0"/>
+            <wp:wrapSquare wrapText="bothSides"/>
+            <wp:docPr id="1645931053" name="Picture 1"/>
+            <wp:cNvGraphicFramePr>
+              <a:graphicFrameLocks xmlns:a="http://schemas.openxmlformats.org/drawingml/2006/main" noChangeAspect="1"/>
+            </wp:cNvGraphicFramePr>
+            <a:graphic xmlns:a="http://schemas.openxmlformats.org/drawingml/2006/main">
+              <a:graphicData uri="http://schemas.openxmlformats.org/drawingml/2006/picture">
+                <pic:pic xmlns:pic="http://schemas.openxmlformats.org/drawingml/2006/picture">
+                  <pic:nvPicPr>
+                    <pic:cNvPr id="1645931053" name=""/>
+                    <pic:cNvPicPr/>
+                  </pic:nvPicPr>
+                  <pic:blipFill>
+                    <a:blip r:embed="rId23">
+                      <a:extLst>
+                        <a:ext uri="{28A0092B-C50C-407E-A947-70E740481C1C}">
+                          <a14:useLocalDpi xmlns:a14="http://schemas.microsoft.com/office/drawing/2010/main" val="0"/>
+                        </a:ext>
+                      </a:extLst>
+                    </a:blip>
+                    <a:stretch>
+                      <a:fillRect/>
+                    </a:stretch>
+                  </pic:blipFill>
+                  <pic:spPr>
+                    <a:xfrm>
+                      <a:off x="0" y="0"/>
+                      <a:ext cx="2740660" cy="3951605"/>
+                    </a:xfrm>
+                    <a:prstGeom prst="rect">
+                      <a:avLst/>
+                    </a:prstGeom>
+                  </pic:spPr>
+                </pic:pic>
+              </a:graphicData>
+            </a:graphic>
+            <wp14:sizeRelH relativeFrom="margin">
+              <wp14:pctWidth>0</wp14:pctWidth>
+            </wp14:sizeRelH>
+            <wp14:sizeRelV relativeFrom="margin">
+              <wp14:pctHeight>0</wp14:pctHeight>
+            </wp14:sizeRelV>
+          </wp:anchor>
+        </w:drawing>
+      </w:r>
+      <w:r>
+        <w:rPr>
+          <w:rFonts w:ascii="Arial" w:hAnsi="Arial" w:cs="Arial"/>
+          <w:sz w:val="22"/>
+          <w:szCs w:val="22"/>
+        </w:rPr>
+        <w:t>2. Objects</w:t>
+      </w:r>
+      <w:r>
+        <w:rPr>
+          <w:rFonts w:ascii="Arial" w:hAnsi="Arial" w:cs="Arial"/>
+          <w:noProof/>
+          <w:sz w:val="22"/>
+          <w:szCs w:val="22"/>
+        </w:rPr>
+        <w:drawing>
+          <wp:anchor distT="0" distB="0" distL="114300" distR="114300" simplePos="0" relativeHeight="251674624" behindDoc="0" locked="0" layoutInCell="1" allowOverlap="1" wp14:anchorId="570F4309" wp14:editId="77A6103B">
+            <wp:simplePos x="0" y="0"/>
+            <wp:positionH relativeFrom="column">
+              <wp:posOffset>2528</wp:posOffset>
+            </wp:positionH>
+            <wp:positionV relativeFrom="paragraph">
+              <wp:posOffset>1263135</wp:posOffset>
+            </wp:positionV>
+            <wp:extent cx="3094355" cy="2237105"/>
+            <wp:effectExtent l="0" t="0" r="0" b="0"/>
+            <wp:wrapSquare wrapText="bothSides"/>
+            <wp:docPr id="272429275" name="Picture 1"/>
+            <wp:cNvGraphicFramePr>
+              <a:graphicFrameLocks xmlns:a="http://schemas.openxmlformats.org/drawingml/2006/main" noChangeAspect="1"/>
+            </wp:cNvGraphicFramePr>
+            <a:graphic xmlns:a="http://schemas.openxmlformats.org/drawingml/2006/main">
+              <a:graphicData uri="http://schemas.openxmlformats.org/drawingml/2006/picture">
+                <pic:pic xmlns:pic="http://schemas.openxmlformats.org/drawingml/2006/picture">
+                  <pic:nvPicPr>
+                    <pic:cNvPr id="272429275" name=""/>
+                    <pic:cNvPicPr/>
+                  </pic:nvPicPr>
+                  <pic:blipFill>
+                    <a:blip r:embed="rId24">
+                      <a:extLst>
+                        <a:ext uri="{28A0092B-C50C-407E-A947-70E740481C1C}">
+                          <a14:useLocalDpi xmlns:a14="http://schemas.microsoft.com/office/drawing/2010/main" val="0"/>
+                        </a:ext>
+                      </a:extLst>
+                    </a:blip>
+                    <a:stretch>
+                      <a:fillRect/>
+                    </a:stretch>
+                  </pic:blipFill>
+                  <pic:spPr>
+                    <a:xfrm>
+                      <a:off x="0" y="0"/>
+                      <a:ext cx="3094355" cy="2237105"/>
+                    </a:xfrm>
+                    <a:prstGeom prst="rect">
+                      <a:avLst/>
+                    </a:prstGeom>
+                  </pic:spPr>
+                </pic:pic>
+              </a:graphicData>
+            </a:graphic>
+          </wp:anchor>
+        </w:drawing>
+      </w:r>
+      <w:r>
+        <w:rPr>
+          <w:rFonts w:ascii="Arial" w:hAnsi="Arial" w:cs="Arial"/>
+          <w:noProof/>
+          <w:sz w:val="22"/>
+          <w:szCs w:val="22"/>
+        </w:rPr>
+        <w:drawing>
+          <wp:anchor distT="0" distB="0" distL="114300" distR="114300" simplePos="0" relativeHeight="251673600" behindDoc="0" locked="0" layoutInCell="1" allowOverlap="1" wp14:anchorId="549A9189" wp14:editId="326C10D4">
+            <wp:simplePos x="0" y="0"/>
+            <wp:positionH relativeFrom="column">
+              <wp:posOffset>2528</wp:posOffset>
+            </wp:positionH>
+            <wp:positionV relativeFrom="paragraph">
+              <wp:posOffset>4313</wp:posOffset>
+            </wp:positionV>
+            <wp:extent cx="3094355" cy="1250950"/>
+            <wp:effectExtent l="0" t="0" r="0" b="6350"/>
+            <wp:wrapSquare wrapText="bothSides"/>
+            <wp:docPr id="1106263517" name="Picture 1"/>
+            <wp:cNvGraphicFramePr>
+              <a:graphicFrameLocks xmlns:a="http://schemas.openxmlformats.org/drawingml/2006/main" noChangeAspect="1"/>
+            </wp:cNvGraphicFramePr>
+            <a:graphic xmlns:a="http://schemas.openxmlformats.org/drawingml/2006/main">
+              <a:graphicData uri="http://schemas.openxmlformats.org/drawingml/2006/picture">
+                <pic:pic xmlns:pic="http://schemas.openxmlformats.org/drawingml/2006/picture">
+                  <pic:nvPicPr>
+                    <pic:cNvPr id="1106263517" name=""/>
+                    <pic:cNvPicPr/>
+                  </pic:nvPicPr>
+                  <pic:blipFill>
+                    <a:blip r:embed="rId25" cstate="print">
+                      <a:extLst>
+                        <a:ext uri="{28A0092B-C50C-407E-A947-70E740481C1C}">
+                          <a14:useLocalDpi xmlns:a14="http://schemas.microsoft.com/office/drawing/2010/main" val="0"/>
+                        </a:ext>
+                      </a:extLst>
+                    </a:blip>
+                    <a:stretch>
+                      <a:fillRect/>
+                    </a:stretch>
+                  </pic:blipFill>
+                  <pic:spPr>
+                    <a:xfrm>
+                      <a:off x="0" y="0"/>
+                      <a:ext cx="3094355" cy="1250950"/>
+                    </a:xfrm>
+                    <a:prstGeom prst="rect">
+                      <a:avLst/>
+                    </a:prstGeom>
+                  </pic:spPr>
+                </pic:pic>
+              </a:graphicData>
+            </a:graphic>
+          </wp:anchor>
+        </w:drawing>
+      </w:r>
+      <w:r>
+        <w:rPr>
+          <w:rFonts w:ascii="Arial" w:hAnsi="Arial" w:cs="Arial"/>
+          <w:noProof/>
+          <w:sz w:val="22"/>
+          <w:szCs w:val="22"/>
+        </w:rPr>
+        <w:drawing>
+          <wp:anchor distT="0" distB="0" distL="114300" distR="114300" simplePos="0" relativeHeight="251672576" behindDoc="0" locked="0" layoutInCell="1" allowOverlap="1" wp14:anchorId="013C42AF" wp14:editId="2CC59183">
+            <wp:simplePos x="0" y="0"/>
+            <wp:positionH relativeFrom="column">
+              <wp:posOffset>2528</wp:posOffset>
+            </wp:positionH>
+            <wp:positionV relativeFrom="paragraph">
+              <wp:posOffset>-1318847</wp:posOffset>
+            </wp:positionV>
+            <wp:extent cx="3094355" cy="1686560"/>
+            <wp:effectExtent l="0" t="0" r="0" b="8890"/>
+            <wp:wrapSquare wrapText="bothSides"/>
+            <wp:docPr id="1394945662" name="Picture 1"/>
+            <wp:cNvGraphicFramePr>
+              <a:graphicFrameLocks xmlns:a="http://schemas.openxmlformats.org/drawingml/2006/main" noChangeAspect="1"/>
+            </wp:cNvGraphicFramePr>
+            <a:graphic xmlns:a="http://schemas.openxmlformats.org/drawingml/2006/main">
+              <a:graphicData uri="http://schemas.openxmlformats.org/drawingml/2006/picture">
+                <pic:pic xmlns:pic="http://schemas.openxmlformats.org/drawingml/2006/picture">
+                  <pic:nvPicPr>
+                    <pic:cNvPr id="1394945662" name=""/>
+                    <pic:cNvPicPr/>
+                  </pic:nvPicPr>
+                  <pic:blipFill>
+                    <a:blip r:embed="rId26" cstate="print">
+                      <a:extLst>
+                        <a:ext uri="{28A0092B-C50C-407E-A947-70E740481C1C}">
+                          <a14:useLocalDpi xmlns:a14="http://schemas.microsoft.com/office/drawing/2010/main" val="0"/>
+                        </a:ext>
+                      </a:extLst>
+                    </a:blip>
+                    <a:stretch>
+                      <a:fillRect/>
+                    </a:stretch>
+                  </pic:blipFill>
+                  <pic:spPr>
+                    <a:xfrm>
+                      <a:off x="0" y="0"/>
+                      <a:ext cx="3094355" cy="1686560"/>
+                    </a:xfrm>
+                    <a:prstGeom prst="rect">
+                      <a:avLst/>
+                    </a:prstGeom>
+                  </pic:spPr>
+                </pic:pic>
+              </a:graphicData>
+            </a:graphic>
+          </wp:anchor>
+        </w:drawing>
+      </w:r>
+      <w:r>
+        <w:rPr>
+          <w:rFonts w:ascii="Arial" w:hAnsi="Arial" w:cs="Arial"/>
+          <w:sz w:val="22"/>
+          <w:szCs w:val="22"/>
+        </w:rPr>
+        <w:t xml:space="preserve"> - </w:t>
+      </w:r>
+      <w:r>
+        <w:rPr>
+          <w:rFonts w:ascii="Arial" w:hAnsi="Arial" w:cs="Arial"/>
+          <w:sz w:val="22"/>
+          <w:szCs w:val="22"/>
+        </w:rPr>
+        <w:t>is a collection of key-value pairs, where each key is a string (or symbol), and each value can be any data type.</w:t>
+      </w:r>
+    </w:p>
+    <w:p>
+      <w:pPr>
+        <w:rPr>
+          <w:rFonts w:ascii="Arial" w:hAnsi="Arial" w:cs="Arial"/>
+          <w:sz w:val="22"/>
+          <w:szCs w:val="22"/>
+        </w:rPr>
+      </w:pPr>
+    </w:p>
+    <w:p>
+      <w:pPr>
+        <w:rPr>
+          <w:rFonts w:ascii="Arial" w:hAnsi="Arial" w:cs="Arial"/>
+          <w:sz w:val="22"/>
+          <w:szCs w:val="22"/>
+        </w:rPr>
+      </w:pPr>
+    </w:p>
+    <w:p>
+      <w:pPr>
+        <w:rPr>
+          <w:rFonts w:ascii="Arial" w:hAnsi="Arial" w:cs="Arial"/>
+          <w:sz w:val="22"/>
+          <w:szCs w:val="22"/>
+        </w:rPr>
+      </w:pPr>
+    </w:p>
+    <w:p>
+      <w:pPr>
+        <w:rPr>
+          <w:rFonts w:ascii="Arial" w:hAnsi="Arial" w:cs="Arial"/>
+          <w:sz w:val="22"/>
+          <w:szCs w:val="22"/>
+        </w:rPr>
+      </w:pPr>
+    </w:p>
+    <w:p>
+      <w:pPr>
+        <w:rPr>
+          <w:rFonts w:ascii="Arial" w:hAnsi="Arial" w:cs="Arial"/>
+          <w:sz w:val="22"/>
+          <w:szCs w:val="22"/>
+        </w:rPr>
+      </w:pPr>
+    </w:p>
+    <w:p>
+      <w:pPr>
+        <w:rPr>
+          <w:rFonts w:ascii="Arial" w:hAnsi="Arial" w:cs="Arial"/>
+          <w:sz w:val="22"/>
+          <w:szCs w:val="22"/>
+        </w:rPr>
+      </w:pPr>
+    </w:p>
+    <w:p>
+      <w:pPr>
+        <w:rPr>
+          <w:rFonts w:ascii="Arial" w:hAnsi="Arial" w:cs="Arial"/>
+          <w:sz w:val="22"/>
+          <w:szCs w:val="22"/>
+        </w:rPr>
+      </w:pPr>
+    </w:p>
+    <w:p>
+      <w:pPr>
+        <w:rPr>
+          <w:rFonts w:ascii="Arial" w:hAnsi="Arial" w:cs="Arial"/>
+          <w:sz w:val="22"/>
+          <w:szCs w:val="22"/>
+        </w:rPr>
+      </w:pPr>
+    </w:p>
+    <w:p>
+      <w:pPr>
+        <w:rPr>
+          <w:rFonts w:ascii="Arial" w:hAnsi="Arial" w:cs="Arial"/>
+          <w:sz w:val="22"/>
+          <w:szCs w:val="22"/>
+        </w:rPr>
+      </w:pPr>
+    </w:p>
+    <w:p>
+      <w:pPr>
+        <w:rPr>
+          <w:rFonts w:ascii="Arial" w:hAnsi="Arial" w:cs="Arial"/>
+          <w:sz w:val="22"/>
+          <w:szCs w:val="22"/>
+        </w:rPr>
+      </w:pPr>
+    </w:p>
+    <w:p>
+      <w:pPr>
+        <w:rPr>
+          <w:rFonts w:ascii="Arial" w:hAnsi="Arial" w:cs="Arial"/>
+          <w:sz w:val="22"/>
+          <w:szCs w:val="22"/>
+        </w:rPr>
+      </w:pPr>
+    </w:p>
+    <w:p>
+      <w:pPr>
+        <w:rPr>
+          <w:rFonts w:ascii="Arial" w:hAnsi="Arial" w:cs="Arial"/>
+          <w:sz w:val="22"/>
+          <w:szCs w:val="22"/>
+        </w:rPr>
+      </w:pPr>
+    </w:p>
+    <w:p>
+      <w:pPr>
+        <w:rPr>
+          <w:rFonts w:ascii="Arial" w:hAnsi="Arial" w:cs="Arial"/>
+          <w:sz w:val="22"/>
+          <w:szCs w:val="22"/>
+        </w:rPr>
+      </w:pPr>
+    </w:p>
+    <w:p>
+      <w:pPr>
+        <w:rPr>
+          <w:rFonts w:ascii="Arial" w:hAnsi="Arial" w:cs="Arial"/>
+          <w:sz w:val="22"/>
+          <w:szCs w:val="22"/>
+        </w:rPr>
+      </w:pPr>
+    </w:p>
+    <w:p>
+      <w:pPr>
+        <w:rPr>
+          <w:rFonts w:ascii="Arial" w:hAnsi="Arial" w:cs="Arial"/>
+          <w:sz w:val="22"/>
+          <w:szCs w:val="22"/>
+        </w:rPr>
+      </w:pPr>
+    </w:p>
+    <w:p>
+      <w:pPr>
+        <w:rPr>
+          <w:rFonts w:ascii="Arial" w:hAnsi="Arial" w:cs="Arial"/>
+          <w:sz w:val="22"/>
+          <w:szCs w:val="22"/>
+        </w:rPr>
+      </w:pPr>
+    </w:p>
+    <w:p>
+      <w:pPr>
+        <w:rPr>
+          <w:rFonts w:ascii="Arial" w:hAnsi="Arial" w:cs="Arial"/>
+          <w:sz w:val="22"/>
+          <w:szCs w:val="22"/>
+        </w:rPr>
+      </w:pPr>
+    </w:p>
+    <w:p>
+      <w:pPr>
+        <w:rPr>
+          <w:rFonts w:ascii="Arial" w:hAnsi="Arial" w:cs="Arial"/>
+          <w:sz w:val="22"/>
+          <w:szCs w:val="22"/>
+        </w:rPr>
+      </w:pPr>
+    </w:p>
+    <w:p>
+      <w:pPr>
+        <w:rPr>
+          <w:rFonts w:ascii="Arial" w:hAnsi="Arial" w:cs="Arial"/>
+          <w:sz w:val="22"/>
+          <w:szCs w:val="22"/>
+        </w:rPr>
+      </w:pPr>
+    </w:p>
+    <w:p>
+      <w:pPr>
+        <w:rPr>
+          <w:rFonts w:ascii="Arial" w:hAnsi="Arial" w:cs="Arial"/>
+          <w:sz w:val="22"/>
+          <w:szCs w:val="22"/>
+        </w:rPr>
+      </w:pPr>
+    </w:p>
+    <w:p>
+      <w:pPr>
+        <w:rPr>
+          <w:rFonts w:ascii="Arial" w:hAnsi="Arial" w:cs="Arial"/>
+          <w:sz w:val="22"/>
+          <w:szCs w:val="22"/>
+        </w:rPr>
+      </w:pPr>
     </w:p>
     <w:sectPr>
       <w:pgSz w:w="11906" w:h="16838" w:code="9"/>
@@ -1558,6 +2945,95 @@
 <file path=word/numbering.xml><?xml version="1.0" encoding="utf-8"?>
 <w:numbering xmlns:wpc="http://schemas.microsoft.com/office/word/2010/wordprocessingCanvas" xmlns:cx="http://schemas.microsoft.com/office/drawing/2014/chartex" xmlns:cx1="http://schemas.microsoft.com/office/drawing/2015/9/8/chartex" xmlns:cx2="http://schemas.microsoft.com/office/drawing/2015/10/21/chartex" xmlns:cx3="http://schemas.microsoft.com/office/drawing/2016/5/9/chartex" xmlns:cx4="http://schemas.microsoft.com/office/drawing/2016/5/10/chartex" xmlns:cx5="http://schemas.microsoft.com/office/drawing/2016/5/11/chartex" xmlns:cx6="http://schemas.microsoft.com/office/drawing/2016/5/12/chartex" xmlns:cx7="http://schemas.microsoft.com/office/drawing/2016/5/13/chartex" xmlns:cx8="http://schemas.microsoft.com/office/drawing/2016/5/14/chartex" xmlns:mc="http://schemas.openxmlformats.org/markup-compatibility/2006" xmlns:aink="http://schemas.microsoft.com/office/drawing/2016/ink" xmlns:am3d="http://schemas.microsoft.com/office/drawing/2017/model3d" xmlns:o="urn:schemas-microsoft-com:office:office" xmlns:oel="http://schemas.microsoft.com/office/2019/extlst" xmlns:r="http://schemas.openxmlformats.org/officeDocument/2006/relationships" xmlns:m="http://schemas.openxmlformats.org/officeDocument/2006/math" xmlns:v="urn:schemas-microsoft-com:vml" xmlns:wp14="http://schemas.microsoft.com/office/word/2010/wordprocessingDrawing" xmlns:wp="http://schemas.openxmlformats.org/drawingml/2006/wordprocessingDrawing" xmlns:w10="urn:schemas-microsoft-com:office:word" xmlns:w="http://schemas.openxmlformats.org/wordprocessingml/2006/main" xmlns:w14="http://schemas.microsoft.com/office/word/2010/wordml" xmlns:w15="http://schemas.microsoft.com/office/word/2012/wordml" xmlns:w16cex="http://schemas.microsoft.com/office/word/2018/wordml/cex" xmlns:w16cid="http://schemas.microsoft.com/office/word/2016/wordml/cid" xmlns:w16="http://schemas.microsoft.com/office/word/2018/wordml" xmlns:w16du="http://schemas.microsoft.com/office/word/2023/wordml/word16du" xmlns:w16sdtdh="http://schemas.microsoft.com/office/word/2020/wordml/sdtdatahash" xmlns:w16sdtfl="http://schemas.microsoft.com/office/word/2024/wordml/sdtformatlock" xmlns:w16se="http://schemas.microsoft.com/office/word/2015/wordml/symex" xmlns:wpg="http://schemas.microsoft.com/office/word/2010/wordprocessingGroup" xmlns:wpi="http://schemas.microsoft.com/office/word/2010/wordprocessingInk" xmlns:wne="http://schemas.microsoft.com/office/word/2006/wordml" xmlns:wps="http://schemas.microsoft.com/office/word/2010/wordprocessingShape" mc:Ignorable="w14 w15 w16se w16cid w16 w16cex w16sdtdh w16sdtfl w16du wp14">
   <w:abstractNum w:abstractNumId="0" w15:restartNumberingAfterBreak="0">
+    <w:nsid w:val="1C1B6BD9"/>
+    <w:multiLevelType w:val="hybridMultilevel"/>
+    <w:tmpl w:val="757CB93C"/>
+    <w:lvl w:ilvl="0" w:tplc="3409000F">
+      <w:start w:val="1"/>
+      <w:numFmt w:val="decimal"/>
+      <w:lvlText w:val="%1."/>
+      <w:lvlJc w:val="left"/>
+      <w:pPr>
+        <w:ind w:left="720" w:hanging="360"/>
+      </w:pPr>
+      <w:rPr>
+        <w:rFonts w:hint="default"/>
+      </w:rPr>
+    </w:lvl>
+    <w:lvl w:ilvl="1" w:tplc="34090019" w:tentative="1">
+      <w:start w:val="1"/>
+      <w:numFmt w:val="lowerLetter"/>
+      <w:lvlText w:val="%2."/>
+      <w:lvlJc w:val="left"/>
+      <w:pPr>
+        <w:ind w:left="1440" w:hanging="360"/>
+      </w:pPr>
+    </w:lvl>
+    <w:lvl w:ilvl="2" w:tplc="3409001B" w:tentative="1">
+      <w:start w:val="1"/>
+      <w:numFmt w:val="lowerRoman"/>
+      <w:lvlText w:val="%3."/>
+      <w:lvlJc w:val="right"/>
+      <w:pPr>
+        <w:ind w:left="2160" w:hanging="180"/>
+      </w:pPr>
+    </w:lvl>
+    <w:lvl w:ilvl="3" w:tplc="3409000F" w:tentative="1">
+      <w:start w:val="1"/>
+      <w:numFmt w:val="decimal"/>
+      <w:lvlText w:val="%4."/>
+      <w:lvlJc w:val="left"/>
+      <w:pPr>
+        <w:ind w:left="2880" w:hanging="360"/>
+      </w:pPr>
+    </w:lvl>
+    <w:lvl w:ilvl="4" w:tplc="34090019" w:tentative="1">
+      <w:start w:val="1"/>
+      <w:numFmt w:val="lowerLetter"/>
+      <w:lvlText w:val="%5."/>
+      <w:lvlJc w:val="left"/>
+      <w:pPr>
+        <w:ind w:left="3600" w:hanging="360"/>
+      </w:pPr>
+    </w:lvl>
+    <w:lvl w:ilvl="5" w:tplc="3409001B" w:tentative="1">
+      <w:start w:val="1"/>
+      <w:numFmt w:val="lowerRoman"/>
+      <w:lvlText w:val="%6."/>
+      <w:lvlJc w:val="right"/>
+      <w:pPr>
+        <w:ind w:left="4320" w:hanging="180"/>
+      </w:pPr>
+    </w:lvl>
+    <w:lvl w:ilvl="6" w:tplc="3409000F" w:tentative="1">
+      <w:start w:val="1"/>
+      <w:numFmt w:val="decimal"/>
+      <w:lvlText w:val="%7."/>
+      <w:lvlJc w:val="left"/>
+      <w:pPr>
+        <w:ind w:left="5040" w:hanging="360"/>
+      </w:pPr>
+    </w:lvl>
+    <w:lvl w:ilvl="7" w:tplc="34090019" w:tentative="1">
+      <w:start w:val="1"/>
+      <w:numFmt w:val="lowerLetter"/>
+      <w:lvlText w:val="%8."/>
+      <w:lvlJc w:val="left"/>
+      <w:pPr>
+        <w:ind w:left="5760" w:hanging="360"/>
+      </w:pPr>
+    </w:lvl>
+    <w:lvl w:ilvl="8" w:tplc="3409001B" w:tentative="1">
+      <w:start w:val="1"/>
+      <w:numFmt w:val="lowerRoman"/>
+      <w:lvlText w:val="%9."/>
+      <w:lvlJc w:val="right"/>
+      <w:pPr>
+        <w:ind w:left="6480" w:hanging="180"/>
+      </w:pPr>
+    </w:lvl>
+  </w:abstractNum>
+  <w:abstractNum w:abstractNumId="1" w15:restartNumberingAfterBreak="0">
     <w:nsid w:val="3D83146B"/>
     <w:multiLevelType w:val="hybridMultilevel"/>
     <w:tmpl w:val="D654E0C4"/>
@@ -1670,7 +3146,7 @@
       </w:rPr>
     </w:lvl>
   </w:abstractNum>
-  <w:abstractNum w:abstractNumId="1" w15:restartNumberingAfterBreak="0">
+  <w:abstractNum w:abstractNumId="2" w15:restartNumberingAfterBreak="0">
     <w:nsid w:val="3F09006A"/>
     <w:multiLevelType w:val="hybridMultilevel"/>
     <w:tmpl w:val="43D4965C"/>
@@ -1759,7 +3235,7 @@
       </w:pPr>
     </w:lvl>
   </w:abstractNum>
-  <w:abstractNum w:abstractNumId="2" w15:restartNumberingAfterBreak="0">
+  <w:abstractNum w:abstractNumId="3" w15:restartNumberingAfterBreak="0">
     <w:nsid w:val="3F6C511E"/>
     <w:multiLevelType w:val="multilevel"/>
     <w:tmpl w:val="75B4F184"/>
@@ -1873,12 +3349,15 @@
     </w:lvl>
   </w:abstractNum>
   <w:num w:numId="1" w16cid:durableId="704135096">
+    <w:abstractNumId w:val="3"/>
+  </w:num>
+  <w:num w:numId="2" w16cid:durableId="1018193209">
     <w:abstractNumId w:val="2"/>
   </w:num>
-  <w:num w:numId="2" w16cid:durableId="1018193209">
+  <w:num w:numId="3" w16cid:durableId="1088305899">
     <w:abstractNumId w:val="1"/>
   </w:num>
-  <w:num w:numId="3" w16cid:durableId="1088305899">
+  <w:num w:numId="4" w16cid:durableId="86081332">
     <w:abstractNumId w:val="0"/>
   </w:num>
 </w:numbering>
@@ -2487,7 +3966,6 @@
   <w:style w:type="character" w:default="1" w:styleId="DefaultParagraphFont">
     <w:name w:val="Default Paragraph Font"/>
     <w:uiPriority w:val="1"/>
-    <w:semiHidden/>
     <w:unhideWhenUsed/>
   </w:style>
   <w:style w:type="table" w:default="1" w:styleId="TableNormal">

</xml_diff>

<commit_message>
Adding the literals and array method in module
</commit_message>
<xml_diff>
--- a/javaScript-Learning-Module.docx
+++ b/javaScript-Learning-Module.docx
@@ -228,7 +228,7 @@
           <w:szCs w:val="22"/>
         </w:rPr>
         <w:drawing>
-          <wp:anchor distT="0" distB="0" distL="114300" distR="114300" simplePos="0" relativeHeight="251658240" behindDoc="0" locked="0" layoutInCell="1" allowOverlap="1" wp14:anchorId="6A366C85" wp14:editId="3DA34607">
+          <wp:anchor distT="0" distB="0" distL="114300" distR="114300" simplePos="0" relativeHeight="251658240" behindDoc="0" locked="0" layoutInCell="1" allowOverlap="1" wp14:anchorId="6A366C85" wp14:editId="0DFADEB7">
             <wp:simplePos x="0" y="0"/>
             <wp:positionH relativeFrom="column">
               <wp:posOffset>0</wp:posOffset>
@@ -1224,6 +1224,7 @@
       <w:r>
         <w:rPr>
           <w:rFonts w:ascii="Arial" w:hAnsi="Arial" w:cs="Arial"/>
+          <w:noProof/>
           <w:sz w:val="22"/>
           <w:szCs w:val="22"/>
         </w:rPr>
@@ -1306,6 +1307,7 @@
       <w:r>
         <w:rPr>
           <w:rFonts w:ascii="Arial" w:hAnsi="Arial" w:cs="Arial"/>
+          <w:noProof/>
           <w:sz w:val="22"/>
           <w:szCs w:val="22"/>
         </w:rPr>
@@ -1410,6 +1412,7 @@
       <w:r>
         <w:rPr>
           <w:rFonts w:ascii="Arial" w:hAnsi="Arial" w:cs="Arial"/>
+          <w:noProof/>
           <w:sz w:val="22"/>
           <w:szCs w:val="22"/>
         </w:rPr>
@@ -1742,10 +1745,119 @@
       <w:r>
         <w:rPr>
           <w:rFonts w:ascii="Arial" w:hAnsi="Arial" w:cs="Arial"/>
+          <w:noProof/>
           <w:sz w:val="22"/>
           <w:szCs w:val="22"/>
         </w:rPr>
         <w:lastRenderedPageBreak/>
+        <w:drawing>
+          <wp:anchor distT="0" distB="0" distL="114300" distR="114300" simplePos="0" relativeHeight="251672576" behindDoc="0" locked="0" layoutInCell="1" allowOverlap="1" wp14:anchorId="013C42AF" wp14:editId="6A0DC5FC">
+            <wp:simplePos x="0" y="0"/>
+            <wp:positionH relativeFrom="column">
+              <wp:posOffset>3553460</wp:posOffset>
+            </wp:positionH>
+            <wp:positionV relativeFrom="paragraph">
+              <wp:posOffset>0</wp:posOffset>
+            </wp:positionV>
+            <wp:extent cx="3094355" cy="1686560"/>
+            <wp:effectExtent l="0" t="0" r="0" b="8890"/>
+            <wp:wrapSquare wrapText="bothSides"/>
+            <wp:docPr id="1394945662" name="Picture 1"/>
+            <wp:cNvGraphicFramePr>
+              <a:graphicFrameLocks xmlns:a="http://schemas.openxmlformats.org/drawingml/2006/main" noChangeAspect="1"/>
+            </wp:cNvGraphicFramePr>
+            <a:graphic xmlns:a="http://schemas.openxmlformats.org/drawingml/2006/main">
+              <a:graphicData uri="http://schemas.openxmlformats.org/drawingml/2006/picture">
+                <pic:pic xmlns:pic="http://schemas.openxmlformats.org/drawingml/2006/picture">
+                  <pic:nvPicPr>
+                    <pic:cNvPr id="1394945662" name=""/>
+                    <pic:cNvPicPr/>
+                  </pic:nvPicPr>
+                  <pic:blipFill>
+                    <a:blip r:embed="rId18" cstate="print">
+                      <a:extLst>
+                        <a:ext uri="{28A0092B-C50C-407E-A947-70E740481C1C}">
+                          <a14:useLocalDpi xmlns:a14="http://schemas.microsoft.com/office/drawing/2010/main" val="0"/>
+                        </a:ext>
+                      </a:extLst>
+                    </a:blip>
+                    <a:stretch>
+                      <a:fillRect/>
+                    </a:stretch>
+                  </pic:blipFill>
+                  <pic:spPr>
+                    <a:xfrm>
+                      <a:off x="0" y="0"/>
+                      <a:ext cx="3094355" cy="1686560"/>
+                    </a:xfrm>
+                    <a:prstGeom prst="rect">
+                      <a:avLst/>
+                    </a:prstGeom>
+                  </pic:spPr>
+                </pic:pic>
+              </a:graphicData>
+            </a:graphic>
+          </wp:anchor>
+        </w:drawing>
+      </w:r>
+      <w:r>
+        <w:rPr>
+          <w:rFonts w:ascii="Arial" w:hAnsi="Arial" w:cs="Arial"/>
+          <w:sz w:val="22"/>
+          <w:szCs w:val="22"/>
+        </w:rPr>
+        <w:drawing>
+          <wp:inline distT="0" distB="0" distL="0" distR="0" wp14:anchorId="29D07683" wp14:editId="5A76189F">
+            <wp:extent cx="3094355" cy="1299845"/>
+            <wp:effectExtent l="0" t="0" r="0" b="0"/>
+            <wp:docPr id="726958937" name="Picture 1"/>
+            <wp:cNvGraphicFramePr>
+              <a:graphicFrameLocks xmlns:a="http://schemas.openxmlformats.org/drawingml/2006/main" noChangeAspect="1"/>
+            </wp:cNvGraphicFramePr>
+            <a:graphic xmlns:a="http://schemas.openxmlformats.org/drawingml/2006/main">
+              <a:graphicData uri="http://schemas.openxmlformats.org/drawingml/2006/picture">
+                <pic:pic xmlns:pic="http://schemas.openxmlformats.org/drawingml/2006/picture">
+                  <pic:nvPicPr>
+                    <pic:cNvPr id="726958937" name=""/>
+                    <pic:cNvPicPr/>
+                  </pic:nvPicPr>
+                  <pic:blipFill>
+                    <a:blip r:embed="rId19"/>
+                    <a:stretch>
+                      <a:fillRect/>
+                    </a:stretch>
+                  </pic:blipFill>
+                  <pic:spPr>
+                    <a:xfrm>
+                      <a:off x="0" y="0"/>
+                      <a:ext cx="3094355" cy="1299845"/>
+                    </a:xfrm>
+                    <a:prstGeom prst="rect">
+                      <a:avLst/>
+                    </a:prstGeom>
+                  </pic:spPr>
+                </pic:pic>
+              </a:graphicData>
+            </a:graphic>
+          </wp:inline>
+        </w:drawing>
+      </w:r>
+    </w:p>
+    <w:p>
+      <w:pPr>
+        <w:spacing w:after="0" w:line="276" w:lineRule="auto"/>
+        <w:rPr>
+          <w:rFonts w:ascii="Arial" w:hAnsi="Arial" w:cs="Arial"/>
+          <w:sz w:val="22"/>
+          <w:szCs w:val="22"/>
+        </w:rPr>
+      </w:pPr>
+      <w:r>
+        <w:rPr>
+          <w:rFonts w:ascii="Arial" w:hAnsi="Arial" w:cs="Arial"/>
+          <w:sz w:val="22"/>
+          <w:szCs w:val="22"/>
+        </w:rPr>
         <w:t>while Loop</w:t>
       </w:r>
       <w:r>
@@ -1834,6 +1946,63 @@
           <w:szCs w:val="22"/>
         </w:rPr>
       </w:pPr>
+      <w:r>
+        <w:rPr>
+          <w:rFonts w:ascii="Arial" w:hAnsi="Arial" w:cs="Arial"/>
+          <w:noProof/>
+          <w:sz w:val="22"/>
+          <w:szCs w:val="22"/>
+        </w:rPr>
+        <w:drawing>
+          <wp:anchor distT="0" distB="0" distL="114300" distR="114300" simplePos="0" relativeHeight="251674624" behindDoc="0" locked="0" layoutInCell="1" allowOverlap="1" wp14:anchorId="570F4309" wp14:editId="07114C59">
+            <wp:simplePos x="0" y="0"/>
+            <wp:positionH relativeFrom="column">
+              <wp:posOffset>3543935</wp:posOffset>
+            </wp:positionH>
+            <wp:positionV relativeFrom="paragraph">
+              <wp:posOffset>329673</wp:posOffset>
+            </wp:positionV>
+            <wp:extent cx="3094355" cy="2237105"/>
+            <wp:effectExtent l="0" t="0" r="0" b="0"/>
+            <wp:wrapSquare wrapText="bothSides"/>
+            <wp:docPr id="272429275" name="Picture 1"/>
+            <wp:cNvGraphicFramePr>
+              <a:graphicFrameLocks xmlns:a="http://schemas.openxmlformats.org/drawingml/2006/main" noChangeAspect="1"/>
+            </wp:cNvGraphicFramePr>
+            <a:graphic xmlns:a="http://schemas.openxmlformats.org/drawingml/2006/main">
+              <a:graphicData uri="http://schemas.openxmlformats.org/drawingml/2006/picture">
+                <pic:pic xmlns:pic="http://schemas.openxmlformats.org/drawingml/2006/picture">
+                  <pic:nvPicPr>
+                    <pic:cNvPr id="272429275" name=""/>
+                    <pic:cNvPicPr/>
+                  </pic:nvPicPr>
+                  <pic:blipFill>
+                    <a:blip r:embed="rId20">
+                      <a:extLst>
+                        <a:ext uri="{28A0092B-C50C-407E-A947-70E740481C1C}">
+                          <a14:useLocalDpi xmlns:a14="http://schemas.microsoft.com/office/drawing/2010/main" val="0"/>
+                        </a:ext>
+                      </a:extLst>
+                    </a:blip>
+                    <a:stretch>
+                      <a:fillRect/>
+                    </a:stretch>
+                  </pic:blipFill>
+                  <pic:spPr>
+                    <a:xfrm>
+                      <a:off x="0" y="0"/>
+                      <a:ext cx="3094355" cy="2237105"/>
+                    </a:xfrm>
+                    <a:prstGeom prst="rect">
+                      <a:avLst/>
+                    </a:prstGeom>
+                  </pic:spPr>
+                </pic:pic>
+              </a:graphicData>
+            </a:graphic>
+          </wp:anchor>
+        </w:drawing>
+      </w:r>
       <w:r>
         <w:rPr>
           <w:rFonts w:ascii="Arial" w:hAnsi="Arial" w:cs="Arial"/>
@@ -1873,7 +2042,7 @@
                     <pic:cNvPicPr/>
                   </pic:nvPicPr>
                   <pic:blipFill>
-                    <a:blip r:embed="rId18">
+                    <a:blip r:embed="rId21">
                       <a:extLst>
                         <a:ext uri="{28A0092B-C50C-407E-A947-70E740481C1C}">
                           <a14:useLocalDpi xmlns:a14="http://schemas.microsoft.com/office/drawing/2010/main" val="0"/>
@@ -2011,7 +2180,7 @@
           <w:szCs w:val="22"/>
         </w:rPr>
         <w:drawing>
-          <wp:anchor distT="0" distB="0" distL="114300" distR="114300" simplePos="0" relativeHeight="251669504" behindDoc="0" locked="0" layoutInCell="1" allowOverlap="1" wp14:anchorId="51F70705" wp14:editId="6446F80B">
+          <wp:anchor distT="0" distB="0" distL="114300" distR="114300" simplePos="0" relativeHeight="251669504" behindDoc="0" locked="0" layoutInCell="1" allowOverlap="1" wp14:anchorId="51F70705" wp14:editId="2235A9B8">
             <wp:simplePos x="0" y="0"/>
             <wp:positionH relativeFrom="column">
               <wp:posOffset>0</wp:posOffset>
@@ -2034,7 +2203,7 @@
                     <pic:cNvPicPr/>
                   </pic:nvPicPr>
                   <pic:blipFill>
-                    <a:blip r:embed="rId19">
+                    <a:blip r:embed="rId22">
                       <a:extLst>
                         <a:ext uri="{28A0092B-C50C-407E-A947-70E740481C1C}">
                           <a14:useLocalDpi xmlns:a14="http://schemas.microsoft.com/office/drawing/2010/main" val="0"/>
@@ -2086,7 +2255,7 @@
           <w:szCs w:val="22"/>
         </w:rPr>
         <w:drawing>
-          <wp:anchor distT="0" distB="0" distL="114300" distR="114300" simplePos="0" relativeHeight="251670528" behindDoc="0" locked="0" layoutInCell="1" allowOverlap="1" wp14:anchorId="3932CA17" wp14:editId="660735AE">
+          <wp:anchor distT="0" distB="0" distL="114300" distR="114300" simplePos="0" relativeHeight="251670528" behindDoc="0" locked="0" layoutInCell="1" allowOverlap="1" wp14:anchorId="3932CA17" wp14:editId="1B184AD0">
             <wp:simplePos x="0" y="0"/>
             <wp:positionH relativeFrom="column">
               <wp:posOffset>0</wp:posOffset>
@@ -2109,7 +2278,7 @@
                     <pic:cNvPicPr/>
                   </pic:nvPicPr>
                   <pic:blipFill>
-                    <a:blip r:embed="rId20" cstate="print">
+                    <a:blip r:embed="rId23" cstate="print">
                       <a:extLst>
                         <a:ext uri="{28A0092B-C50C-407E-A947-70E740481C1C}">
                           <a14:useLocalDpi xmlns:a14="http://schemas.microsoft.com/office/drawing/2010/main" val="0"/>
@@ -2279,7 +2448,7 @@
           <w:szCs w:val="22"/>
         </w:rPr>
         <w:drawing>
-          <wp:anchor distT="0" distB="0" distL="114300" distR="114300" simplePos="0" relativeHeight="251671552" behindDoc="0" locked="0" layoutInCell="1" allowOverlap="1" wp14:anchorId="485BA64F" wp14:editId="76CE5E5E">
+          <wp:anchor distT="0" distB="0" distL="114300" distR="114300" simplePos="0" relativeHeight="251671552" behindDoc="0" locked="0" layoutInCell="1" allowOverlap="1" wp14:anchorId="485BA64F" wp14:editId="6617A44F">
             <wp:simplePos x="0" y="0"/>
             <wp:positionH relativeFrom="column">
               <wp:posOffset>2528</wp:posOffset>
@@ -2302,7 +2471,7 @@
                     <pic:cNvPicPr/>
                   </pic:nvPicPr>
                   <pic:blipFill>
-                    <a:blip r:embed="rId21" cstate="print">
+                    <a:blip r:embed="rId24" cstate="print">
                       <a:extLst>
                         <a:ext uri="{28A0092B-C50C-407E-A947-70E740481C1C}">
                           <a14:useLocalDpi xmlns:a14="http://schemas.microsoft.com/office/drawing/2010/main" val="0"/>
@@ -2374,259 +2543,35 @@
       <w:r>
         <w:rPr>
           <w:rFonts w:ascii="Arial" w:hAnsi="Arial" w:cs="Arial"/>
+          <w:sz w:val="22"/>
+          <w:szCs w:val="22"/>
+        </w:rPr>
+        <w:t>JavaScript, Arrays and Objects are data structures used to store and organize values. They are essential building blocks for managing and manipulating data in your code.</w:t>
+      </w:r>
+    </w:p>
+    <w:p>
+      <w:pPr>
+        <w:rPr>
+          <w:rFonts w:ascii="Arial" w:hAnsi="Arial" w:cs="Arial"/>
+          <w:sz w:val="22"/>
+          <w:szCs w:val="22"/>
+        </w:rPr>
+      </w:pPr>
+      <w:r>
+        <w:rPr>
+          <w:rFonts w:ascii="Arial" w:hAnsi="Arial" w:cs="Arial"/>
           <w:noProof/>
           <w:sz w:val="22"/>
           <w:szCs w:val="22"/>
         </w:rPr>
         <w:drawing>
-          <wp:anchor distT="0" distB="0" distL="114300" distR="114300" simplePos="0" relativeHeight="251676672" behindDoc="0" locked="0" layoutInCell="1" allowOverlap="1" wp14:anchorId="11C75391" wp14:editId="7E0FA06E">
+          <wp:anchor distT="0" distB="0" distL="114300" distR="114300" simplePos="0" relativeHeight="251673600" behindDoc="0" locked="0" layoutInCell="1" allowOverlap="1" wp14:anchorId="549A9189" wp14:editId="2498C765">
             <wp:simplePos x="0" y="0"/>
             <wp:positionH relativeFrom="column">
-              <wp:posOffset>3541144</wp:posOffset>
+              <wp:posOffset>-7620</wp:posOffset>
             </wp:positionH>
             <wp:positionV relativeFrom="paragraph">
-              <wp:posOffset>407706</wp:posOffset>
-            </wp:positionV>
-            <wp:extent cx="2762238" cy="1461328"/>
-            <wp:effectExtent l="0" t="0" r="635" b="5715"/>
-            <wp:wrapSquare wrapText="bothSides"/>
-            <wp:docPr id="451099524" name="Picture 1"/>
-            <wp:cNvGraphicFramePr>
-              <a:graphicFrameLocks xmlns:a="http://schemas.openxmlformats.org/drawingml/2006/main" noChangeAspect="1"/>
-            </wp:cNvGraphicFramePr>
-            <a:graphic xmlns:a="http://schemas.openxmlformats.org/drawingml/2006/main">
-              <a:graphicData uri="http://schemas.openxmlformats.org/drawingml/2006/picture">
-                <pic:pic xmlns:pic="http://schemas.openxmlformats.org/drawingml/2006/picture">
-                  <pic:nvPicPr>
-                    <pic:cNvPr id="451099524" name=""/>
-                    <pic:cNvPicPr/>
-                  </pic:nvPicPr>
-                  <pic:blipFill>
-                    <a:blip r:embed="rId22">
-                      <a:extLst>
-                        <a:ext uri="{28A0092B-C50C-407E-A947-70E740481C1C}">
-                          <a14:useLocalDpi xmlns:a14="http://schemas.microsoft.com/office/drawing/2010/main" val="0"/>
-                        </a:ext>
-                      </a:extLst>
-                    </a:blip>
-                    <a:stretch>
-                      <a:fillRect/>
-                    </a:stretch>
-                  </pic:blipFill>
-                  <pic:spPr>
-                    <a:xfrm>
-                      <a:off x="0" y="0"/>
-                      <a:ext cx="2762238" cy="1461328"/>
-                    </a:xfrm>
-                    <a:prstGeom prst="rect">
-                      <a:avLst/>
-                    </a:prstGeom>
-                  </pic:spPr>
-                </pic:pic>
-              </a:graphicData>
-            </a:graphic>
-            <wp14:sizeRelH relativeFrom="margin">
-              <wp14:pctWidth>0</wp14:pctWidth>
-            </wp14:sizeRelH>
-            <wp14:sizeRelV relativeFrom="margin">
-              <wp14:pctHeight>0</wp14:pctHeight>
-            </wp14:sizeRelV>
-          </wp:anchor>
-        </w:drawing>
-      </w:r>
-      <w:r>
-        <w:rPr>
-          <w:rFonts w:ascii="Arial" w:hAnsi="Arial" w:cs="Arial"/>
-          <w:sz w:val="22"/>
-          <w:szCs w:val="22"/>
-        </w:rPr>
-        <w:t>JavaScript, Arrays and Objects are data structures used to store and organize values. They are essential building blocks for managing and manipulating data in your code.</w:t>
-      </w:r>
-    </w:p>
-    <w:p>
-      <w:pPr>
-        <w:rPr>
-          <w:rFonts w:ascii="Arial" w:hAnsi="Arial" w:cs="Arial"/>
-          <w:sz w:val="22"/>
-          <w:szCs w:val="22"/>
-        </w:rPr>
-      </w:pPr>
-      <w:r>
-        <w:rPr>
-          <w:rFonts w:ascii="Arial" w:hAnsi="Arial" w:cs="Arial"/>
-          <w:sz w:val="22"/>
-          <w:szCs w:val="22"/>
-        </w:rPr>
-        <w:t>1. Arrays</w:t>
-      </w:r>
-      <w:r>
-        <w:rPr>
-          <w:rFonts w:ascii="Arial" w:hAnsi="Arial" w:cs="Arial"/>
-          <w:sz w:val="22"/>
-          <w:szCs w:val="22"/>
-        </w:rPr>
-        <w:t xml:space="preserve"> - </w:t>
-      </w:r>
-      <w:r>
-        <w:rPr>
-          <w:rFonts w:ascii="Arial" w:hAnsi="Arial" w:cs="Arial"/>
-          <w:sz w:val="22"/>
-          <w:szCs w:val="22"/>
-        </w:rPr>
-        <w:t>is an ordered list of values (called elements), indexed by numbers starting from 0.</w:t>
-      </w:r>
-    </w:p>
-    <w:p>
-      <w:pPr>
-        <w:rPr>
-          <w:rFonts w:ascii="Arial" w:hAnsi="Arial" w:cs="Arial"/>
-          <w:sz w:val="22"/>
-          <w:szCs w:val="22"/>
-        </w:rPr>
-      </w:pPr>
-      <w:r>
-        <w:rPr>
-          <w:rFonts w:ascii="Arial" w:hAnsi="Arial" w:cs="Arial"/>
-          <w:noProof/>
-          <w:sz w:val="22"/>
-          <w:szCs w:val="22"/>
-        </w:rPr>
-        <w:drawing>
-          <wp:anchor distT="0" distB="0" distL="114300" distR="114300" simplePos="0" relativeHeight="251675648" behindDoc="0" locked="0" layoutInCell="1" allowOverlap="1" wp14:anchorId="7CE54DA8" wp14:editId="6A934C04">
-            <wp:simplePos x="0" y="0"/>
-            <wp:positionH relativeFrom="column">
-              <wp:posOffset>-6350</wp:posOffset>
-            </wp:positionH>
-            <wp:positionV relativeFrom="paragraph">
-              <wp:posOffset>4045585</wp:posOffset>
-            </wp:positionV>
-            <wp:extent cx="2740660" cy="3951605"/>
-            <wp:effectExtent l="0" t="0" r="2540" b="0"/>
-            <wp:wrapSquare wrapText="bothSides"/>
-            <wp:docPr id="1645931053" name="Picture 1"/>
-            <wp:cNvGraphicFramePr>
-              <a:graphicFrameLocks xmlns:a="http://schemas.openxmlformats.org/drawingml/2006/main" noChangeAspect="1"/>
-            </wp:cNvGraphicFramePr>
-            <a:graphic xmlns:a="http://schemas.openxmlformats.org/drawingml/2006/main">
-              <a:graphicData uri="http://schemas.openxmlformats.org/drawingml/2006/picture">
-                <pic:pic xmlns:pic="http://schemas.openxmlformats.org/drawingml/2006/picture">
-                  <pic:nvPicPr>
-                    <pic:cNvPr id="1645931053" name=""/>
-                    <pic:cNvPicPr/>
-                  </pic:nvPicPr>
-                  <pic:blipFill>
-                    <a:blip r:embed="rId23">
-                      <a:extLst>
-                        <a:ext uri="{28A0092B-C50C-407E-A947-70E740481C1C}">
-                          <a14:useLocalDpi xmlns:a14="http://schemas.microsoft.com/office/drawing/2010/main" val="0"/>
-                        </a:ext>
-                      </a:extLst>
-                    </a:blip>
-                    <a:stretch>
-                      <a:fillRect/>
-                    </a:stretch>
-                  </pic:blipFill>
-                  <pic:spPr>
-                    <a:xfrm>
-                      <a:off x="0" y="0"/>
-                      <a:ext cx="2740660" cy="3951605"/>
-                    </a:xfrm>
-                    <a:prstGeom prst="rect">
-                      <a:avLst/>
-                    </a:prstGeom>
-                  </pic:spPr>
-                </pic:pic>
-              </a:graphicData>
-            </a:graphic>
-            <wp14:sizeRelH relativeFrom="margin">
-              <wp14:pctWidth>0</wp14:pctWidth>
-            </wp14:sizeRelH>
-            <wp14:sizeRelV relativeFrom="margin">
-              <wp14:pctHeight>0</wp14:pctHeight>
-            </wp14:sizeRelV>
-          </wp:anchor>
-        </w:drawing>
-      </w:r>
-      <w:r>
-        <w:rPr>
-          <w:rFonts w:ascii="Arial" w:hAnsi="Arial" w:cs="Arial"/>
-          <w:sz w:val="22"/>
-          <w:szCs w:val="22"/>
-        </w:rPr>
-        <w:t>2. Objects</w:t>
-      </w:r>
-      <w:r>
-        <w:rPr>
-          <w:rFonts w:ascii="Arial" w:hAnsi="Arial" w:cs="Arial"/>
-          <w:noProof/>
-          <w:sz w:val="22"/>
-          <w:szCs w:val="22"/>
-        </w:rPr>
-        <w:drawing>
-          <wp:anchor distT="0" distB="0" distL="114300" distR="114300" simplePos="0" relativeHeight="251674624" behindDoc="0" locked="0" layoutInCell="1" allowOverlap="1" wp14:anchorId="570F4309" wp14:editId="77A6103B">
-            <wp:simplePos x="0" y="0"/>
-            <wp:positionH relativeFrom="column">
-              <wp:posOffset>2528</wp:posOffset>
-            </wp:positionH>
-            <wp:positionV relativeFrom="paragraph">
-              <wp:posOffset>1263135</wp:posOffset>
-            </wp:positionV>
-            <wp:extent cx="3094355" cy="2237105"/>
-            <wp:effectExtent l="0" t="0" r="0" b="0"/>
-            <wp:wrapSquare wrapText="bothSides"/>
-            <wp:docPr id="272429275" name="Picture 1"/>
-            <wp:cNvGraphicFramePr>
-              <a:graphicFrameLocks xmlns:a="http://schemas.openxmlformats.org/drawingml/2006/main" noChangeAspect="1"/>
-            </wp:cNvGraphicFramePr>
-            <a:graphic xmlns:a="http://schemas.openxmlformats.org/drawingml/2006/main">
-              <a:graphicData uri="http://schemas.openxmlformats.org/drawingml/2006/picture">
-                <pic:pic xmlns:pic="http://schemas.openxmlformats.org/drawingml/2006/picture">
-                  <pic:nvPicPr>
-                    <pic:cNvPr id="272429275" name=""/>
-                    <pic:cNvPicPr/>
-                  </pic:nvPicPr>
-                  <pic:blipFill>
-                    <a:blip r:embed="rId24">
-                      <a:extLst>
-                        <a:ext uri="{28A0092B-C50C-407E-A947-70E740481C1C}">
-                          <a14:useLocalDpi xmlns:a14="http://schemas.microsoft.com/office/drawing/2010/main" val="0"/>
-                        </a:ext>
-                      </a:extLst>
-                    </a:blip>
-                    <a:stretch>
-                      <a:fillRect/>
-                    </a:stretch>
-                  </pic:blipFill>
-                  <pic:spPr>
-                    <a:xfrm>
-                      <a:off x="0" y="0"/>
-                      <a:ext cx="3094355" cy="2237105"/>
-                    </a:xfrm>
-                    <a:prstGeom prst="rect">
-                      <a:avLst/>
-                    </a:prstGeom>
-                  </pic:spPr>
-                </pic:pic>
-              </a:graphicData>
-            </a:graphic>
-          </wp:anchor>
-        </w:drawing>
-      </w:r>
-      <w:r>
-        <w:rPr>
-          <w:rFonts w:ascii="Arial" w:hAnsi="Arial" w:cs="Arial"/>
-          <w:noProof/>
-          <w:sz w:val="22"/>
-          <w:szCs w:val="22"/>
-        </w:rPr>
-        <w:drawing>
-          <wp:anchor distT="0" distB="0" distL="114300" distR="114300" simplePos="0" relativeHeight="251673600" behindDoc="0" locked="0" layoutInCell="1" allowOverlap="1" wp14:anchorId="549A9189" wp14:editId="326C10D4">
-            <wp:simplePos x="0" y="0"/>
-            <wp:positionH relativeFrom="column">
-              <wp:posOffset>2528</wp:posOffset>
-            </wp:positionH>
-            <wp:positionV relativeFrom="paragraph">
-              <wp:posOffset>4313</wp:posOffset>
+              <wp:posOffset>2059940</wp:posOffset>
             </wp:positionV>
             <wp:extent cx="3094355" cy="1250950"/>
             <wp:effectExtent l="0" t="0" r="0" b="6350"/>
@@ -2672,23 +2617,56 @@
       <w:r>
         <w:rPr>
           <w:rFonts w:ascii="Arial" w:hAnsi="Arial" w:cs="Arial"/>
+          <w:sz w:val="22"/>
+          <w:szCs w:val="22"/>
+        </w:rPr>
+        <w:t>1. Arrays</w:t>
+      </w:r>
+      <w:r>
+        <w:rPr>
+          <w:rFonts w:ascii="Arial" w:hAnsi="Arial" w:cs="Arial"/>
+          <w:sz w:val="22"/>
+          <w:szCs w:val="22"/>
+        </w:rPr>
+        <w:t xml:space="preserve"> - </w:t>
+      </w:r>
+      <w:r>
+        <w:rPr>
+          <w:rFonts w:ascii="Arial" w:hAnsi="Arial" w:cs="Arial"/>
+          <w:sz w:val="22"/>
+          <w:szCs w:val="22"/>
+        </w:rPr>
+        <w:t>is an ordered list of values (called elements), indexed by numbers starting from 0.</w:t>
+      </w:r>
+    </w:p>
+    <w:p>
+      <w:pPr>
+        <w:rPr>
+          <w:rFonts w:ascii="Arial" w:hAnsi="Arial" w:cs="Arial"/>
+          <w:sz w:val="22"/>
+          <w:szCs w:val="22"/>
+        </w:rPr>
+      </w:pPr>
+      <w:r>
+        <w:rPr>
+          <w:rFonts w:ascii="Arial" w:hAnsi="Arial" w:cs="Arial"/>
           <w:noProof/>
           <w:sz w:val="22"/>
           <w:szCs w:val="22"/>
         </w:rPr>
         <w:drawing>
-          <wp:anchor distT="0" distB="0" distL="114300" distR="114300" simplePos="0" relativeHeight="251672576" behindDoc="0" locked="0" layoutInCell="1" allowOverlap="1" wp14:anchorId="013C42AF" wp14:editId="2CC59183">
+          <wp:anchor distT="0" distB="0" distL="114300" distR="114300" simplePos="0" relativeHeight="251675648" behindDoc="0" locked="0" layoutInCell="1" allowOverlap="1" wp14:anchorId="7CE54DA8" wp14:editId="7B03C9EB">
             <wp:simplePos x="0" y="0"/>
             <wp:positionH relativeFrom="column">
-              <wp:posOffset>2528</wp:posOffset>
+              <wp:posOffset>-5080</wp:posOffset>
             </wp:positionH>
             <wp:positionV relativeFrom="paragraph">
-              <wp:posOffset>-1318847</wp:posOffset>
+              <wp:posOffset>3944237</wp:posOffset>
             </wp:positionV>
-            <wp:extent cx="3094355" cy="1686560"/>
-            <wp:effectExtent l="0" t="0" r="0" b="8890"/>
+            <wp:extent cx="2259965" cy="3258820"/>
+            <wp:effectExtent l="0" t="0" r="6985" b="0"/>
             <wp:wrapSquare wrapText="bothSides"/>
-            <wp:docPr id="1394945662" name="Picture 1"/>
+            <wp:docPr id="1645931053" name="Picture 1"/>
             <wp:cNvGraphicFramePr>
               <a:graphicFrameLocks xmlns:a="http://schemas.openxmlformats.org/drawingml/2006/main" noChangeAspect="1"/>
             </wp:cNvGraphicFramePr>
@@ -2696,11 +2674,11 @@
               <a:graphicData uri="http://schemas.openxmlformats.org/drawingml/2006/picture">
                 <pic:pic xmlns:pic="http://schemas.openxmlformats.org/drawingml/2006/picture">
                   <pic:nvPicPr>
-                    <pic:cNvPr id="1394945662" name=""/>
+                    <pic:cNvPr id="1645931053" name=""/>
                     <pic:cNvPicPr/>
                   </pic:nvPicPr>
                   <pic:blipFill>
-                    <a:blip r:embed="rId26" cstate="print">
+                    <a:blip r:embed="rId26">
                       <a:extLst>
                         <a:ext uri="{28A0092B-C50C-407E-A947-70E740481C1C}">
                           <a14:useLocalDpi xmlns:a14="http://schemas.microsoft.com/office/drawing/2010/main" val="0"/>
@@ -2714,7 +2692,310 @@
                   <pic:spPr>
                     <a:xfrm>
                       <a:off x="0" y="0"/>
-                      <a:ext cx="3094355" cy="1686560"/>
+                      <a:ext cx="2259965" cy="3258820"/>
+                    </a:xfrm>
+                    <a:prstGeom prst="rect">
+                      <a:avLst/>
+                    </a:prstGeom>
+                  </pic:spPr>
+                </pic:pic>
+              </a:graphicData>
+            </a:graphic>
+            <wp14:sizeRelH relativeFrom="margin">
+              <wp14:pctWidth>0</wp14:pctWidth>
+            </wp14:sizeRelH>
+            <wp14:sizeRelV relativeFrom="margin">
+              <wp14:pctHeight>0</wp14:pctHeight>
+            </wp14:sizeRelV>
+          </wp:anchor>
+        </w:drawing>
+      </w:r>
+      <w:r>
+        <w:rPr>
+          <w:rFonts w:ascii="Arial" w:hAnsi="Arial" w:cs="Arial"/>
+          <w:sz w:val="22"/>
+          <w:szCs w:val="22"/>
+        </w:rPr>
+        <w:t>2. Objects</w:t>
+      </w:r>
+      <w:r>
+        <w:rPr>
+          <w:rFonts w:ascii="Arial" w:hAnsi="Arial" w:cs="Arial"/>
+          <w:sz w:val="22"/>
+          <w:szCs w:val="22"/>
+        </w:rPr>
+        <w:t xml:space="preserve"> - </w:t>
+      </w:r>
+      <w:r>
+        <w:rPr>
+          <w:rFonts w:ascii="Arial" w:hAnsi="Arial" w:cs="Arial"/>
+          <w:sz w:val="22"/>
+          <w:szCs w:val="22"/>
+        </w:rPr>
+        <w:t>is a collection of key-value pairs, where each key is a string (or symbol), and each value can be any data type.</w:t>
+      </w:r>
+    </w:p>
+    <w:p>
+      <w:pPr>
+        <w:rPr>
+          <w:rFonts w:ascii="Arial" w:hAnsi="Arial" w:cs="Arial"/>
+          <w:sz w:val="22"/>
+          <w:szCs w:val="22"/>
+        </w:rPr>
+      </w:pPr>
+    </w:p>
+    <w:p>
+      <w:pPr>
+        <w:rPr>
+          <w:rFonts w:ascii="Arial" w:hAnsi="Arial" w:cs="Arial"/>
+          <w:sz w:val="22"/>
+          <w:szCs w:val="22"/>
+        </w:rPr>
+      </w:pPr>
+    </w:p>
+    <w:p>
+      <w:pPr>
+        <w:rPr>
+          <w:rFonts w:ascii="Arial" w:hAnsi="Arial" w:cs="Arial"/>
+          <w:sz w:val="22"/>
+          <w:szCs w:val="22"/>
+        </w:rPr>
+      </w:pPr>
+    </w:p>
+    <w:p>
+      <w:pPr>
+        <w:rPr>
+          <w:rFonts w:ascii="Arial" w:hAnsi="Arial" w:cs="Arial"/>
+          <w:sz w:val="22"/>
+          <w:szCs w:val="22"/>
+        </w:rPr>
+      </w:pPr>
+    </w:p>
+    <w:p>
+      <w:pPr>
+        <w:rPr>
+          <w:rFonts w:ascii="Arial" w:hAnsi="Arial" w:cs="Arial"/>
+          <w:sz w:val="22"/>
+          <w:szCs w:val="22"/>
+        </w:rPr>
+      </w:pPr>
+    </w:p>
+    <w:p>
+      <w:pPr>
+        <w:rPr>
+          <w:rFonts w:ascii="Arial" w:hAnsi="Arial" w:cs="Arial"/>
+          <w:sz w:val="22"/>
+          <w:szCs w:val="22"/>
+        </w:rPr>
+      </w:pPr>
+    </w:p>
+    <w:p>
+      <w:pPr>
+        <w:rPr>
+          <w:rFonts w:ascii="Arial" w:hAnsi="Arial" w:cs="Arial"/>
+          <w:sz w:val="22"/>
+          <w:szCs w:val="22"/>
+        </w:rPr>
+      </w:pPr>
+    </w:p>
+    <w:p>
+      <w:pPr>
+        <w:rPr>
+          <w:rFonts w:ascii="Arial" w:hAnsi="Arial" w:cs="Arial"/>
+          <w:sz w:val="22"/>
+          <w:szCs w:val="22"/>
+        </w:rPr>
+      </w:pPr>
+    </w:p>
+    <w:p>
+      <w:pPr>
+        <w:rPr>
+          <w:rFonts w:ascii="Arial" w:hAnsi="Arial" w:cs="Arial"/>
+          <w:sz w:val="22"/>
+          <w:szCs w:val="22"/>
+        </w:rPr>
+      </w:pPr>
+    </w:p>
+    <w:p>
+      <w:pPr>
+        <w:rPr>
+          <w:rFonts w:ascii="Arial" w:hAnsi="Arial" w:cs="Arial"/>
+          <w:sz w:val="22"/>
+          <w:szCs w:val="22"/>
+        </w:rPr>
+      </w:pPr>
+    </w:p>
+    <w:p>
+      <w:pPr>
+        <w:rPr>
+          <w:rFonts w:ascii="Arial" w:hAnsi="Arial" w:cs="Arial"/>
+          <w:sz w:val="22"/>
+          <w:szCs w:val="22"/>
+        </w:rPr>
+      </w:pPr>
+    </w:p>
+    <w:p>
+      <w:pPr>
+        <w:rPr>
+          <w:rFonts w:ascii="Arial" w:hAnsi="Arial" w:cs="Arial"/>
+          <w:sz w:val="22"/>
+          <w:szCs w:val="22"/>
+        </w:rPr>
+      </w:pPr>
+    </w:p>
+    <w:p>
+      <w:pPr>
+        <w:rPr>
+          <w:rFonts w:ascii="Arial" w:hAnsi="Arial" w:cs="Arial"/>
+          <w:sz w:val="22"/>
+          <w:szCs w:val="22"/>
+        </w:rPr>
+      </w:pPr>
+      <w:r>
+        <w:rPr>
+          <w:rFonts w:ascii="Arial" w:hAnsi="Arial" w:cs="Arial"/>
+          <w:noProof/>
+          <w:sz w:val="22"/>
+          <w:szCs w:val="22"/>
+        </w:rPr>
+        <w:lastRenderedPageBreak/>
+        <w:drawing>
+          <wp:anchor distT="0" distB="0" distL="114300" distR="114300" simplePos="0" relativeHeight="251676672" behindDoc="0" locked="0" layoutInCell="1" allowOverlap="1" wp14:anchorId="11C75391" wp14:editId="235C591D">
+            <wp:simplePos x="0" y="0"/>
+            <wp:positionH relativeFrom="column">
+              <wp:posOffset>1653</wp:posOffset>
+            </wp:positionH>
+            <wp:positionV relativeFrom="paragraph">
+              <wp:posOffset>252</wp:posOffset>
+            </wp:positionV>
+            <wp:extent cx="2740660" cy="1460500"/>
+            <wp:effectExtent l="0" t="0" r="2540" b="6350"/>
+            <wp:wrapSquare wrapText="bothSides"/>
+            <wp:docPr id="451099524" name="Picture 1"/>
+            <wp:cNvGraphicFramePr>
+              <a:graphicFrameLocks xmlns:a="http://schemas.openxmlformats.org/drawingml/2006/main" noChangeAspect="1"/>
+            </wp:cNvGraphicFramePr>
+            <a:graphic xmlns:a="http://schemas.openxmlformats.org/drawingml/2006/main">
+              <a:graphicData uri="http://schemas.openxmlformats.org/drawingml/2006/picture">
+                <pic:pic xmlns:pic="http://schemas.openxmlformats.org/drawingml/2006/picture">
+                  <pic:nvPicPr>
+                    <pic:cNvPr id="451099524" name=""/>
+                    <pic:cNvPicPr/>
+                  </pic:nvPicPr>
+                  <pic:blipFill>
+                    <a:blip r:embed="rId27">
+                      <a:extLst>
+                        <a:ext uri="{28A0092B-C50C-407E-A947-70E740481C1C}">
+                          <a14:useLocalDpi xmlns:a14="http://schemas.microsoft.com/office/drawing/2010/main" val="0"/>
+                        </a:ext>
+                      </a:extLst>
+                    </a:blip>
+                    <a:stretch>
+                      <a:fillRect/>
+                    </a:stretch>
+                  </pic:blipFill>
+                  <pic:spPr>
+                    <a:xfrm>
+                      <a:off x="0" y="0"/>
+                      <a:ext cx="2740660" cy="1460500"/>
+                    </a:xfrm>
+                    <a:prstGeom prst="rect">
+                      <a:avLst/>
+                    </a:prstGeom>
+                  </pic:spPr>
+                </pic:pic>
+              </a:graphicData>
+            </a:graphic>
+            <wp14:sizeRelH relativeFrom="margin">
+              <wp14:pctWidth>0</wp14:pctWidth>
+            </wp14:sizeRelH>
+            <wp14:sizeRelV relativeFrom="margin">
+              <wp14:pctHeight>0</wp14:pctHeight>
+            </wp14:sizeRelV>
+          </wp:anchor>
+        </w:drawing>
+      </w:r>
+    </w:p>
+    <w:p>
+      <w:pPr>
+        <w:rPr>
+          <w:rFonts w:ascii="Arial" w:hAnsi="Arial" w:cs="Arial"/>
+          <w:sz w:val="22"/>
+          <w:szCs w:val="22"/>
+        </w:rPr>
+      </w:pPr>
+    </w:p>
+    <w:p>
+      <w:pPr>
+        <w:rPr>
+          <w:rFonts w:ascii="Arial" w:hAnsi="Arial" w:cs="Arial"/>
+          <w:sz w:val="22"/>
+          <w:szCs w:val="22"/>
+        </w:rPr>
+      </w:pPr>
+    </w:p>
+    <w:p>
+      <w:pPr>
+        <w:rPr>
+          <w:rFonts w:ascii="Arial" w:hAnsi="Arial" w:cs="Arial"/>
+          <w:sz w:val="22"/>
+          <w:szCs w:val="22"/>
+        </w:rPr>
+      </w:pPr>
+    </w:p>
+    <w:p>
+      <w:pPr>
+        <w:rPr>
+          <w:rFonts w:ascii="Arial" w:hAnsi="Arial" w:cs="Arial"/>
+          <w:sz w:val="22"/>
+          <w:szCs w:val="22"/>
+        </w:rPr>
+      </w:pPr>
+      <w:r>
+        <w:rPr>
+          <w:rFonts w:ascii="Arial" w:hAnsi="Arial" w:cs="Arial"/>
+          <w:sz w:val="22"/>
+          <w:szCs w:val="22"/>
+        </w:rPr>
+        <w:drawing>
+          <wp:anchor distT="0" distB="0" distL="114300" distR="114300" simplePos="0" relativeHeight="251683840" behindDoc="0" locked="0" layoutInCell="1" allowOverlap="1" wp14:anchorId="3C48E252" wp14:editId="476C9143">
+            <wp:simplePos x="0" y="0"/>
+            <wp:positionH relativeFrom="column">
+              <wp:posOffset>3550285</wp:posOffset>
+            </wp:positionH>
+            <wp:positionV relativeFrom="paragraph">
+              <wp:posOffset>341630</wp:posOffset>
+            </wp:positionV>
+            <wp:extent cx="3094355" cy="1021715"/>
+            <wp:effectExtent l="0" t="0" r="0" b="6985"/>
+            <wp:wrapSquare wrapText="bothSides"/>
+            <wp:docPr id="387389500" name="Picture 1"/>
+            <wp:cNvGraphicFramePr>
+              <a:graphicFrameLocks xmlns:a="http://schemas.openxmlformats.org/drawingml/2006/main" noChangeAspect="1"/>
+            </wp:cNvGraphicFramePr>
+            <a:graphic xmlns:a="http://schemas.openxmlformats.org/drawingml/2006/main">
+              <a:graphicData uri="http://schemas.openxmlformats.org/drawingml/2006/picture">
+                <pic:pic xmlns:pic="http://schemas.openxmlformats.org/drawingml/2006/picture">
+                  <pic:nvPicPr>
+                    <pic:cNvPr id="387389500" name=""/>
+                    <pic:cNvPicPr/>
+                  </pic:nvPicPr>
+                  <pic:blipFill>
+                    <a:blip r:embed="rId28" cstate="print">
+                      <a:extLst>
+                        <a:ext uri="{28A0092B-C50C-407E-A947-70E740481C1C}">
+                          <a14:useLocalDpi xmlns:a14="http://schemas.microsoft.com/office/drawing/2010/main" val="0"/>
+                        </a:ext>
+                      </a:extLst>
+                    </a:blip>
+                    <a:stretch>
+                      <a:fillRect/>
+                    </a:stretch>
+                  </pic:blipFill>
+                  <pic:spPr>
+                    <a:xfrm>
+                      <a:off x="0" y="0"/>
+                      <a:ext cx="3094355" cy="1021715"/>
                     </a:xfrm>
                     <a:prstGeom prst="rect">
                       <a:avLst/>
@@ -2726,6 +3007,116 @@
           </wp:anchor>
         </w:drawing>
       </w:r>
+    </w:p>
+    <w:p>
+      <w:pPr>
+        <w:rPr>
+          <w:rFonts w:ascii="Arial" w:hAnsi="Arial" w:cs="Arial"/>
+          <w:sz w:val="22"/>
+          <w:szCs w:val="22"/>
+        </w:rPr>
+      </w:pPr>
+    </w:p>
+    <w:p>
+      <w:pPr>
+        <w:rPr>
+          <w:rFonts w:ascii="Arial" w:hAnsi="Arial" w:cs="Arial"/>
+          <w:sz w:val="22"/>
+          <w:szCs w:val="22"/>
+        </w:rPr>
+      </w:pPr>
+      <w:r>
+        <w:rPr>
+          <w:rFonts w:ascii="Arial" w:hAnsi="Arial" w:cs="Arial"/>
+          <w:sz w:val="22"/>
+          <w:szCs w:val="22"/>
+        </w:rPr>
+        <w:drawing>
+          <wp:anchor distT="0" distB="0" distL="114300" distR="114300" simplePos="0" relativeHeight="251680768" behindDoc="0" locked="0" layoutInCell="1" allowOverlap="1" wp14:anchorId="05271BA0" wp14:editId="4F1F175F">
+            <wp:simplePos x="0" y="0"/>
+            <wp:positionH relativeFrom="column">
+              <wp:posOffset>3810</wp:posOffset>
+            </wp:positionH>
+            <wp:positionV relativeFrom="paragraph">
+              <wp:posOffset>357588</wp:posOffset>
+            </wp:positionV>
+            <wp:extent cx="3094355" cy="1687195"/>
+            <wp:effectExtent l="0" t="0" r="0" b="8255"/>
+            <wp:wrapSquare wrapText="bothSides"/>
+            <wp:docPr id="1437879023" name="Picture 1"/>
+            <wp:cNvGraphicFramePr>
+              <a:graphicFrameLocks xmlns:a="http://schemas.openxmlformats.org/drawingml/2006/main" noChangeAspect="1"/>
+            </wp:cNvGraphicFramePr>
+            <a:graphic xmlns:a="http://schemas.openxmlformats.org/drawingml/2006/main">
+              <a:graphicData uri="http://schemas.openxmlformats.org/drawingml/2006/picture">
+                <pic:pic xmlns:pic="http://schemas.openxmlformats.org/drawingml/2006/picture">
+                  <pic:nvPicPr>
+                    <pic:cNvPr id="1437879023" name=""/>
+                    <pic:cNvPicPr/>
+                  </pic:nvPicPr>
+                  <pic:blipFill>
+                    <a:blip r:embed="rId29">
+                      <a:extLst>
+                        <a:ext uri="{28A0092B-C50C-407E-A947-70E740481C1C}">
+                          <a14:useLocalDpi xmlns:a14="http://schemas.microsoft.com/office/drawing/2010/main" val="0"/>
+                        </a:ext>
+                      </a:extLst>
+                    </a:blip>
+                    <a:stretch>
+                      <a:fillRect/>
+                    </a:stretch>
+                  </pic:blipFill>
+                  <pic:spPr>
+                    <a:xfrm>
+                      <a:off x="0" y="0"/>
+                      <a:ext cx="3094355" cy="1687195"/>
+                    </a:xfrm>
+                    <a:prstGeom prst="rect">
+                      <a:avLst/>
+                    </a:prstGeom>
+                  </pic:spPr>
+                </pic:pic>
+              </a:graphicData>
+            </a:graphic>
+          </wp:anchor>
+        </w:drawing>
+      </w:r>
+      <w:r>
+        <w:rPr>
+          <w:rFonts w:ascii="Arial" w:hAnsi="Arial" w:cs="Arial"/>
+          <w:sz w:val="22"/>
+          <w:szCs w:val="22"/>
+        </w:rPr>
+        <w:t xml:space="preserve">1. </w:t>
+      </w:r>
+      <w:proofErr w:type="spellStart"/>
+      <w:proofErr w:type="gramStart"/>
+      <w:r>
+        <w:rPr>
+          <w:rFonts w:ascii="Arial" w:hAnsi="Arial" w:cs="Arial"/>
+          <w:sz w:val="22"/>
+          <w:szCs w:val="22"/>
+        </w:rPr>
+        <w:t>forEach</w:t>
+      </w:r>
+      <w:proofErr w:type="spellEnd"/>
+      <w:r>
+        <w:rPr>
+          <w:rFonts w:ascii="Arial" w:hAnsi="Arial" w:cs="Arial"/>
+          <w:sz w:val="22"/>
+          <w:szCs w:val="22"/>
+        </w:rPr>
+        <w:t>(</w:t>
+      </w:r>
+      <w:proofErr w:type="gramEnd"/>
+      <w:r>
+        <w:rPr>
+          <w:rFonts w:ascii="Arial" w:hAnsi="Arial" w:cs="Arial"/>
+          <w:sz w:val="22"/>
+          <w:szCs w:val="22"/>
+        </w:rPr>
+        <w:t>)</w:t>
+      </w:r>
       <w:r>
         <w:rPr>
           <w:rFonts w:ascii="Arial" w:hAnsi="Arial" w:cs="Arial"/>
@@ -2740,197 +3131,550 @@
           <w:sz w:val="22"/>
           <w:szCs w:val="22"/>
         </w:rPr>
-        <w:t>is a collection of key-value pairs, where each key is a string (or symbol), and each value can be any data type.</w:t>
-      </w:r>
-    </w:p>
-    <w:p>
-      <w:pPr>
-        <w:rPr>
-          <w:rFonts w:ascii="Arial" w:hAnsi="Arial" w:cs="Arial"/>
-          <w:sz w:val="22"/>
-          <w:szCs w:val="22"/>
-        </w:rPr>
-      </w:pPr>
-    </w:p>
-    <w:p>
-      <w:pPr>
-        <w:rPr>
-          <w:rFonts w:ascii="Arial" w:hAnsi="Arial" w:cs="Arial"/>
-          <w:sz w:val="22"/>
-          <w:szCs w:val="22"/>
-        </w:rPr>
-      </w:pPr>
-    </w:p>
-    <w:p>
-      <w:pPr>
-        <w:rPr>
-          <w:rFonts w:ascii="Arial" w:hAnsi="Arial" w:cs="Arial"/>
-          <w:sz w:val="22"/>
-          <w:szCs w:val="22"/>
-        </w:rPr>
-      </w:pPr>
-    </w:p>
-    <w:p>
-      <w:pPr>
-        <w:rPr>
-          <w:rFonts w:ascii="Arial" w:hAnsi="Arial" w:cs="Arial"/>
-          <w:sz w:val="22"/>
-          <w:szCs w:val="22"/>
-        </w:rPr>
-      </w:pPr>
-    </w:p>
-    <w:p>
-      <w:pPr>
-        <w:rPr>
-          <w:rFonts w:ascii="Arial" w:hAnsi="Arial" w:cs="Arial"/>
-          <w:sz w:val="22"/>
-          <w:szCs w:val="22"/>
-        </w:rPr>
-      </w:pPr>
-    </w:p>
-    <w:p>
-      <w:pPr>
-        <w:rPr>
-          <w:rFonts w:ascii="Arial" w:hAnsi="Arial" w:cs="Arial"/>
-          <w:sz w:val="22"/>
-          <w:szCs w:val="22"/>
-        </w:rPr>
-      </w:pPr>
-    </w:p>
-    <w:p>
-      <w:pPr>
-        <w:rPr>
-          <w:rFonts w:ascii="Arial" w:hAnsi="Arial" w:cs="Arial"/>
-          <w:sz w:val="22"/>
-          <w:szCs w:val="22"/>
-        </w:rPr>
-      </w:pPr>
-    </w:p>
-    <w:p>
-      <w:pPr>
-        <w:rPr>
-          <w:rFonts w:ascii="Arial" w:hAnsi="Arial" w:cs="Arial"/>
-          <w:sz w:val="22"/>
-          <w:szCs w:val="22"/>
-        </w:rPr>
-      </w:pPr>
-    </w:p>
-    <w:p>
-      <w:pPr>
-        <w:rPr>
-          <w:rFonts w:ascii="Arial" w:hAnsi="Arial" w:cs="Arial"/>
-          <w:sz w:val="22"/>
-          <w:szCs w:val="22"/>
-        </w:rPr>
-      </w:pPr>
-    </w:p>
-    <w:p>
-      <w:pPr>
-        <w:rPr>
-          <w:rFonts w:ascii="Arial" w:hAnsi="Arial" w:cs="Arial"/>
-          <w:sz w:val="22"/>
-          <w:szCs w:val="22"/>
-        </w:rPr>
-      </w:pPr>
-    </w:p>
-    <w:p>
-      <w:pPr>
-        <w:rPr>
-          <w:rFonts w:ascii="Arial" w:hAnsi="Arial" w:cs="Arial"/>
-          <w:sz w:val="22"/>
-          <w:szCs w:val="22"/>
-        </w:rPr>
-      </w:pPr>
-    </w:p>
-    <w:p>
-      <w:pPr>
-        <w:rPr>
-          <w:rFonts w:ascii="Arial" w:hAnsi="Arial" w:cs="Arial"/>
-          <w:sz w:val="22"/>
-          <w:szCs w:val="22"/>
-        </w:rPr>
-      </w:pPr>
-    </w:p>
-    <w:p>
-      <w:pPr>
-        <w:rPr>
-          <w:rFonts w:ascii="Arial" w:hAnsi="Arial" w:cs="Arial"/>
-          <w:sz w:val="22"/>
-          <w:szCs w:val="22"/>
-        </w:rPr>
-      </w:pPr>
-    </w:p>
-    <w:p>
-      <w:pPr>
-        <w:rPr>
-          <w:rFonts w:ascii="Arial" w:hAnsi="Arial" w:cs="Arial"/>
-          <w:sz w:val="22"/>
-          <w:szCs w:val="22"/>
-        </w:rPr>
-      </w:pPr>
-    </w:p>
-    <w:p>
-      <w:pPr>
-        <w:rPr>
-          <w:rFonts w:ascii="Arial" w:hAnsi="Arial" w:cs="Arial"/>
-          <w:sz w:val="22"/>
-          <w:szCs w:val="22"/>
-        </w:rPr>
-      </w:pPr>
-    </w:p>
-    <w:p>
-      <w:pPr>
-        <w:rPr>
-          <w:rFonts w:ascii="Arial" w:hAnsi="Arial" w:cs="Arial"/>
-          <w:sz w:val="22"/>
-          <w:szCs w:val="22"/>
-        </w:rPr>
-      </w:pPr>
-    </w:p>
-    <w:p>
-      <w:pPr>
-        <w:rPr>
-          <w:rFonts w:ascii="Arial" w:hAnsi="Arial" w:cs="Arial"/>
-          <w:sz w:val="22"/>
-          <w:szCs w:val="22"/>
-        </w:rPr>
-      </w:pPr>
-    </w:p>
-    <w:p>
-      <w:pPr>
-        <w:rPr>
-          <w:rFonts w:ascii="Arial" w:hAnsi="Arial" w:cs="Arial"/>
-          <w:sz w:val="22"/>
-          <w:szCs w:val="22"/>
-        </w:rPr>
-      </w:pPr>
-    </w:p>
-    <w:p>
-      <w:pPr>
-        <w:rPr>
-          <w:rFonts w:ascii="Arial" w:hAnsi="Arial" w:cs="Arial"/>
-          <w:sz w:val="22"/>
-          <w:szCs w:val="22"/>
-        </w:rPr>
-      </w:pPr>
-    </w:p>
-    <w:p>
-      <w:pPr>
-        <w:rPr>
-          <w:rFonts w:ascii="Arial" w:hAnsi="Arial" w:cs="Arial"/>
-          <w:sz w:val="22"/>
-          <w:szCs w:val="22"/>
-        </w:rPr>
-      </w:pPr>
-    </w:p>
-    <w:p>
-      <w:pPr>
-        <w:rPr>
-          <w:rFonts w:ascii="Arial" w:hAnsi="Arial" w:cs="Arial"/>
-          <w:sz w:val="22"/>
-          <w:szCs w:val="22"/>
-        </w:rPr>
-      </w:pPr>
+        <w:t>Runs a function once for each item in the array.</w:t>
+      </w:r>
+    </w:p>
+    <w:p>
+      <w:pPr>
+        <w:rPr>
+          <w:rFonts w:ascii="Arial" w:hAnsi="Arial" w:cs="Arial"/>
+          <w:sz w:val="22"/>
+          <w:szCs w:val="22"/>
+        </w:rPr>
+      </w:pPr>
+      <w:r>
+        <w:rPr>
+          <w:rFonts w:ascii="Arial" w:hAnsi="Arial" w:cs="Arial"/>
+          <w:sz w:val="22"/>
+          <w:szCs w:val="22"/>
+        </w:rPr>
+        <w:drawing>
+          <wp:anchor distT="0" distB="0" distL="114300" distR="114300" simplePos="0" relativeHeight="251686912" behindDoc="0" locked="0" layoutInCell="1" allowOverlap="1" wp14:anchorId="2F195B20" wp14:editId="416CB15F">
+            <wp:simplePos x="0" y="0"/>
+            <wp:positionH relativeFrom="column">
+              <wp:posOffset>3550285</wp:posOffset>
+            </wp:positionH>
+            <wp:positionV relativeFrom="paragraph">
+              <wp:posOffset>2597785</wp:posOffset>
+            </wp:positionV>
+            <wp:extent cx="3094355" cy="1617980"/>
+            <wp:effectExtent l="0" t="0" r="0" b="1270"/>
+            <wp:wrapSquare wrapText="bothSides"/>
+            <wp:docPr id="226826422" name="Picture 1"/>
+            <wp:cNvGraphicFramePr>
+              <a:graphicFrameLocks xmlns:a="http://schemas.openxmlformats.org/drawingml/2006/main" noChangeAspect="1"/>
+            </wp:cNvGraphicFramePr>
+            <a:graphic xmlns:a="http://schemas.openxmlformats.org/drawingml/2006/main">
+              <a:graphicData uri="http://schemas.openxmlformats.org/drawingml/2006/picture">
+                <pic:pic xmlns:pic="http://schemas.openxmlformats.org/drawingml/2006/picture">
+                  <pic:nvPicPr>
+                    <pic:cNvPr id="226826422" name=""/>
+                    <pic:cNvPicPr/>
+                  </pic:nvPicPr>
+                  <pic:blipFill>
+                    <a:blip r:embed="rId30">
+                      <a:extLst>
+                        <a:ext uri="{28A0092B-C50C-407E-A947-70E740481C1C}">
+                          <a14:useLocalDpi xmlns:a14="http://schemas.microsoft.com/office/drawing/2010/main" val="0"/>
+                        </a:ext>
+                      </a:extLst>
+                    </a:blip>
+                    <a:stretch>
+                      <a:fillRect/>
+                    </a:stretch>
+                  </pic:blipFill>
+                  <pic:spPr>
+                    <a:xfrm>
+                      <a:off x="0" y="0"/>
+                      <a:ext cx="3094355" cy="1617980"/>
+                    </a:xfrm>
+                    <a:prstGeom prst="rect">
+                      <a:avLst/>
+                    </a:prstGeom>
+                  </pic:spPr>
+                </pic:pic>
+              </a:graphicData>
+            </a:graphic>
+          </wp:anchor>
+        </w:drawing>
+      </w:r>
+      <w:r>
+        <w:rPr>
+          <w:rFonts w:ascii="Arial" w:hAnsi="Arial" w:cs="Arial"/>
+          <w:sz w:val="22"/>
+          <w:szCs w:val="22"/>
+        </w:rPr>
+        <w:t xml:space="preserve">2. </w:t>
+      </w:r>
+      <w:proofErr w:type="gramStart"/>
+      <w:r>
+        <w:rPr>
+          <w:rFonts w:ascii="Arial" w:hAnsi="Arial" w:cs="Arial"/>
+          <w:sz w:val="22"/>
+          <w:szCs w:val="22"/>
+        </w:rPr>
+        <w:t>map(</w:t>
+      </w:r>
+      <w:proofErr w:type="gramEnd"/>
+      <w:r>
+        <w:rPr>
+          <w:rFonts w:ascii="Arial" w:hAnsi="Arial" w:cs="Arial"/>
+          <w:sz w:val="22"/>
+          <w:szCs w:val="22"/>
+        </w:rPr>
+        <w:t>)</w:t>
+      </w:r>
+      <w:r>
+        <w:rPr>
+          <w:rFonts w:ascii="Arial" w:hAnsi="Arial" w:cs="Arial"/>
+          <w:sz w:val="22"/>
+          <w:szCs w:val="22"/>
+        </w:rPr>
+        <w:t xml:space="preserve"> - </w:t>
+      </w:r>
+      <w:r>
+        <w:rPr>
+          <w:rFonts w:ascii="Arial" w:hAnsi="Arial" w:cs="Arial"/>
+          <w:sz w:val="22"/>
+          <w:szCs w:val="22"/>
+        </w:rPr>
+        <w:t>Creates a new array by transforming each item in the original array.</w:t>
+      </w:r>
+    </w:p>
+    <w:p>
+      <w:pPr>
+        <w:rPr>
+          <w:rFonts w:ascii="Arial" w:hAnsi="Arial" w:cs="Arial"/>
+          <w:sz w:val="22"/>
+          <w:szCs w:val="22"/>
+        </w:rPr>
+      </w:pPr>
+      <w:r>
+        <w:rPr>
+          <w:rFonts w:ascii="Arial" w:hAnsi="Arial" w:cs="Arial"/>
+          <w:sz w:val="22"/>
+          <w:szCs w:val="22"/>
+        </w:rPr>
+        <w:drawing>
+          <wp:anchor distT="0" distB="0" distL="114300" distR="114300" simplePos="0" relativeHeight="251681792" behindDoc="0" locked="0" layoutInCell="1" allowOverlap="1" wp14:anchorId="3204BC83" wp14:editId="58E49FB5">
+            <wp:simplePos x="0" y="0"/>
+            <wp:positionH relativeFrom="column">
+              <wp:posOffset>3976</wp:posOffset>
+            </wp:positionH>
+            <wp:positionV relativeFrom="paragraph">
+              <wp:posOffset>-2623</wp:posOffset>
+            </wp:positionV>
+            <wp:extent cx="3094355" cy="2145030"/>
+            <wp:effectExtent l="0" t="0" r="0" b="7620"/>
+            <wp:wrapSquare wrapText="bothSides"/>
+            <wp:docPr id="1798801665" name="Picture 1"/>
+            <wp:cNvGraphicFramePr>
+              <a:graphicFrameLocks xmlns:a="http://schemas.openxmlformats.org/drawingml/2006/main" noChangeAspect="1"/>
+            </wp:cNvGraphicFramePr>
+            <a:graphic xmlns:a="http://schemas.openxmlformats.org/drawingml/2006/main">
+              <a:graphicData uri="http://schemas.openxmlformats.org/drawingml/2006/picture">
+                <pic:pic xmlns:pic="http://schemas.openxmlformats.org/drawingml/2006/picture">
+                  <pic:nvPicPr>
+                    <pic:cNvPr id="1798801665" name=""/>
+                    <pic:cNvPicPr/>
+                  </pic:nvPicPr>
+                  <pic:blipFill>
+                    <a:blip r:embed="rId31">
+                      <a:extLst>
+                        <a:ext uri="{28A0092B-C50C-407E-A947-70E740481C1C}">
+                          <a14:useLocalDpi xmlns:a14="http://schemas.microsoft.com/office/drawing/2010/main" val="0"/>
+                        </a:ext>
+                      </a:extLst>
+                    </a:blip>
+                    <a:stretch>
+                      <a:fillRect/>
+                    </a:stretch>
+                  </pic:blipFill>
+                  <pic:spPr>
+                    <a:xfrm>
+                      <a:off x="0" y="0"/>
+                      <a:ext cx="3094355" cy="2145030"/>
+                    </a:xfrm>
+                    <a:prstGeom prst="rect">
+                      <a:avLst/>
+                    </a:prstGeom>
+                  </pic:spPr>
+                </pic:pic>
+              </a:graphicData>
+            </a:graphic>
+          </wp:anchor>
+        </w:drawing>
+      </w:r>
+      <w:r>
+        <w:rPr>
+          <w:rFonts w:ascii="Arial" w:hAnsi="Arial" w:cs="Arial"/>
+          <w:sz w:val="22"/>
+          <w:szCs w:val="22"/>
+        </w:rPr>
+        <w:t xml:space="preserve">3. </w:t>
+      </w:r>
+      <w:proofErr w:type="gramStart"/>
+      <w:r>
+        <w:rPr>
+          <w:rFonts w:ascii="Arial" w:hAnsi="Arial" w:cs="Arial"/>
+          <w:sz w:val="22"/>
+          <w:szCs w:val="22"/>
+        </w:rPr>
+        <w:t>filter(</w:t>
+      </w:r>
+      <w:proofErr w:type="gramEnd"/>
+      <w:r>
+        <w:rPr>
+          <w:rFonts w:ascii="Arial" w:hAnsi="Arial" w:cs="Arial"/>
+          <w:sz w:val="22"/>
+          <w:szCs w:val="22"/>
+        </w:rPr>
+        <w:t>)</w:t>
+      </w:r>
+      <w:r>
+        <w:rPr>
+          <w:rFonts w:ascii="Arial" w:hAnsi="Arial" w:cs="Arial"/>
+          <w:sz w:val="22"/>
+          <w:szCs w:val="22"/>
+        </w:rPr>
+        <w:t xml:space="preserve"> - </w:t>
+      </w:r>
+      <w:r>
+        <w:rPr>
+          <w:rFonts w:ascii="Arial" w:hAnsi="Arial" w:cs="Arial"/>
+          <w:sz w:val="22"/>
+          <w:szCs w:val="22"/>
+        </w:rPr>
+        <w:t>Creates a new array containing only elements that match a condition.</w:t>
+      </w:r>
+    </w:p>
+    <w:p>
+      <w:pPr>
+        <w:rPr>
+          <w:rFonts w:ascii="Arial" w:hAnsi="Arial" w:cs="Arial"/>
+          <w:sz w:val="22"/>
+          <w:szCs w:val="22"/>
+        </w:rPr>
+      </w:pPr>
+      <w:r>
+        <w:rPr>
+          <w:rFonts w:ascii="Arial" w:hAnsi="Arial" w:cs="Arial"/>
+          <w:sz w:val="22"/>
+          <w:szCs w:val="22"/>
+        </w:rPr>
+        <w:drawing>
+          <wp:inline distT="0" distB="0" distL="0" distR="0" wp14:anchorId="72AECB7C" wp14:editId="2D51E848">
+            <wp:extent cx="3094355" cy="2219960"/>
+            <wp:effectExtent l="0" t="0" r="0" b="8890"/>
+            <wp:docPr id="1548881755" name="Picture 1"/>
+            <wp:cNvGraphicFramePr>
+              <a:graphicFrameLocks xmlns:a="http://schemas.openxmlformats.org/drawingml/2006/main" noChangeAspect="1"/>
+            </wp:cNvGraphicFramePr>
+            <a:graphic xmlns:a="http://schemas.openxmlformats.org/drawingml/2006/main">
+              <a:graphicData uri="http://schemas.openxmlformats.org/drawingml/2006/picture">
+                <pic:pic xmlns:pic="http://schemas.openxmlformats.org/drawingml/2006/picture">
+                  <pic:nvPicPr>
+                    <pic:cNvPr id="1548881755" name=""/>
+                    <pic:cNvPicPr/>
+                  </pic:nvPicPr>
+                  <pic:blipFill>
+                    <a:blip r:embed="rId32"/>
+                    <a:stretch>
+                      <a:fillRect/>
+                    </a:stretch>
+                  </pic:blipFill>
+                  <pic:spPr>
+                    <a:xfrm>
+                      <a:off x="0" y="0"/>
+                      <a:ext cx="3094355" cy="2219960"/>
+                    </a:xfrm>
+                    <a:prstGeom prst="rect">
+                      <a:avLst/>
+                    </a:prstGeom>
+                  </pic:spPr>
+                </pic:pic>
+              </a:graphicData>
+            </a:graphic>
+          </wp:inline>
+        </w:drawing>
+      </w:r>
+    </w:p>
+    <w:p>
+      <w:pPr>
+        <w:rPr>
+          <w:rFonts w:ascii="Arial" w:hAnsi="Arial" w:cs="Arial"/>
+          <w:sz w:val="22"/>
+          <w:szCs w:val="22"/>
+        </w:rPr>
+      </w:pPr>
+      <w:r>
+        <w:rPr>
+          <w:rFonts w:ascii="Arial" w:hAnsi="Arial" w:cs="Arial"/>
+          <w:sz w:val="22"/>
+          <w:szCs w:val="22"/>
+        </w:rPr>
+        <w:t xml:space="preserve">4. </w:t>
+      </w:r>
+      <w:proofErr w:type="gramStart"/>
+      <w:r>
+        <w:rPr>
+          <w:rFonts w:ascii="Arial" w:hAnsi="Arial" w:cs="Arial"/>
+          <w:sz w:val="22"/>
+          <w:szCs w:val="22"/>
+        </w:rPr>
+        <w:t>reduce(</w:t>
+      </w:r>
+      <w:proofErr w:type="gramEnd"/>
+      <w:r>
+        <w:rPr>
+          <w:rFonts w:ascii="Arial" w:hAnsi="Arial" w:cs="Arial"/>
+          <w:sz w:val="22"/>
+          <w:szCs w:val="22"/>
+        </w:rPr>
+        <w:t>)</w:t>
+      </w:r>
+      <w:r>
+        <w:rPr>
+          <w:rFonts w:ascii="Arial" w:hAnsi="Arial" w:cs="Arial"/>
+          <w:sz w:val="22"/>
+          <w:szCs w:val="22"/>
+        </w:rPr>
+        <w:t xml:space="preserve"> - </w:t>
+      </w:r>
+      <w:r>
+        <w:rPr>
+          <w:rFonts w:ascii="Arial" w:hAnsi="Arial" w:cs="Arial"/>
+          <w:sz w:val="22"/>
+          <w:szCs w:val="22"/>
+        </w:rPr>
+        <w:t>Reduces all array values into a single value (like a total or object)</w:t>
+      </w:r>
+      <w:r>
+        <w:rPr>
+          <w:rFonts w:ascii="Arial" w:hAnsi="Arial" w:cs="Arial"/>
+          <w:sz w:val="22"/>
+          <w:szCs w:val="22"/>
+        </w:rPr>
+        <w:t xml:space="preserve">. </w:t>
+      </w:r>
+    </w:p>
+    <w:p>
+      <w:pPr>
+        <w:rPr>
+          <w:rFonts w:ascii="Arial" w:hAnsi="Arial" w:cs="Arial"/>
+          <w:sz w:val="22"/>
+          <w:szCs w:val="22"/>
+        </w:rPr>
+      </w:pPr>
+      <w:r>
+        <w:rPr>
+          <w:rFonts w:ascii="Arial" w:hAnsi="Arial" w:cs="Arial"/>
+          <w:sz w:val="22"/>
+          <w:szCs w:val="22"/>
+        </w:rPr>
+        <w:drawing>
+          <wp:anchor distT="0" distB="0" distL="114300" distR="114300" simplePos="0" relativeHeight="251684864" behindDoc="0" locked="0" layoutInCell="1" allowOverlap="1" wp14:anchorId="6520F5D2" wp14:editId="58F3FF90">
+            <wp:simplePos x="0" y="0"/>
+            <wp:positionH relativeFrom="column">
+              <wp:posOffset>2043</wp:posOffset>
+            </wp:positionH>
+            <wp:positionV relativeFrom="paragraph">
+              <wp:posOffset>3088088</wp:posOffset>
+            </wp:positionV>
+            <wp:extent cx="3094355" cy="609600"/>
+            <wp:effectExtent l="0" t="0" r="0" b="0"/>
+            <wp:wrapSquare wrapText="bothSides"/>
+            <wp:docPr id="1839803144" name="Picture 1"/>
+            <wp:cNvGraphicFramePr>
+              <a:graphicFrameLocks xmlns:a="http://schemas.openxmlformats.org/drawingml/2006/main" noChangeAspect="1"/>
+            </wp:cNvGraphicFramePr>
+            <a:graphic xmlns:a="http://schemas.openxmlformats.org/drawingml/2006/main">
+              <a:graphicData uri="http://schemas.openxmlformats.org/drawingml/2006/picture">
+                <pic:pic xmlns:pic="http://schemas.openxmlformats.org/drawingml/2006/picture">
+                  <pic:nvPicPr>
+                    <pic:cNvPr id="1839803144" name=""/>
+                    <pic:cNvPicPr/>
+                  </pic:nvPicPr>
+                  <pic:blipFill>
+                    <a:blip r:embed="rId33">
+                      <a:extLst>
+                        <a:ext uri="{28A0092B-C50C-407E-A947-70E740481C1C}">
+                          <a14:useLocalDpi xmlns:a14="http://schemas.microsoft.com/office/drawing/2010/main" val="0"/>
+                        </a:ext>
+                      </a:extLst>
+                    </a:blip>
+                    <a:stretch>
+                      <a:fillRect/>
+                    </a:stretch>
+                  </pic:blipFill>
+                  <pic:spPr>
+                    <a:xfrm>
+                      <a:off x="0" y="0"/>
+                      <a:ext cx="3094355" cy="609600"/>
+                    </a:xfrm>
+                    <a:prstGeom prst="rect">
+                      <a:avLst/>
+                    </a:prstGeom>
+                  </pic:spPr>
+                </pic:pic>
+              </a:graphicData>
+            </a:graphic>
+          </wp:anchor>
+        </w:drawing>
+      </w:r>
+      <w:r>
+        <w:rPr>
+          <w:rFonts w:ascii="Arial" w:hAnsi="Arial" w:cs="Arial"/>
+          <w:sz w:val="22"/>
+          <w:szCs w:val="22"/>
+        </w:rPr>
+        <w:drawing>
+          <wp:anchor distT="0" distB="0" distL="114300" distR="114300" simplePos="0" relativeHeight="251682816" behindDoc="0" locked="0" layoutInCell="1" allowOverlap="1" wp14:anchorId="7A4B6271" wp14:editId="4F4E85E0">
+            <wp:simplePos x="0" y="0"/>
+            <wp:positionH relativeFrom="column">
+              <wp:posOffset>-1298</wp:posOffset>
+            </wp:positionH>
+            <wp:positionV relativeFrom="paragraph">
+              <wp:posOffset>3976</wp:posOffset>
+            </wp:positionV>
+            <wp:extent cx="3094355" cy="1390015"/>
+            <wp:effectExtent l="0" t="0" r="0" b="635"/>
+            <wp:wrapSquare wrapText="bothSides"/>
+            <wp:docPr id="371080775" name="Picture 1"/>
+            <wp:cNvGraphicFramePr>
+              <a:graphicFrameLocks xmlns:a="http://schemas.openxmlformats.org/drawingml/2006/main" noChangeAspect="1"/>
+            </wp:cNvGraphicFramePr>
+            <a:graphic xmlns:a="http://schemas.openxmlformats.org/drawingml/2006/main">
+              <a:graphicData uri="http://schemas.openxmlformats.org/drawingml/2006/picture">
+                <pic:pic xmlns:pic="http://schemas.openxmlformats.org/drawingml/2006/picture">
+                  <pic:nvPicPr>
+                    <pic:cNvPr id="371080775" name=""/>
+                    <pic:cNvPicPr/>
+                  </pic:nvPicPr>
+                  <pic:blipFill>
+                    <a:blip r:embed="rId34">
+                      <a:extLst>
+                        <a:ext uri="{28A0092B-C50C-407E-A947-70E740481C1C}">
+                          <a14:useLocalDpi xmlns:a14="http://schemas.microsoft.com/office/drawing/2010/main" val="0"/>
+                        </a:ext>
+                      </a:extLst>
+                    </a:blip>
+                    <a:stretch>
+                      <a:fillRect/>
+                    </a:stretch>
+                  </pic:blipFill>
+                  <pic:spPr>
+                    <a:xfrm>
+                      <a:off x="0" y="0"/>
+                      <a:ext cx="3094355" cy="1390015"/>
+                    </a:xfrm>
+                    <a:prstGeom prst="rect">
+                      <a:avLst/>
+                    </a:prstGeom>
+                  </pic:spPr>
+                </pic:pic>
+              </a:graphicData>
+            </a:graphic>
+          </wp:anchor>
+        </w:drawing>
+      </w:r>
+      <w:r>
+        <w:rPr>
+          <w:rFonts w:ascii="Arial" w:hAnsi="Arial" w:cs="Arial"/>
+          <w:sz w:val="22"/>
+          <w:szCs w:val="22"/>
+        </w:rPr>
+        <w:t>Template Literals</w:t>
+      </w:r>
+      <w:r>
+        <w:rPr>
+          <w:rFonts w:ascii="Arial" w:hAnsi="Arial" w:cs="Arial"/>
+          <w:sz w:val="22"/>
+          <w:szCs w:val="22"/>
+        </w:rPr>
+        <w:t xml:space="preserve"> - </w:t>
+      </w:r>
+      <w:r>
+        <w:rPr>
+          <w:rFonts w:ascii="Arial" w:hAnsi="Arial" w:cs="Arial"/>
+          <w:sz w:val="22"/>
+          <w:szCs w:val="22"/>
+        </w:rPr>
+        <w:t>are a special way to write strings in JavaScript using backticks (`) instead of quotes.</w:t>
+      </w:r>
+    </w:p>
+    <w:p>
+      <w:pPr>
+        <w:rPr>
+          <w:rFonts w:ascii="Arial" w:hAnsi="Arial" w:cs="Arial"/>
+          <w:sz w:val="22"/>
+          <w:szCs w:val="22"/>
+        </w:rPr>
+      </w:pPr>
+      <w:r>
+        <w:rPr>
+          <w:rFonts w:ascii="Arial" w:hAnsi="Arial" w:cs="Arial"/>
+          <w:sz w:val="22"/>
+          <w:szCs w:val="22"/>
+        </w:rPr>
+        <w:drawing>
+          <wp:anchor distT="0" distB="0" distL="114300" distR="114300" simplePos="0" relativeHeight="251685888" behindDoc="0" locked="0" layoutInCell="1" allowOverlap="1" wp14:anchorId="1DC8753C" wp14:editId="7F72A247">
+            <wp:simplePos x="0" y="0"/>
+            <wp:positionH relativeFrom="column">
+              <wp:posOffset>-1270</wp:posOffset>
+            </wp:positionH>
+            <wp:positionV relativeFrom="paragraph">
+              <wp:posOffset>592538</wp:posOffset>
+            </wp:positionV>
+            <wp:extent cx="3094355" cy="1009650"/>
+            <wp:effectExtent l="0" t="0" r="0" b="0"/>
+            <wp:wrapSquare wrapText="bothSides"/>
+            <wp:docPr id="1011984779" name="Picture 1"/>
+            <wp:cNvGraphicFramePr>
+              <a:graphicFrameLocks xmlns:a="http://schemas.openxmlformats.org/drawingml/2006/main" noChangeAspect="1"/>
+            </wp:cNvGraphicFramePr>
+            <a:graphic xmlns:a="http://schemas.openxmlformats.org/drawingml/2006/main">
+              <a:graphicData uri="http://schemas.openxmlformats.org/drawingml/2006/picture">
+                <pic:pic xmlns:pic="http://schemas.openxmlformats.org/drawingml/2006/picture">
+                  <pic:nvPicPr>
+                    <pic:cNvPr id="1011984779" name=""/>
+                    <pic:cNvPicPr/>
+                  </pic:nvPicPr>
+                  <pic:blipFill>
+                    <a:blip r:embed="rId35" cstate="print">
+                      <a:extLst>
+                        <a:ext uri="{28A0092B-C50C-407E-A947-70E740481C1C}">
+                          <a14:useLocalDpi xmlns:a14="http://schemas.microsoft.com/office/drawing/2010/main" val="0"/>
+                        </a:ext>
+                      </a:extLst>
+                    </a:blip>
+                    <a:stretch>
+                      <a:fillRect/>
+                    </a:stretch>
+                  </pic:blipFill>
+                  <pic:spPr>
+                    <a:xfrm>
+                      <a:off x="0" y="0"/>
+                      <a:ext cx="3094355" cy="1009650"/>
+                    </a:xfrm>
+                    <a:prstGeom prst="rect">
+                      <a:avLst/>
+                    </a:prstGeom>
+                  </pic:spPr>
+                </pic:pic>
+              </a:graphicData>
+            </a:graphic>
+          </wp:anchor>
+        </w:drawing>
+      </w:r>
+      <w:r>
+        <w:rPr>
+          <w:rFonts w:ascii="Arial" w:hAnsi="Arial" w:cs="Arial"/>
+          <w:sz w:val="22"/>
+          <w:szCs w:val="22"/>
+        </w:rPr>
+        <w:br/>
+      </w:r>
     </w:p>
     <w:sectPr>
       <w:pgSz w:w="11906" w:h="16838" w:code="9"/>

</xml_diff>

<commit_message>
Adding the last learning for JS in module
</commit_message>
<xml_diff>
--- a/javaScript-Learning-Module.docx
+++ b/javaScript-Learning-Module.docx
@@ -228,7 +228,7 @@
           <w:szCs w:val="22"/>
         </w:rPr>
         <w:drawing>
-          <wp:anchor distT="0" distB="0" distL="114300" distR="114300" simplePos="0" relativeHeight="251658240" behindDoc="0" locked="0" layoutInCell="1" allowOverlap="1" wp14:anchorId="6A366C85" wp14:editId="0DFADEB7">
+          <wp:anchor distT="0" distB="0" distL="114300" distR="114300" simplePos="0" relativeHeight="251658240" behindDoc="0" locked="0" layoutInCell="1" allowOverlap="1" wp14:anchorId="6A366C85" wp14:editId="23733F46">
             <wp:simplePos x="0" y="0"/>
             <wp:positionH relativeFrom="column">
               <wp:posOffset>0</wp:posOffset>
@@ -1159,7 +1159,6 @@
           <w:szCs w:val="22"/>
         </w:rPr>
       </w:pPr>
-      <w:proofErr w:type="spellStart"/>
       <w:proofErr w:type="gramStart"/>
       <w:r>
         <w:rPr>
@@ -1167,16 +1166,7 @@
           <w:sz w:val="22"/>
           <w:szCs w:val="22"/>
         </w:rPr>
-        <w:t>forEach</w:t>
-      </w:r>
-      <w:proofErr w:type="spellEnd"/>
-      <w:r>
-        <w:rPr>
-          <w:rFonts w:ascii="Arial" w:hAnsi="Arial" w:cs="Arial"/>
-          <w:sz w:val="22"/>
-          <w:szCs w:val="22"/>
-        </w:rPr>
-        <w:t>(</w:t>
+        <w:t>forEach(</w:t>
       </w:r>
       <w:proofErr w:type="gramEnd"/>
       <w:r>
@@ -1379,25 +1369,7 @@
           <w:sz w:val="22"/>
           <w:szCs w:val="22"/>
         </w:rPr>
-        <w:t xml:space="preserve">A loop used to go through values of </w:t>
-      </w:r>
-      <w:proofErr w:type="spellStart"/>
-      <w:r>
-        <w:rPr>
-          <w:rFonts w:ascii="Arial" w:hAnsi="Arial" w:cs="Arial"/>
-          <w:sz w:val="22"/>
-          <w:szCs w:val="22"/>
-        </w:rPr>
-        <w:t>iterable</w:t>
-      </w:r>
-      <w:proofErr w:type="spellEnd"/>
-      <w:r>
-        <w:rPr>
-          <w:rFonts w:ascii="Arial" w:hAnsi="Arial" w:cs="Arial"/>
-          <w:sz w:val="22"/>
-          <w:szCs w:val="22"/>
-        </w:rPr>
-        <w:t xml:space="preserve"> objects like arrays, strings, sets, etc.</w:t>
+        <w:t>A loop used to go through values of iterable objects like arrays, strings, sets, etc.</w:t>
       </w:r>
     </w:p>
     <w:p>
@@ -1751,7 +1723,7 @@
         </w:rPr>
         <w:lastRenderedPageBreak/>
         <w:drawing>
-          <wp:anchor distT="0" distB="0" distL="114300" distR="114300" simplePos="0" relativeHeight="251672576" behindDoc="0" locked="0" layoutInCell="1" allowOverlap="1" wp14:anchorId="013C42AF" wp14:editId="6A0DC5FC">
+          <wp:anchor distT="0" distB="0" distL="114300" distR="114300" simplePos="0" relativeHeight="251672576" behindDoc="0" locked="0" layoutInCell="1" allowOverlap="1" wp14:anchorId="013C42AF" wp14:editId="541E24B6">
             <wp:simplePos x="0" y="0"/>
             <wp:positionH relativeFrom="column">
               <wp:posOffset>3553460</wp:posOffset>
@@ -1803,6 +1775,7 @@
       <w:r>
         <w:rPr>
           <w:rFonts w:ascii="Arial" w:hAnsi="Arial" w:cs="Arial"/>
+          <w:noProof/>
           <w:sz w:val="22"/>
           <w:szCs w:val="22"/>
         </w:rPr>
@@ -2082,25 +2055,7 @@
           <w:sz w:val="22"/>
           <w:szCs w:val="22"/>
         </w:rPr>
-        <w:t xml:space="preserve">Similar to </w:t>
-      </w:r>
-      <w:proofErr w:type="spellStart"/>
-      <w:r>
-        <w:rPr>
-          <w:rFonts w:ascii="Arial" w:hAnsi="Arial" w:cs="Arial"/>
-          <w:sz w:val="22"/>
-          <w:szCs w:val="22"/>
-        </w:rPr>
-        <w:t>while</w:t>
-      </w:r>
-      <w:proofErr w:type="spellEnd"/>
-      <w:r>
-        <w:rPr>
-          <w:rFonts w:ascii="Arial" w:hAnsi="Arial" w:cs="Arial"/>
-          <w:sz w:val="22"/>
-          <w:szCs w:val="22"/>
-        </w:rPr>
-        <w:t>, but guarantees the code runs at least once, even if the condition is false initially.</w:t>
+        <w:t>Similar to while, but guarantees the code runs at least once, even if the condition is false initially.</w:t>
       </w:r>
     </w:p>
     <w:p>
@@ -2255,7 +2210,7 @@
           <w:szCs w:val="22"/>
         </w:rPr>
         <w:drawing>
-          <wp:anchor distT="0" distB="0" distL="114300" distR="114300" simplePos="0" relativeHeight="251670528" behindDoc="0" locked="0" layoutInCell="1" allowOverlap="1" wp14:anchorId="3932CA17" wp14:editId="1B184AD0">
+          <wp:anchor distT="0" distB="0" distL="114300" distR="114300" simplePos="0" relativeHeight="251670528" behindDoc="0" locked="0" layoutInCell="1" allowOverlap="1" wp14:anchorId="3932CA17" wp14:editId="5CC6DD21">
             <wp:simplePos x="0" y="0"/>
             <wp:positionH relativeFrom="column">
               <wp:posOffset>0</wp:posOffset>
@@ -2448,7 +2403,7 @@
           <w:szCs w:val="22"/>
         </w:rPr>
         <w:drawing>
-          <wp:anchor distT="0" distB="0" distL="114300" distR="114300" simplePos="0" relativeHeight="251671552" behindDoc="0" locked="0" layoutInCell="1" allowOverlap="1" wp14:anchorId="485BA64F" wp14:editId="6617A44F">
+          <wp:anchor distT="0" distB="0" distL="114300" distR="114300" simplePos="0" relativeHeight="251671552" behindDoc="0" locked="0" layoutInCell="1" allowOverlap="1" wp14:anchorId="485BA64F" wp14:editId="757D2379">
             <wp:simplePos x="0" y="0"/>
             <wp:positionH relativeFrom="column">
               <wp:posOffset>2528</wp:posOffset>
@@ -2565,7 +2520,7 @@
           <w:szCs w:val="22"/>
         </w:rPr>
         <w:drawing>
-          <wp:anchor distT="0" distB="0" distL="114300" distR="114300" simplePos="0" relativeHeight="251673600" behindDoc="0" locked="0" layoutInCell="1" allowOverlap="1" wp14:anchorId="549A9189" wp14:editId="2498C765">
+          <wp:anchor distT="0" distB="0" distL="114300" distR="114300" simplePos="0" relativeHeight="251673600" behindDoc="0" locked="0" layoutInCell="1" allowOverlap="1" wp14:anchorId="549A9189" wp14:editId="4ED5A739">
             <wp:simplePos x="0" y="0"/>
             <wp:positionH relativeFrom="column">
               <wp:posOffset>-7620</wp:posOffset>
@@ -2954,11 +2909,12 @@
       <w:r>
         <w:rPr>
           <w:rFonts w:ascii="Arial" w:hAnsi="Arial" w:cs="Arial"/>
+          <w:noProof/>
           <w:sz w:val="22"/>
           <w:szCs w:val="22"/>
         </w:rPr>
         <w:drawing>
-          <wp:anchor distT="0" distB="0" distL="114300" distR="114300" simplePos="0" relativeHeight="251683840" behindDoc="0" locked="0" layoutInCell="1" allowOverlap="1" wp14:anchorId="3C48E252" wp14:editId="476C9143">
+          <wp:anchor distT="0" distB="0" distL="114300" distR="114300" simplePos="0" relativeHeight="251683840" behindDoc="0" locked="0" layoutInCell="1" allowOverlap="1" wp14:anchorId="3C48E252" wp14:editId="340C16DB">
             <wp:simplePos x="0" y="0"/>
             <wp:positionH relativeFrom="column">
               <wp:posOffset>3550285</wp:posOffset>
@@ -3028,6 +2984,7 @@
       <w:r>
         <w:rPr>
           <w:rFonts w:ascii="Arial" w:hAnsi="Arial" w:cs="Arial"/>
+          <w:noProof/>
           <w:sz w:val="22"/>
           <w:szCs w:val="22"/>
         </w:rPr>
@@ -3089,7 +3046,6 @@
         </w:rPr>
         <w:t xml:space="preserve">1. </w:t>
       </w:r>
-      <w:proofErr w:type="spellStart"/>
       <w:proofErr w:type="gramStart"/>
       <w:r>
         <w:rPr>
@@ -3097,16 +3053,7 @@
           <w:sz w:val="22"/>
           <w:szCs w:val="22"/>
         </w:rPr>
-        <w:t>forEach</w:t>
-      </w:r>
-      <w:proofErr w:type="spellEnd"/>
-      <w:r>
-        <w:rPr>
-          <w:rFonts w:ascii="Arial" w:hAnsi="Arial" w:cs="Arial"/>
-          <w:sz w:val="22"/>
-          <w:szCs w:val="22"/>
-        </w:rPr>
-        <w:t>(</w:t>
+        <w:t>forEach(</w:t>
       </w:r>
       <w:proofErr w:type="gramEnd"/>
       <w:r>
@@ -3145,6 +3092,7 @@
       <w:r>
         <w:rPr>
           <w:rFonts w:ascii="Arial" w:hAnsi="Arial" w:cs="Arial"/>
+          <w:noProof/>
           <w:sz w:val="22"/>
           <w:szCs w:val="22"/>
         </w:rPr>
@@ -3252,6 +3200,7 @@
       <w:r>
         <w:rPr>
           <w:rFonts w:ascii="Arial" w:hAnsi="Arial" w:cs="Arial"/>
+          <w:noProof/>
           <w:sz w:val="22"/>
           <w:szCs w:val="22"/>
         </w:rPr>
@@ -3363,6 +3312,69 @@
           <w:szCs w:val="22"/>
         </w:rPr>
         <w:drawing>
+          <wp:anchor distT="0" distB="0" distL="114300" distR="114300" simplePos="0" relativeHeight="251687936" behindDoc="0" locked="0" layoutInCell="1" allowOverlap="1" wp14:anchorId="4FCEB9FB" wp14:editId="2B02A696">
+            <wp:simplePos x="0" y="0"/>
+            <wp:positionH relativeFrom="column">
+              <wp:posOffset>3549125</wp:posOffset>
+            </wp:positionH>
+            <wp:positionV relativeFrom="paragraph">
+              <wp:posOffset>271808</wp:posOffset>
+            </wp:positionV>
+            <wp:extent cx="2173605" cy="2571750"/>
+            <wp:effectExtent l="0" t="0" r="0" b="0"/>
+            <wp:wrapSquare wrapText="bothSides"/>
+            <wp:docPr id="561435926" name="Picture 1"/>
+            <wp:cNvGraphicFramePr>
+              <a:graphicFrameLocks xmlns:a="http://schemas.openxmlformats.org/drawingml/2006/main" noChangeAspect="1"/>
+            </wp:cNvGraphicFramePr>
+            <a:graphic xmlns:a="http://schemas.openxmlformats.org/drawingml/2006/main">
+              <a:graphicData uri="http://schemas.openxmlformats.org/drawingml/2006/picture">
+                <pic:pic xmlns:pic="http://schemas.openxmlformats.org/drawingml/2006/picture">
+                  <pic:nvPicPr>
+                    <pic:cNvPr id="561435926" name=""/>
+                    <pic:cNvPicPr/>
+                  </pic:nvPicPr>
+                  <pic:blipFill>
+                    <a:blip r:embed="rId32">
+                      <a:extLst>
+                        <a:ext uri="{28A0092B-C50C-407E-A947-70E740481C1C}">
+                          <a14:useLocalDpi xmlns:a14="http://schemas.microsoft.com/office/drawing/2010/main" val="0"/>
+                        </a:ext>
+                      </a:extLst>
+                    </a:blip>
+                    <a:stretch>
+                      <a:fillRect/>
+                    </a:stretch>
+                  </pic:blipFill>
+                  <pic:spPr>
+                    <a:xfrm>
+                      <a:off x="0" y="0"/>
+                      <a:ext cx="2173605" cy="2571750"/>
+                    </a:xfrm>
+                    <a:prstGeom prst="rect">
+                      <a:avLst/>
+                    </a:prstGeom>
+                  </pic:spPr>
+                </pic:pic>
+              </a:graphicData>
+            </a:graphic>
+            <wp14:sizeRelH relativeFrom="margin">
+              <wp14:pctWidth>0</wp14:pctWidth>
+            </wp14:sizeRelH>
+            <wp14:sizeRelV relativeFrom="margin">
+              <wp14:pctHeight>0</wp14:pctHeight>
+            </wp14:sizeRelV>
+          </wp:anchor>
+        </w:drawing>
+      </w:r>
+      <w:r>
+        <w:rPr>
+          <w:rFonts w:ascii="Arial" w:hAnsi="Arial" w:cs="Arial"/>
+          <w:noProof/>
+          <w:sz w:val="22"/>
+          <w:szCs w:val="22"/>
+        </w:rPr>
+        <w:drawing>
           <wp:inline distT="0" distB="0" distL="0" distR="0" wp14:anchorId="72AECB7C" wp14:editId="2D51E848">
             <wp:extent cx="3094355" cy="2219960"/>
             <wp:effectExtent l="0" t="0" r="0" b="8890"/>
@@ -3378,7 +3390,7 @@
                     <pic:cNvPicPr/>
                   </pic:nvPicPr>
                   <pic:blipFill>
-                    <a:blip r:embed="rId32"/>
+                    <a:blip r:embed="rId33"/>
                     <a:stretch>
                       <a:fillRect/>
                     </a:stretch>
@@ -3469,11 +3481,12 @@
       <w:r>
         <w:rPr>
           <w:rFonts w:ascii="Arial" w:hAnsi="Arial" w:cs="Arial"/>
+          <w:noProof/>
           <w:sz w:val="22"/>
           <w:szCs w:val="22"/>
         </w:rPr>
         <w:drawing>
-          <wp:anchor distT="0" distB="0" distL="114300" distR="114300" simplePos="0" relativeHeight="251684864" behindDoc="0" locked="0" layoutInCell="1" allowOverlap="1" wp14:anchorId="6520F5D2" wp14:editId="58F3FF90">
+          <wp:anchor distT="0" distB="0" distL="114300" distR="114300" simplePos="0" relativeHeight="251684864" behindDoc="0" locked="0" layoutInCell="1" allowOverlap="1" wp14:anchorId="6520F5D2" wp14:editId="6C72F92F">
             <wp:simplePos x="0" y="0"/>
             <wp:positionH relativeFrom="column">
               <wp:posOffset>2043</wp:posOffset>
@@ -3496,7 +3509,7 @@
                     <pic:cNvPicPr/>
                   </pic:nvPicPr>
                   <pic:blipFill>
-                    <a:blip r:embed="rId33">
+                    <a:blip r:embed="rId34">
                       <a:extLst>
                         <a:ext uri="{28A0092B-C50C-407E-A947-70E740481C1C}">
                           <a14:useLocalDpi xmlns:a14="http://schemas.microsoft.com/office/drawing/2010/main" val="0"/>
@@ -3525,6 +3538,7 @@
       <w:r>
         <w:rPr>
           <w:rFonts w:ascii="Arial" w:hAnsi="Arial" w:cs="Arial"/>
+          <w:noProof/>
           <w:sz w:val="22"/>
           <w:szCs w:val="22"/>
         </w:rPr>
@@ -3552,7 +3566,7 @@
                     <pic:cNvPicPr/>
                   </pic:nvPicPr>
                   <pic:blipFill>
-                    <a:blip r:embed="rId34">
+                    <a:blip r:embed="rId35">
                       <a:extLst>
                         <a:ext uri="{28A0092B-C50C-407E-A947-70E740481C1C}">
                           <a14:useLocalDpi xmlns:a14="http://schemas.microsoft.com/office/drawing/2010/main" val="0"/>
@@ -3614,11 +3628,12 @@
       <w:r>
         <w:rPr>
           <w:rFonts w:ascii="Arial" w:hAnsi="Arial" w:cs="Arial"/>
+          <w:noProof/>
           <w:sz w:val="22"/>
           <w:szCs w:val="22"/>
         </w:rPr>
         <w:drawing>
-          <wp:anchor distT="0" distB="0" distL="114300" distR="114300" simplePos="0" relativeHeight="251685888" behindDoc="0" locked="0" layoutInCell="1" allowOverlap="1" wp14:anchorId="1DC8753C" wp14:editId="7F72A247">
+          <wp:anchor distT="0" distB="0" distL="114300" distR="114300" simplePos="0" relativeHeight="251685888" behindDoc="0" locked="0" layoutInCell="1" allowOverlap="1" wp14:anchorId="1DC8753C" wp14:editId="2D912383">
             <wp:simplePos x="0" y="0"/>
             <wp:positionH relativeFrom="column">
               <wp:posOffset>-1270</wp:posOffset>
@@ -3641,7 +3656,7 @@
                     <pic:cNvPicPr/>
                   </pic:nvPicPr>
                   <pic:blipFill>
-                    <a:blip r:embed="rId35" cstate="print">
+                    <a:blip r:embed="rId36" cstate="print">
                       <a:extLst>
                         <a:ext uri="{28A0092B-C50C-407E-A947-70E740481C1C}">
                           <a14:useLocalDpi xmlns:a14="http://schemas.microsoft.com/office/drawing/2010/main" val="0"/>
@@ -3674,6 +3689,1094 @@
           <w:szCs w:val="22"/>
         </w:rPr>
         <w:br/>
+      </w:r>
+      <w:r>
+        <w:rPr>
+          <w:rFonts w:ascii="Arial" w:hAnsi="Arial" w:cs="Arial"/>
+          <w:sz w:val="22"/>
+          <w:szCs w:val="22"/>
+        </w:rPr>
+        <w:t>Destructuring in JavaScript</w:t>
+      </w:r>
+      <w:r>
+        <w:rPr>
+          <w:rFonts w:ascii="Arial" w:hAnsi="Arial" w:cs="Arial"/>
+          <w:sz w:val="22"/>
+          <w:szCs w:val="22"/>
+        </w:rPr>
+        <w:t xml:space="preserve"> </w:t>
+      </w:r>
+      <w:proofErr w:type="gramStart"/>
+      <w:r>
+        <w:rPr>
+          <w:rFonts w:ascii="Arial" w:hAnsi="Arial" w:cs="Arial"/>
+          <w:sz w:val="22"/>
+          <w:szCs w:val="22"/>
+        </w:rPr>
+        <w:t xml:space="preserve">- </w:t>
+      </w:r>
+      <w:r>
+        <w:rPr>
+          <w:rFonts w:ascii="Arial" w:hAnsi="Arial" w:cs="Arial"/>
+          <w:sz w:val="22"/>
+          <w:szCs w:val="22"/>
+        </w:rPr>
+        <w:t xml:space="preserve"> is</w:t>
+      </w:r>
+      <w:proofErr w:type="gramEnd"/>
+      <w:r>
+        <w:rPr>
+          <w:rFonts w:ascii="Arial" w:hAnsi="Arial" w:cs="Arial"/>
+          <w:sz w:val="22"/>
+          <w:szCs w:val="22"/>
+        </w:rPr>
+        <w:t xml:space="preserve"> a short and clean way to extract values from arrays or objects and assign them to variables.</w:t>
+      </w:r>
+    </w:p>
+    <w:p>
+      <w:pPr>
+        <w:rPr>
+          <w:rFonts w:ascii="Arial" w:hAnsi="Arial" w:cs="Arial"/>
+          <w:sz w:val="22"/>
+          <w:szCs w:val="22"/>
+        </w:rPr>
+      </w:pPr>
+    </w:p>
+    <w:p>
+      <w:pPr>
+        <w:rPr>
+          <w:rFonts w:ascii="Arial" w:hAnsi="Arial" w:cs="Arial"/>
+          <w:sz w:val="22"/>
+          <w:szCs w:val="22"/>
+        </w:rPr>
+      </w:pPr>
+    </w:p>
+    <w:p>
+      <w:pPr>
+        <w:rPr>
+          <w:rFonts w:ascii="Arial" w:hAnsi="Arial" w:cs="Arial"/>
+          <w:sz w:val="22"/>
+          <w:szCs w:val="22"/>
+        </w:rPr>
+      </w:pPr>
+    </w:p>
+    <w:p>
+      <w:pPr>
+        <w:rPr>
+          <w:rFonts w:ascii="Arial" w:hAnsi="Arial" w:cs="Arial"/>
+          <w:sz w:val="22"/>
+          <w:szCs w:val="22"/>
+        </w:rPr>
+      </w:pPr>
+    </w:p>
+    <w:p>
+      <w:pPr>
+        <w:rPr>
+          <w:rFonts w:ascii="Arial" w:hAnsi="Arial" w:cs="Arial"/>
+          <w:sz w:val="22"/>
+          <w:szCs w:val="22"/>
+        </w:rPr>
+      </w:pPr>
+    </w:p>
+    <w:p>
+      <w:pPr>
+        <w:rPr>
+          <w:rFonts w:ascii="Arial" w:hAnsi="Arial" w:cs="Arial"/>
+          <w:sz w:val="22"/>
+          <w:szCs w:val="22"/>
+        </w:rPr>
+      </w:pPr>
+    </w:p>
+    <w:p>
+      <w:pPr>
+        <w:rPr>
+          <w:rFonts w:ascii="Arial" w:hAnsi="Arial" w:cs="Arial"/>
+          <w:sz w:val="22"/>
+          <w:szCs w:val="22"/>
+        </w:rPr>
+      </w:pPr>
+    </w:p>
+    <w:p>
+      <w:pPr>
+        <w:rPr>
+          <w:rFonts w:ascii="Arial" w:hAnsi="Arial" w:cs="Arial"/>
+          <w:sz w:val="22"/>
+          <w:szCs w:val="22"/>
+        </w:rPr>
+      </w:pPr>
+    </w:p>
+    <w:p>
+      <w:pPr>
+        <w:rPr>
+          <w:rFonts w:ascii="Arial" w:hAnsi="Arial" w:cs="Arial"/>
+          <w:sz w:val="22"/>
+          <w:szCs w:val="22"/>
+        </w:rPr>
+      </w:pPr>
+    </w:p>
+    <w:p>
+      <w:pPr>
+        <w:rPr>
+          <w:rFonts w:ascii="Arial" w:hAnsi="Arial" w:cs="Arial"/>
+          <w:sz w:val="22"/>
+          <w:szCs w:val="22"/>
+        </w:rPr>
+      </w:pPr>
+      <w:r>
+        <w:rPr>
+          <w:rFonts w:ascii="Arial" w:hAnsi="Arial" w:cs="Arial"/>
+          <w:sz w:val="22"/>
+          <w:szCs w:val="22"/>
+        </w:rPr>
+        <w:lastRenderedPageBreak/>
+        <w:drawing>
+          <wp:anchor distT="0" distB="0" distL="114300" distR="114300" simplePos="0" relativeHeight="251688960" behindDoc="0" locked="0" layoutInCell="1" allowOverlap="1" wp14:anchorId="27100CD1" wp14:editId="5AB96EC4">
+            <wp:simplePos x="0" y="0"/>
+            <wp:positionH relativeFrom="column">
+              <wp:posOffset>-138</wp:posOffset>
+            </wp:positionH>
+            <wp:positionV relativeFrom="paragraph">
+              <wp:posOffset>552</wp:posOffset>
+            </wp:positionV>
+            <wp:extent cx="2560955" cy="3277235"/>
+            <wp:effectExtent l="0" t="0" r="0" b="0"/>
+            <wp:wrapSquare wrapText="bothSides"/>
+            <wp:docPr id="851817771" name="Picture 1"/>
+            <wp:cNvGraphicFramePr>
+              <a:graphicFrameLocks xmlns:a="http://schemas.openxmlformats.org/drawingml/2006/main" noChangeAspect="1"/>
+            </wp:cNvGraphicFramePr>
+            <a:graphic xmlns:a="http://schemas.openxmlformats.org/drawingml/2006/main">
+              <a:graphicData uri="http://schemas.openxmlformats.org/drawingml/2006/picture">
+                <pic:pic xmlns:pic="http://schemas.openxmlformats.org/drawingml/2006/picture">
+                  <pic:nvPicPr>
+                    <pic:cNvPr id="851817771" name=""/>
+                    <pic:cNvPicPr/>
+                  </pic:nvPicPr>
+                  <pic:blipFill>
+                    <a:blip r:embed="rId37">
+                      <a:extLst>
+                        <a:ext uri="{28A0092B-C50C-407E-A947-70E740481C1C}">
+                          <a14:useLocalDpi xmlns:a14="http://schemas.microsoft.com/office/drawing/2010/main" val="0"/>
+                        </a:ext>
+                      </a:extLst>
+                    </a:blip>
+                    <a:stretch>
+                      <a:fillRect/>
+                    </a:stretch>
+                  </pic:blipFill>
+                  <pic:spPr>
+                    <a:xfrm>
+                      <a:off x="0" y="0"/>
+                      <a:ext cx="2560955" cy="3277235"/>
+                    </a:xfrm>
+                    <a:prstGeom prst="rect">
+                      <a:avLst/>
+                    </a:prstGeom>
+                  </pic:spPr>
+                </pic:pic>
+              </a:graphicData>
+            </a:graphic>
+            <wp14:sizeRelH relativeFrom="margin">
+              <wp14:pctWidth>0</wp14:pctWidth>
+            </wp14:sizeRelH>
+            <wp14:sizeRelV relativeFrom="margin">
+              <wp14:pctHeight>0</wp14:pctHeight>
+            </wp14:sizeRelV>
+          </wp:anchor>
+        </w:drawing>
+      </w:r>
+    </w:p>
+    <w:p>
+      <w:pPr>
+        <w:rPr>
+          <w:rFonts w:ascii="Arial" w:hAnsi="Arial" w:cs="Arial"/>
+          <w:sz w:val="22"/>
+          <w:szCs w:val="22"/>
+        </w:rPr>
+      </w:pPr>
+    </w:p>
+    <w:p>
+      <w:pPr>
+        <w:rPr>
+          <w:rFonts w:ascii="Arial" w:hAnsi="Arial" w:cs="Arial"/>
+          <w:sz w:val="22"/>
+          <w:szCs w:val="22"/>
+        </w:rPr>
+      </w:pPr>
+    </w:p>
+    <w:p>
+      <w:pPr>
+        <w:rPr>
+          <w:rFonts w:ascii="Arial" w:hAnsi="Arial" w:cs="Arial"/>
+          <w:sz w:val="22"/>
+          <w:szCs w:val="22"/>
+        </w:rPr>
+      </w:pPr>
+    </w:p>
+    <w:p>
+      <w:pPr>
+        <w:rPr>
+          <w:rFonts w:ascii="Arial" w:hAnsi="Arial" w:cs="Arial"/>
+          <w:sz w:val="22"/>
+          <w:szCs w:val="22"/>
+        </w:rPr>
+      </w:pPr>
+    </w:p>
+    <w:p>
+      <w:pPr>
+        <w:rPr>
+          <w:rFonts w:ascii="Arial" w:hAnsi="Arial" w:cs="Arial"/>
+          <w:sz w:val="22"/>
+          <w:szCs w:val="22"/>
+        </w:rPr>
+      </w:pPr>
+    </w:p>
+    <w:p>
+      <w:pPr>
+        <w:rPr>
+          <w:rFonts w:ascii="Arial" w:hAnsi="Arial" w:cs="Arial"/>
+          <w:sz w:val="22"/>
+          <w:szCs w:val="22"/>
+        </w:rPr>
+      </w:pPr>
+    </w:p>
+    <w:p>
+      <w:pPr>
+        <w:rPr>
+          <w:rFonts w:ascii="Arial" w:hAnsi="Arial" w:cs="Arial"/>
+          <w:sz w:val="22"/>
+          <w:szCs w:val="22"/>
+        </w:rPr>
+      </w:pPr>
+    </w:p>
+    <w:p>
+      <w:pPr>
+        <w:rPr>
+          <w:rFonts w:ascii="Arial" w:hAnsi="Arial" w:cs="Arial"/>
+          <w:sz w:val="22"/>
+          <w:szCs w:val="22"/>
+        </w:rPr>
+      </w:pPr>
+    </w:p>
+    <w:p>
+      <w:pPr>
+        <w:rPr>
+          <w:rFonts w:ascii="Arial" w:hAnsi="Arial" w:cs="Arial"/>
+          <w:sz w:val="22"/>
+          <w:szCs w:val="22"/>
+        </w:rPr>
+      </w:pPr>
+    </w:p>
+    <w:p>
+      <w:pPr>
+        <w:rPr>
+          <w:rFonts w:ascii="Arial" w:hAnsi="Arial" w:cs="Arial"/>
+          <w:sz w:val="22"/>
+          <w:szCs w:val="22"/>
+        </w:rPr>
+      </w:pPr>
+      <w:r>
+        <w:rPr>
+          <w:rFonts w:ascii="Arial" w:hAnsi="Arial" w:cs="Arial"/>
+          <w:sz w:val="22"/>
+          <w:szCs w:val="22"/>
+        </w:rPr>
+        <w:drawing>
+          <wp:anchor distT="0" distB="0" distL="114300" distR="114300" simplePos="0" relativeHeight="251692032" behindDoc="0" locked="0" layoutInCell="1" allowOverlap="1" wp14:anchorId="59C63551" wp14:editId="63C969E7">
+            <wp:simplePos x="0" y="0"/>
+            <wp:positionH relativeFrom="column">
+              <wp:posOffset>3175</wp:posOffset>
+            </wp:positionH>
+            <wp:positionV relativeFrom="paragraph">
+              <wp:posOffset>3981018</wp:posOffset>
+            </wp:positionV>
+            <wp:extent cx="3094355" cy="1076960"/>
+            <wp:effectExtent l="0" t="0" r="0" b="8890"/>
+            <wp:wrapSquare wrapText="bothSides"/>
+            <wp:docPr id="815899506" name="Picture 1"/>
+            <wp:cNvGraphicFramePr>
+              <a:graphicFrameLocks xmlns:a="http://schemas.openxmlformats.org/drawingml/2006/main" noChangeAspect="1"/>
+            </wp:cNvGraphicFramePr>
+            <a:graphic xmlns:a="http://schemas.openxmlformats.org/drawingml/2006/main">
+              <a:graphicData uri="http://schemas.openxmlformats.org/drawingml/2006/picture">
+                <pic:pic xmlns:pic="http://schemas.openxmlformats.org/drawingml/2006/picture">
+                  <pic:nvPicPr>
+                    <pic:cNvPr id="815899506" name=""/>
+                    <pic:cNvPicPr/>
+                  </pic:nvPicPr>
+                  <pic:blipFill>
+                    <a:blip r:embed="rId38">
+                      <a:extLst>
+                        <a:ext uri="{28A0092B-C50C-407E-A947-70E740481C1C}">
+                          <a14:useLocalDpi xmlns:a14="http://schemas.microsoft.com/office/drawing/2010/main" val="0"/>
+                        </a:ext>
+                      </a:extLst>
+                    </a:blip>
+                    <a:stretch>
+                      <a:fillRect/>
+                    </a:stretch>
+                  </pic:blipFill>
+                  <pic:spPr>
+                    <a:xfrm>
+                      <a:off x="0" y="0"/>
+                      <a:ext cx="3094355" cy="1076960"/>
+                    </a:xfrm>
+                    <a:prstGeom prst="rect">
+                      <a:avLst/>
+                    </a:prstGeom>
+                  </pic:spPr>
+                </pic:pic>
+              </a:graphicData>
+            </a:graphic>
+          </wp:anchor>
+        </w:drawing>
+      </w:r>
+      <w:r>
+        <w:rPr>
+          <w:rFonts w:ascii="Arial" w:hAnsi="Arial" w:cs="Arial"/>
+          <w:sz w:val="22"/>
+          <w:szCs w:val="22"/>
+        </w:rPr>
+        <w:drawing>
+          <wp:anchor distT="0" distB="0" distL="114300" distR="114300" simplePos="0" relativeHeight="251689984" behindDoc="0" locked="0" layoutInCell="1" allowOverlap="1" wp14:anchorId="18DAE086" wp14:editId="404FC303">
+            <wp:simplePos x="0" y="0"/>
+            <wp:positionH relativeFrom="column">
+              <wp:posOffset>3175</wp:posOffset>
+            </wp:positionH>
+            <wp:positionV relativeFrom="paragraph">
+              <wp:posOffset>443230</wp:posOffset>
+            </wp:positionV>
+            <wp:extent cx="3094355" cy="1635760"/>
+            <wp:effectExtent l="0" t="0" r="3175" b="2540"/>
+            <wp:wrapSquare wrapText="bothSides"/>
+            <wp:docPr id="299506073" name="Picture 1"/>
+            <wp:cNvGraphicFramePr>
+              <a:graphicFrameLocks xmlns:a="http://schemas.openxmlformats.org/drawingml/2006/main" noChangeAspect="1"/>
+            </wp:cNvGraphicFramePr>
+            <a:graphic xmlns:a="http://schemas.openxmlformats.org/drawingml/2006/main">
+              <a:graphicData uri="http://schemas.openxmlformats.org/drawingml/2006/picture">
+                <pic:pic xmlns:pic="http://schemas.openxmlformats.org/drawingml/2006/picture">
+                  <pic:nvPicPr>
+                    <pic:cNvPr id="299506073" name=""/>
+                    <pic:cNvPicPr/>
+                  </pic:nvPicPr>
+                  <pic:blipFill>
+                    <a:blip r:embed="rId39">
+                      <a:extLst>
+                        <a:ext uri="{28A0092B-C50C-407E-A947-70E740481C1C}">
+                          <a14:useLocalDpi xmlns:a14="http://schemas.microsoft.com/office/drawing/2010/main" val="0"/>
+                        </a:ext>
+                      </a:extLst>
+                    </a:blip>
+                    <a:stretch>
+                      <a:fillRect/>
+                    </a:stretch>
+                  </pic:blipFill>
+                  <pic:spPr>
+                    <a:xfrm>
+                      <a:off x="0" y="0"/>
+                      <a:ext cx="3094355" cy="1635760"/>
+                    </a:xfrm>
+                    <a:prstGeom prst="rect">
+                      <a:avLst/>
+                    </a:prstGeom>
+                  </pic:spPr>
+                </pic:pic>
+              </a:graphicData>
+            </a:graphic>
+            <wp14:sizeRelH relativeFrom="margin">
+              <wp14:pctWidth>0</wp14:pctWidth>
+            </wp14:sizeRelH>
+          </wp:anchor>
+        </w:drawing>
+      </w:r>
+      <w:r>
+        <w:rPr>
+          <w:rFonts w:ascii="Arial" w:hAnsi="Arial" w:cs="Arial"/>
+          <w:sz w:val="22"/>
+          <w:szCs w:val="22"/>
+        </w:rPr>
+        <w:drawing>
+          <wp:anchor distT="0" distB="0" distL="114300" distR="114300" simplePos="0" relativeHeight="251691008" behindDoc="0" locked="0" layoutInCell="1" allowOverlap="1" wp14:anchorId="0D99237B" wp14:editId="3006BAF1">
+            <wp:simplePos x="0" y="0"/>
+            <wp:positionH relativeFrom="column">
+              <wp:posOffset>0</wp:posOffset>
+            </wp:positionH>
+            <wp:positionV relativeFrom="paragraph">
+              <wp:posOffset>2123262</wp:posOffset>
+            </wp:positionV>
+            <wp:extent cx="3094355" cy="1804035"/>
+            <wp:effectExtent l="0" t="0" r="0" b="5715"/>
+            <wp:wrapSquare wrapText="bothSides"/>
+            <wp:docPr id="948149132" name="Picture 1"/>
+            <wp:cNvGraphicFramePr>
+              <a:graphicFrameLocks xmlns:a="http://schemas.openxmlformats.org/drawingml/2006/main" noChangeAspect="1"/>
+            </wp:cNvGraphicFramePr>
+            <a:graphic xmlns:a="http://schemas.openxmlformats.org/drawingml/2006/main">
+              <a:graphicData uri="http://schemas.openxmlformats.org/drawingml/2006/picture">
+                <pic:pic xmlns:pic="http://schemas.openxmlformats.org/drawingml/2006/picture">
+                  <pic:nvPicPr>
+                    <pic:cNvPr id="948149132" name=""/>
+                    <pic:cNvPicPr/>
+                  </pic:nvPicPr>
+                  <pic:blipFill>
+                    <a:blip r:embed="rId40">
+                      <a:extLst>
+                        <a:ext uri="{28A0092B-C50C-407E-A947-70E740481C1C}">
+                          <a14:useLocalDpi xmlns:a14="http://schemas.microsoft.com/office/drawing/2010/main" val="0"/>
+                        </a:ext>
+                      </a:extLst>
+                    </a:blip>
+                    <a:stretch>
+                      <a:fillRect/>
+                    </a:stretch>
+                  </pic:blipFill>
+                  <pic:spPr>
+                    <a:xfrm>
+                      <a:off x="0" y="0"/>
+                      <a:ext cx="3094355" cy="1804035"/>
+                    </a:xfrm>
+                    <a:prstGeom prst="rect">
+                      <a:avLst/>
+                    </a:prstGeom>
+                  </pic:spPr>
+                </pic:pic>
+              </a:graphicData>
+            </a:graphic>
+          </wp:anchor>
+        </w:drawing>
+      </w:r>
+    </w:p>
+    <w:p>
+      <w:pPr>
+        <w:spacing w:after="0"/>
+        <w:rPr>
+          <w:rFonts w:ascii="Arial" w:hAnsi="Arial" w:cs="Arial"/>
+          <w:sz w:val="22"/>
+          <w:szCs w:val="22"/>
+        </w:rPr>
+      </w:pPr>
+      <w:r>
+        <w:rPr>
+          <w:rFonts w:ascii="Arial" w:hAnsi="Arial" w:cs="Arial"/>
+          <w:sz w:val="22"/>
+          <w:szCs w:val="22"/>
+        </w:rPr>
+        <w:t>What is the ... Operator?</w:t>
+      </w:r>
+      <w:r>
+        <w:rPr>
+          <w:rFonts w:ascii="Arial" w:hAnsi="Arial" w:cs="Arial"/>
+          <w:sz w:val="22"/>
+          <w:szCs w:val="22"/>
+        </w:rPr>
+        <w:t xml:space="preserve"> - </w:t>
+      </w:r>
+      <w:r>
+        <w:rPr>
+          <w:rFonts w:ascii="Arial" w:hAnsi="Arial" w:cs="Arial"/>
+          <w:sz w:val="22"/>
+          <w:szCs w:val="22"/>
+        </w:rPr>
+        <w:t>The same ... symbol is used for both:</w:t>
+      </w:r>
+    </w:p>
+    <w:p>
+      <w:pPr>
+        <w:rPr>
+          <w:rFonts w:ascii="Arial" w:hAnsi="Arial" w:cs="Arial"/>
+          <w:sz w:val="22"/>
+          <w:szCs w:val="22"/>
+        </w:rPr>
+      </w:pPr>
+      <w:r>
+        <w:rPr>
+          <w:rFonts w:ascii="Arial" w:hAnsi="Arial" w:cs="Arial"/>
+          <w:sz w:val="22"/>
+          <w:szCs w:val="22"/>
+        </w:rPr>
+        <w:drawing>
+          <wp:anchor distT="0" distB="0" distL="114300" distR="114300" simplePos="0" relativeHeight="251694080" behindDoc="0" locked="0" layoutInCell="1" allowOverlap="1" wp14:anchorId="775CB10A" wp14:editId="41CD9DC2">
+            <wp:simplePos x="0" y="0"/>
+            <wp:positionH relativeFrom="column">
+              <wp:posOffset>3810</wp:posOffset>
+            </wp:positionH>
+            <wp:positionV relativeFrom="paragraph">
+              <wp:posOffset>367030</wp:posOffset>
+            </wp:positionV>
+            <wp:extent cx="1652905" cy="977900"/>
+            <wp:effectExtent l="0" t="0" r="4445" b="0"/>
+            <wp:wrapSquare wrapText="bothSides"/>
+            <wp:docPr id="1197568094" name="Picture 1"/>
+            <wp:cNvGraphicFramePr>
+              <a:graphicFrameLocks xmlns:a="http://schemas.openxmlformats.org/drawingml/2006/main" noChangeAspect="1"/>
+            </wp:cNvGraphicFramePr>
+            <a:graphic xmlns:a="http://schemas.openxmlformats.org/drawingml/2006/main">
+              <a:graphicData uri="http://schemas.openxmlformats.org/drawingml/2006/picture">
+                <pic:pic xmlns:pic="http://schemas.openxmlformats.org/drawingml/2006/picture">
+                  <pic:nvPicPr>
+                    <pic:cNvPr id="1197568094" name=""/>
+                    <pic:cNvPicPr/>
+                  </pic:nvPicPr>
+                  <pic:blipFill>
+                    <a:blip r:embed="rId41">
+                      <a:extLst>
+                        <a:ext uri="{28A0092B-C50C-407E-A947-70E740481C1C}">
+                          <a14:useLocalDpi xmlns:a14="http://schemas.microsoft.com/office/drawing/2010/main" val="0"/>
+                        </a:ext>
+                      </a:extLst>
+                    </a:blip>
+                    <a:stretch>
+                      <a:fillRect/>
+                    </a:stretch>
+                  </pic:blipFill>
+                  <pic:spPr>
+                    <a:xfrm>
+                      <a:off x="0" y="0"/>
+                      <a:ext cx="1652905" cy="977900"/>
+                    </a:xfrm>
+                    <a:prstGeom prst="rect">
+                      <a:avLst/>
+                    </a:prstGeom>
+                  </pic:spPr>
+                </pic:pic>
+              </a:graphicData>
+            </a:graphic>
+            <wp14:sizeRelH relativeFrom="margin">
+              <wp14:pctWidth>0</wp14:pctWidth>
+            </wp14:sizeRelH>
+            <wp14:sizeRelV relativeFrom="margin">
+              <wp14:pctHeight>0</wp14:pctHeight>
+            </wp14:sizeRelV>
+          </wp:anchor>
+        </w:drawing>
+      </w:r>
+      <w:r>
+        <w:rPr>
+          <w:rFonts w:ascii="Arial" w:hAnsi="Arial" w:cs="Arial"/>
+          <w:sz w:val="22"/>
+          <w:szCs w:val="22"/>
+        </w:rPr>
+        <w:t>1. Spread Operator (...)</w:t>
+      </w:r>
+      <w:r>
+        <w:rPr>
+          <w:rFonts w:ascii="Arial" w:hAnsi="Arial" w:cs="Arial"/>
+          <w:sz w:val="22"/>
+          <w:szCs w:val="22"/>
+        </w:rPr>
+        <w:t xml:space="preserve"> - </w:t>
+      </w:r>
+      <w:r>
+        <w:rPr>
+          <w:rFonts w:ascii="Arial" w:hAnsi="Arial" w:cs="Arial"/>
+          <w:sz w:val="22"/>
+          <w:szCs w:val="22"/>
+        </w:rPr>
+        <w:t>Expands or copies values from an array, object, or string.</w:t>
+      </w:r>
+    </w:p>
+    <w:p>
+      <w:pPr>
+        <w:rPr>
+          <w:rFonts w:ascii="Arial" w:hAnsi="Arial" w:cs="Arial"/>
+          <w:sz w:val="22"/>
+          <w:szCs w:val="22"/>
+        </w:rPr>
+      </w:pPr>
+    </w:p>
+    <w:p>
+      <w:pPr>
+        <w:rPr>
+          <w:rFonts w:ascii="Arial" w:hAnsi="Arial" w:cs="Arial"/>
+          <w:sz w:val="22"/>
+          <w:szCs w:val="22"/>
+        </w:rPr>
+      </w:pPr>
+    </w:p>
+    <w:p>
+      <w:pPr>
+        <w:rPr>
+          <w:rFonts w:ascii="Arial" w:hAnsi="Arial" w:cs="Arial"/>
+          <w:sz w:val="22"/>
+          <w:szCs w:val="22"/>
+        </w:rPr>
+      </w:pPr>
+    </w:p>
+    <w:p>
+      <w:pPr>
+        <w:rPr>
+          <w:rFonts w:ascii="Arial" w:hAnsi="Arial" w:cs="Arial"/>
+          <w:sz w:val="22"/>
+          <w:szCs w:val="22"/>
+        </w:rPr>
+      </w:pPr>
+      <w:r>
+        <w:rPr>
+          <w:rFonts w:ascii="Arial" w:hAnsi="Arial" w:cs="Arial"/>
+          <w:sz w:val="22"/>
+          <w:szCs w:val="22"/>
+        </w:rPr>
+        <w:drawing>
+          <wp:anchor distT="0" distB="0" distL="114300" distR="114300" simplePos="0" relativeHeight="251695104" behindDoc="0" locked="0" layoutInCell="1" allowOverlap="1" wp14:anchorId="73CBC737" wp14:editId="627AB800">
+            <wp:simplePos x="0" y="0"/>
+            <wp:positionH relativeFrom="column">
+              <wp:posOffset>-9354</wp:posOffset>
+            </wp:positionH>
+            <wp:positionV relativeFrom="paragraph">
+              <wp:posOffset>0</wp:posOffset>
+            </wp:positionV>
+            <wp:extent cx="2501265" cy="2971800"/>
+            <wp:effectExtent l="0" t="0" r="0" b="0"/>
+            <wp:wrapSquare wrapText="bothSides"/>
+            <wp:docPr id="151547169" name="Picture 1"/>
+            <wp:cNvGraphicFramePr>
+              <a:graphicFrameLocks xmlns:a="http://schemas.openxmlformats.org/drawingml/2006/main" noChangeAspect="1"/>
+            </wp:cNvGraphicFramePr>
+            <a:graphic xmlns:a="http://schemas.openxmlformats.org/drawingml/2006/main">
+              <a:graphicData uri="http://schemas.openxmlformats.org/drawingml/2006/picture">
+                <pic:pic xmlns:pic="http://schemas.openxmlformats.org/drawingml/2006/picture">
+                  <pic:nvPicPr>
+                    <pic:cNvPr id="151547169" name=""/>
+                    <pic:cNvPicPr/>
+                  </pic:nvPicPr>
+                  <pic:blipFill>
+                    <a:blip r:embed="rId42">
+                      <a:extLst>
+                        <a:ext uri="{28A0092B-C50C-407E-A947-70E740481C1C}">
+                          <a14:useLocalDpi xmlns:a14="http://schemas.microsoft.com/office/drawing/2010/main" val="0"/>
+                        </a:ext>
+                      </a:extLst>
+                    </a:blip>
+                    <a:stretch>
+                      <a:fillRect/>
+                    </a:stretch>
+                  </pic:blipFill>
+                  <pic:spPr>
+                    <a:xfrm>
+                      <a:off x="0" y="0"/>
+                      <a:ext cx="2501265" cy="2971800"/>
+                    </a:xfrm>
+                    <a:prstGeom prst="rect">
+                      <a:avLst/>
+                    </a:prstGeom>
+                  </pic:spPr>
+                </pic:pic>
+              </a:graphicData>
+            </a:graphic>
+            <wp14:sizeRelH relativeFrom="margin">
+              <wp14:pctWidth>0</wp14:pctWidth>
+            </wp14:sizeRelH>
+            <wp14:sizeRelV relativeFrom="margin">
+              <wp14:pctHeight>0</wp14:pctHeight>
+            </wp14:sizeRelV>
+          </wp:anchor>
+        </w:drawing>
+      </w:r>
+    </w:p>
+    <w:p>
+      <w:pPr>
+        <w:rPr>
+          <w:rFonts w:ascii="Arial" w:hAnsi="Arial" w:cs="Arial"/>
+          <w:sz w:val="22"/>
+          <w:szCs w:val="22"/>
+        </w:rPr>
+      </w:pPr>
+    </w:p>
+    <w:p>
+      <w:pPr>
+        <w:rPr>
+          <w:rFonts w:ascii="Arial" w:hAnsi="Arial" w:cs="Arial"/>
+          <w:sz w:val="22"/>
+          <w:szCs w:val="22"/>
+        </w:rPr>
+      </w:pPr>
+    </w:p>
+    <w:p>
+      <w:pPr>
+        <w:rPr>
+          <w:rFonts w:ascii="Arial" w:hAnsi="Arial" w:cs="Arial"/>
+          <w:sz w:val="22"/>
+          <w:szCs w:val="22"/>
+        </w:rPr>
+      </w:pPr>
+    </w:p>
+    <w:p>
+      <w:pPr>
+        <w:rPr>
+          <w:rFonts w:ascii="Arial" w:hAnsi="Arial" w:cs="Arial"/>
+          <w:sz w:val="22"/>
+          <w:szCs w:val="22"/>
+        </w:rPr>
+      </w:pPr>
+    </w:p>
+    <w:p>
+      <w:pPr>
+        <w:rPr>
+          <w:rFonts w:ascii="Arial" w:hAnsi="Arial" w:cs="Arial"/>
+          <w:sz w:val="22"/>
+          <w:szCs w:val="22"/>
+        </w:rPr>
+      </w:pPr>
+    </w:p>
+    <w:p>
+      <w:pPr>
+        <w:rPr>
+          <w:rFonts w:ascii="Arial" w:hAnsi="Arial" w:cs="Arial"/>
+          <w:sz w:val="22"/>
+          <w:szCs w:val="22"/>
+        </w:rPr>
+      </w:pPr>
+    </w:p>
+    <w:p>
+      <w:pPr>
+        <w:rPr>
+          <w:rFonts w:ascii="Arial" w:hAnsi="Arial" w:cs="Arial"/>
+          <w:sz w:val="22"/>
+          <w:szCs w:val="22"/>
+        </w:rPr>
+      </w:pPr>
+    </w:p>
+    <w:p>
+      <w:pPr>
+        <w:rPr>
+          <w:rFonts w:ascii="Arial" w:hAnsi="Arial" w:cs="Arial"/>
+          <w:sz w:val="22"/>
+          <w:szCs w:val="22"/>
+        </w:rPr>
+      </w:pPr>
+    </w:p>
+    <w:p>
+      <w:pPr>
+        <w:rPr>
+          <w:rFonts w:ascii="Arial" w:hAnsi="Arial" w:cs="Arial"/>
+          <w:sz w:val="22"/>
+          <w:szCs w:val="22"/>
+        </w:rPr>
+      </w:pPr>
+    </w:p>
+    <w:p>
+      <w:pPr>
+        <w:rPr>
+          <w:rFonts w:ascii="Arial" w:hAnsi="Arial" w:cs="Arial"/>
+          <w:sz w:val="22"/>
+          <w:szCs w:val="22"/>
+        </w:rPr>
+      </w:pPr>
+    </w:p>
+    <w:p>
+      <w:pPr>
+        <w:rPr>
+          <w:rFonts w:ascii="Arial" w:hAnsi="Arial" w:cs="Arial"/>
+          <w:sz w:val="22"/>
+          <w:szCs w:val="22"/>
+        </w:rPr>
+      </w:pPr>
+      <w:r>
+        <w:rPr>
+          <w:rFonts w:ascii="Arial" w:hAnsi="Arial" w:cs="Arial"/>
+          <w:sz w:val="22"/>
+          <w:szCs w:val="22"/>
+        </w:rPr>
+        <w:drawing>
+          <wp:anchor distT="0" distB="0" distL="114300" distR="114300" simplePos="0" relativeHeight="251696128" behindDoc="0" locked="0" layoutInCell="1" allowOverlap="1" wp14:anchorId="5D917FE1" wp14:editId="20700133">
+            <wp:simplePos x="0" y="0"/>
+            <wp:positionH relativeFrom="column">
+              <wp:posOffset>-3175</wp:posOffset>
+            </wp:positionH>
+            <wp:positionV relativeFrom="paragraph">
+              <wp:posOffset>370205</wp:posOffset>
+            </wp:positionV>
+            <wp:extent cx="2165985" cy="699770"/>
+            <wp:effectExtent l="0" t="0" r="5715" b="5080"/>
+            <wp:wrapSquare wrapText="bothSides"/>
+            <wp:docPr id="3506245" name="Picture 1"/>
+            <wp:cNvGraphicFramePr>
+              <a:graphicFrameLocks xmlns:a="http://schemas.openxmlformats.org/drawingml/2006/main" noChangeAspect="1"/>
+            </wp:cNvGraphicFramePr>
+            <a:graphic xmlns:a="http://schemas.openxmlformats.org/drawingml/2006/main">
+              <a:graphicData uri="http://schemas.openxmlformats.org/drawingml/2006/picture">
+                <pic:pic xmlns:pic="http://schemas.openxmlformats.org/drawingml/2006/picture">
+                  <pic:nvPicPr>
+                    <pic:cNvPr id="3506245" name=""/>
+                    <pic:cNvPicPr/>
+                  </pic:nvPicPr>
+                  <pic:blipFill>
+                    <a:blip r:embed="rId43">
+                      <a:extLst>
+                        <a:ext uri="{28A0092B-C50C-407E-A947-70E740481C1C}">
+                          <a14:useLocalDpi xmlns:a14="http://schemas.microsoft.com/office/drawing/2010/main" val="0"/>
+                        </a:ext>
+                      </a:extLst>
+                    </a:blip>
+                    <a:stretch>
+                      <a:fillRect/>
+                    </a:stretch>
+                  </pic:blipFill>
+                  <pic:spPr>
+                    <a:xfrm>
+                      <a:off x="0" y="0"/>
+                      <a:ext cx="2165985" cy="699770"/>
+                    </a:xfrm>
+                    <a:prstGeom prst="rect">
+                      <a:avLst/>
+                    </a:prstGeom>
+                  </pic:spPr>
+                </pic:pic>
+              </a:graphicData>
+            </a:graphic>
+            <wp14:sizeRelH relativeFrom="margin">
+              <wp14:pctWidth>0</wp14:pctWidth>
+            </wp14:sizeRelH>
+            <wp14:sizeRelV relativeFrom="margin">
+              <wp14:pctHeight>0</wp14:pctHeight>
+            </wp14:sizeRelV>
+          </wp:anchor>
+        </w:drawing>
+      </w:r>
+      <w:r>
+        <w:rPr>
+          <w:rFonts w:ascii="Arial" w:hAnsi="Arial" w:cs="Arial"/>
+          <w:sz w:val="22"/>
+          <w:szCs w:val="22"/>
+        </w:rPr>
+        <w:t>2. Rest Operator (...)</w:t>
+      </w:r>
+      <w:r>
+        <w:rPr>
+          <w:rFonts w:ascii="Arial" w:hAnsi="Arial" w:cs="Arial"/>
+          <w:sz w:val="22"/>
+          <w:szCs w:val="22"/>
+        </w:rPr>
+        <w:t xml:space="preserve"> - </w:t>
+      </w:r>
+      <w:r>
+        <w:rPr>
+          <w:rFonts w:ascii="Arial" w:hAnsi="Arial" w:cs="Arial"/>
+          <w:sz w:val="22"/>
+          <w:szCs w:val="22"/>
+        </w:rPr>
+        <w:t>Collects or groups values into an array or object.</w:t>
+      </w:r>
+      <w:r>
+        <w:rPr>
+          <w:noProof/>
+        </w:rPr>
+        <w:t xml:space="preserve"> </w:t>
+      </w:r>
+    </w:p>
+    <w:p>
+      <w:pPr>
+        <w:rPr>
+          <w:rFonts w:ascii="Arial" w:hAnsi="Arial" w:cs="Arial"/>
+          <w:sz w:val="22"/>
+          <w:szCs w:val="22"/>
+        </w:rPr>
+      </w:pPr>
+    </w:p>
+    <w:p>
+      <w:pPr>
+        <w:rPr>
+          <w:rFonts w:ascii="Arial" w:hAnsi="Arial" w:cs="Arial"/>
+          <w:sz w:val="22"/>
+          <w:szCs w:val="22"/>
+        </w:rPr>
+      </w:pPr>
+    </w:p>
+    <w:p>
+      <w:pPr>
+        <w:rPr>
+          <w:rFonts w:ascii="Arial" w:hAnsi="Arial" w:cs="Arial"/>
+          <w:sz w:val="22"/>
+          <w:szCs w:val="22"/>
+        </w:rPr>
+      </w:pPr>
+      <w:r>
+        <w:rPr>
+          <w:rFonts w:ascii="Arial" w:hAnsi="Arial" w:cs="Arial"/>
+          <w:sz w:val="22"/>
+          <w:szCs w:val="22"/>
+        </w:rPr>
+        <w:drawing>
+          <wp:anchor distT="0" distB="0" distL="114300" distR="114300" simplePos="0" relativeHeight="251697152" behindDoc="0" locked="0" layoutInCell="1" allowOverlap="1" wp14:anchorId="22BD65BC" wp14:editId="5DF3F4B6">
+            <wp:simplePos x="0" y="0"/>
+            <wp:positionH relativeFrom="column">
+              <wp:posOffset>-2540</wp:posOffset>
+            </wp:positionH>
+            <wp:positionV relativeFrom="paragraph">
+              <wp:posOffset>131246</wp:posOffset>
+            </wp:positionV>
+            <wp:extent cx="3094355" cy="4347210"/>
+            <wp:effectExtent l="0" t="0" r="0" b="0"/>
+            <wp:wrapSquare wrapText="bothSides"/>
+            <wp:docPr id="1810011468" name="Picture 1"/>
+            <wp:cNvGraphicFramePr>
+              <a:graphicFrameLocks xmlns:a="http://schemas.openxmlformats.org/drawingml/2006/main" noChangeAspect="1"/>
+            </wp:cNvGraphicFramePr>
+            <a:graphic xmlns:a="http://schemas.openxmlformats.org/drawingml/2006/main">
+              <a:graphicData uri="http://schemas.openxmlformats.org/drawingml/2006/picture">
+                <pic:pic xmlns:pic="http://schemas.openxmlformats.org/drawingml/2006/picture">
+                  <pic:nvPicPr>
+                    <pic:cNvPr id="1810011468" name=""/>
+                    <pic:cNvPicPr/>
+                  </pic:nvPicPr>
+                  <pic:blipFill>
+                    <a:blip r:embed="rId44">
+                      <a:extLst>
+                        <a:ext uri="{28A0092B-C50C-407E-A947-70E740481C1C}">
+                          <a14:useLocalDpi xmlns:a14="http://schemas.microsoft.com/office/drawing/2010/main" val="0"/>
+                        </a:ext>
+                      </a:extLst>
+                    </a:blip>
+                    <a:stretch>
+                      <a:fillRect/>
+                    </a:stretch>
+                  </pic:blipFill>
+                  <pic:spPr>
+                    <a:xfrm>
+                      <a:off x="0" y="0"/>
+                      <a:ext cx="3094355" cy="4347210"/>
+                    </a:xfrm>
+                    <a:prstGeom prst="rect">
+                      <a:avLst/>
+                    </a:prstGeom>
+                  </pic:spPr>
+                </pic:pic>
+              </a:graphicData>
+            </a:graphic>
+          </wp:anchor>
+        </w:drawing>
+      </w:r>
+    </w:p>
+    <w:p>
+      <w:pPr>
+        <w:rPr>
+          <w:rFonts w:ascii="Arial" w:hAnsi="Arial" w:cs="Arial"/>
+          <w:sz w:val="22"/>
+          <w:szCs w:val="22"/>
+        </w:rPr>
+      </w:pPr>
+    </w:p>
+    <w:p>
+      <w:pPr>
+        <w:rPr>
+          <w:rFonts w:ascii="Arial" w:hAnsi="Arial" w:cs="Arial"/>
+          <w:sz w:val="22"/>
+          <w:szCs w:val="22"/>
+        </w:rPr>
+      </w:pPr>
+      <w:r>
+        <w:rPr>
+          <w:rFonts w:ascii="Arial" w:hAnsi="Arial" w:cs="Arial"/>
+          <w:sz w:val="22"/>
+          <w:szCs w:val="22"/>
+        </w:rPr>
+        <w:lastRenderedPageBreak/>
+        <w:drawing>
+          <wp:anchor distT="0" distB="0" distL="114300" distR="114300" simplePos="0" relativeHeight="251699200" behindDoc="0" locked="0" layoutInCell="1" allowOverlap="1" wp14:anchorId="5226EC4D" wp14:editId="774B136B">
+            <wp:simplePos x="0" y="0"/>
+            <wp:positionH relativeFrom="column">
+              <wp:posOffset>0</wp:posOffset>
+            </wp:positionH>
+            <wp:positionV relativeFrom="paragraph">
+              <wp:posOffset>934872</wp:posOffset>
+            </wp:positionV>
+            <wp:extent cx="3094355" cy="969010"/>
+            <wp:effectExtent l="0" t="0" r="0" b="2540"/>
+            <wp:wrapSquare wrapText="bothSides"/>
+            <wp:docPr id="468925670" name="Picture 1"/>
+            <wp:cNvGraphicFramePr>
+              <a:graphicFrameLocks xmlns:a="http://schemas.openxmlformats.org/drawingml/2006/main" noChangeAspect="1"/>
+            </wp:cNvGraphicFramePr>
+            <a:graphic xmlns:a="http://schemas.openxmlformats.org/drawingml/2006/main">
+              <a:graphicData uri="http://schemas.openxmlformats.org/drawingml/2006/picture">
+                <pic:pic xmlns:pic="http://schemas.openxmlformats.org/drawingml/2006/picture">
+                  <pic:nvPicPr>
+                    <pic:cNvPr id="468925670" name=""/>
+                    <pic:cNvPicPr/>
+                  </pic:nvPicPr>
+                  <pic:blipFill>
+                    <a:blip r:embed="rId45">
+                      <a:extLst>
+                        <a:ext uri="{28A0092B-C50C-407E-A947-70E740481C1C}">
+                          <a14:useLocalDpi xmlns:a14="http://schemas.microsoft.com/office/drawing/2010/main" val="0"/>
+                        </a:ext>
+                      </a:extLst>
+                    </a:blip>
+                    <a:stretch>
+                      <a:fillRect/>
+                    </a:stretch>
+                  </pic:blipFill>
+                  <pic:spPr>
+                    <a:xfrm>
+                      <a:off x="0" y="0"/>
+                      <a:ext cx="3094355" cy="969010"/>
+                    </a:xfrm>
+                    <a:prstGeom prst="rect">
+                      <a:avLst/>
+                    </a:prstGeom>
+                  </pic:spPr>
+                </pic:pic>
+              </a:graphicData>
+            </a:graphic>
+          </wp:anchor>
+        </w:drawing>
+      </w:r>
+      <w:r>
+        <w:rPr>
+          <w:rFonts w:ascii="Arial" w:hAnsi="Arial" w:cs="Arial"/>
+          <w:sz w:val="22"/>
+          <w:szCs w:val="22"/>
+        </w:rPr>
+        <w:drawing>
+          <wp:anchor distT="0" distB="0" distL="114300" distR="114300" simplePos="0" relativeHeight="251698176" behindDoc="0" locked="0" layoutInCell="1" allowOverlap="1" wp14:anchorId="21D3BD23" wp14:editId="1634D7A6">
+            <wp:simplePos x="0" y="0"/>
+            <wp:positionH relativeFrom="column">
+              <wp:posOffset>0</wp:posOffset>
+            </wp:positionH>
+            <wp:positionV relativeFrom="paragraph">
+              <wp:posOffset>0</wp:posOffset>
+            </wp:positionV>
+            <wp:extent cx="3094355" cy="930910"/>
+            <wp:effectExtent l="0" t="0" r="0" b="2540"/>
+            <wp:wrapSquare wrapText="bothSides"/>
+            <wp:docPr id="1871153928" name="Picture 1"/>
+            <wp:cNvGraphicFramePr>
+              <a:graphicFrameLocks xmlns:a="http://schemas.openxmlformats.org/drawingml/2006/main" noChangeAspect="1"/>
+            </wp:cNvGraphicFramePr>
+            <a:graphic xmlns:a="http://schemas.openxmlformats.org/drawingml/2006/main">
+              <a:graphicData uri="http://schemas.openxmlformats.org/drawingml/2006/picture">
+                <pic:pic xmlns:pic="http://schemas.openxmlformats.org/drawingml/2006/picture">
+                  <pic:nvPicPr>
+                    <pic:cNvPr id="1871153928" name=""/>
+                    <pic:cNvPicPr/>
+                  </pic:nvPicPr>
+                  <pic:blipFill>
+                    <a:blip r:embed="rId46" cstate="print">
+                      <a:extLst>
+                        <a:ext uri="{28A0092B-C50C-407E-A947-70E740481C1C}">
+                          <a14:useLocalDpi xmlns:a14="http://schemas.microsoft.com/office/drawing/2010/main" val="0"/>
+                        </a:ext>
+                      </a:extLst>
+                    </a:blip>
+                    <a:stretch>
+                      <a:fillRect/>
+                    </a:stretch>
+                  </pic:blipFill>
+                  <pic:spPr>
+                    <a:xfrm>
+                      <a:off x="0" y="0"/>
+                      <a:ext cx="3094355" cy="930910"/>
+                    </a:xfrm>
+                    <a:prstGeom prst="rect">
+                      <a:avLst/>
+                    </a:prstGeom>
+                  </pic:spPr>
+                </pic:pic>
+              </a:graphicData>
+            </a:graphic>
+          </wp:anchor>
+        </w:drawing>
       </w:r>
     </w:p>
     <w:sectPr>

</xml_diff>